<commit_message>
maj avec diagramme etat
</commit_message>
<xml_diff>
--- a/Document/Livrable 2/Artefact2.docx
+++ b/Document/Livrable 2/Artefact2.docx
@@ -2431,7 +2431,7 @@
           </mc:Choice>
           <mc:Fallback>
             <w:pict>
-              <v:shape w14:anchorId="557D06E9" id="shapetype_55" o:spid="_x0000_s1026" style="position:absolute;margin-left:0;margin-top:0;width:50pt;height:50pt;z-index:251656192;visibility:hidden;mso-wrap-style:square;mso-width-percent:0;mso-height-percent:0;mso-wrap-distance-left:9pt;mso-wrap-distance-top:0;mso-wrap-distance-right:9pt;mso-wrap-distance-bottom:0;mso-position-horizontal:absolute;mso-position-horizontal-relative:text;mso-position-vertical:absolute;mso-position-vertical-relative:text;mso-width-percent:0;mso-height-percent:0;mso-width-relative:page;mso-height-relative:page;v-text-anchor:top" coordsize="21600,21600" o:gfxdata="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" path="m,l10800,,21600,10800,10800,21600,,21600,10800,10800,,xe">
+              <v:shape w14:anchorId="0C9181C3" id="shapetype_55" o:spid="_x0000_s1026" style="position:absolute;margin-left:0;margin-top:0;width:50pt;height:50pt;z-index:251656192;visibility:hidden;mso-wrap-style:square;mso-width-percent:0;mso-height-percent:0;mso-wrap-distance-left:9pt;mso-wrap-distance-top:0;mso-wrap-distance-right:9pt;mso-wrap-distance-bottom:0;mso-position-horizontal:absolute;mso-position-horizontal-relative:text;mso-position-vertical:absolute;mso-position-vertical-relative:text;mso-width-percent:0;mso-height-percent:0;mso-width-relative:page;mso-height-relative:page;v-text-anchor:top" coordsize="21600,21600" o:gfxdata="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" path="m,l10800,,21600,10800,10800,21600,,21600,10800,10800,,xe">
                 <v:stroke joinstyle="miter"/>
                 <v:path o:connecttype="custom" o:connectlocs="635000,317500;317500,635000;0,317500;317500,0" o:connectangles="0,90,180,270" textboxrect="0,0,21600,21600"/>
                 <o:lock v:ext="edit" selection="t"/>
@@ -8271,16 +8271,17 @@
       </w:r>
     </w:p>
     <w:p>
+      <w:bookmarkStart w:id="43" w:name="_GoBack"/>
       <w:r>
         <w:rPr>
           <w:noProof/>
           <w:lang w:eastAsia="fr-FR"/>
         </w:rPr>
         <w:drawing>
-          <wp:inline distT="0" distB="0" distL="0" distR="0" wp14:anchorId="4BC99D65" wp14:editId="10A8180A">
+          <wp:inline distT="0" distB="0" distL="0" distR="0">
             <wp:extent cx="6400800" cy="3982720"/>
             <wp:effectExtent l="0" t="0" r="0" b="0"/>
-            <wp:docPr id="16" name="Picture 16"/>
+            <wp:docPr id="3" name="Picture 3"/>
             <wp:cNvGraphicFramePr>
               <a:graphicFrameLocks xmlns:a="http://schemas.openxmlformats.org/drawingml/2006/main" noChangeAspect="1"/>
             </wp:cNvGraphicFramePr>
@@ -8288,7 +8289,7 @@
               <a:graphicData uri="http://schemas.openxmlformats.org/drawingml/2006/picture">
                 <pic:pic xmlns:pic="http://schemas.openxmlformats.org/drawingml/2006/picture">
                   <pic:nvPicPr>
-                    <pic:cNvPr id="16" name="Diagramme d'état _ édition d'un schéma.png"/>
+                    <pic:cNvPr id="3" name="Diagramme d'état _ édition d'un schéma.png"/>
                     <pic:cNvPicPr/>
                   </pic:nvPicPr>
                   <pic:blipFill>
@@ -8318,16 +8319,17 @@
           </wp:inline>
         </w:drawing>
       </w:r>
+      <w:bookmarkEnd w:id="43"/>
     </w:p>
     <w:p>
       <w:pPr>
         <w:pStyle w:val="Heading1"/>
       </w:pPr>
-      <w:bookmarkStart w:id="43" w:name="_Toc401246256"/>
+      <w:bookmarkStart w:id="44" w:name="_Toc401246256"/>
       <w:r>
         <w:t>Diagramme de classe :</w:t>
       </w:r>
-      <w:bookmarkEnd w:id="43"/>
+      <w:bookmarkEnd w:id="44"/>
     </w:p>
     <w:p/>
     <w:p>
@@ -8453,12 +8455,12 @@
       <w:pPr>
         <w:pStyle w:val="Heading1"/>
       </w:pPr>
-      <w:bookmarkStart w:id="44" w:name="_Toc401246257"/>
+      <w:bookmarkStart w:id="45" w:name="_Toc401246257"/>
       <w:r>
         <w:lastRenderedPageBreak/>
         <w:t>Diagramme de package :</w:t>
       </w:r>
-      <w:bookmarkEnd w:id="44"/>
+      <w:bookmarkEnd w:id="45"/>
     </w:p>
     <w:p/>
     <w:p>
@@ -8529,12 +8531,12 @@
       <w:pPr>
         <w:pStyle w:val="Heading1"/>
       </w:pPr>
-      <w:bookmarkStart w:id="45" w:name="_Toc401246258"/>
+      <w:bookmarkStart w:id="46" w:name="_Toc401246258"/>
       <w:r>
         <w:lastRenderedPageBreak/>
         <w:t>Plan de travail :</w:t>
       </w:r>
-      <w:bookmarkEnd w:id="45"/>
+      <w:bookmarkEnd w:id="46"/>
     </w:p>
     <w:p/>
     <w:p>
@@ -11872,7 +11874,7 @@
 </file>
 
 <file path=customXml/itemProps2.xml><?xml version="1.0" encoding="utf-8"?>
-<ds:datastoreItem xmlns:ds="http://schemas.openxmlformats.org/officeDocument/2006/customXml" ds:itemID="{8414AC95-B79A-4849-B7A9-54724A44EC5A}">
+<ds:datastoreItem xmlns:ds="http://schemas.openxmlformats.org/officeDocument/2006/customXml" ds:itemID="{0E0BEB99-F469-441D-90FA-26AC3FB52A31}">
   <ds:schemaRefs>
     <ds:schemaRef ds:uri="http://schemas.openxmlformats.org/officeDocument/2006/bibliography"/>
   </ds:schemaRefs>

</xml_diff>

<commit_message>
Mise à jour des diagrammes de séquence et de classe ainsi que des textes explicatifs associés
</commit_message>
<xml_diff>
--- a/Document/Livrable 2/Artefact2.docx
+++ b/Document/Livrable 2/Artefact2.docx
@@ -1,9 +1,7 @@
 
 <file path=word/document.xml><?xml version="1.0" encoding="utf-8"?>
-<w:document xmlns:wpc="http://schemas.microsoft.com/office/word/2010/wordprocessingCanvas" xmlns:mc="http://schemas.openxmlformats.org/markup-compatibility/2006" xmlns:o="urn:schemas-microsoft-com:office:office" xmlns:r="http://schemas.openxmlformats.org/officeDocument/2006/relationships" xmlns:m="http://schemas.openxmlformats.org/officeDocument/2006/math" xmlns:v="urn:schemas-microsoft-com:vml" xmlns:wp14="http://schemas.microsoft.com/office/word/2010/wordprocessingDrawing" xmlns:wp="http://schemas.openxmlformats.org/drawingml/2006/wordprocessingDrawing" xmlns:w10="urn:schemas-microsoft-com:office:word" xmlns:w="http://schemas.openxmlformats.org/wordprocessingml/2006/main" xmlns:w14="http://schemas.microsoft.com/office/word/2010/wordml" xmlns:w15="http://schemas.microsoft.com/office/word/2012/wordml" xmlns:wpg="http://schemas.microsoft.com/office/word/2010/wordprocessingGroup" xmlns:wpi="http://schemas.microsoft.com/office/word/2010/wordprocessingInk" xmlns:wne="http://schemas.microsoft.com/office/word/2006/wordml" xmlns:wps="http://schemas.microsoft.com/office/word/2010/wordprocessingShape" mc:Ignorable="w14 w15 wp14">
+<w:document xmlns:wpc="http://schemas.microsoft.com/office/word/2010/wordprocessingCanvas" xmlns:mc="http://schemas.openxmlformats.org/markup-compatibility/2006" xmlns:o="urn:schemas-microsoft-com:office:office" xmlns:r="http://schemas.openxmlformats.org/officeDocument/2006/relationships" xmlns:m="http://schemas.openxmlformats.org/officeDocument/2006/math" xmlns:v="urn:schemas-microsoft-com:vml" xmlns:wp14="http://schemas.microsoft.com/office/word/2010/wordprocessingDrawing" xmlns:wp="http://schemas.openxmlformats.org/drawingml/2006/wordprocessingDrawing" xmlns:w10="urn:schemas-microsoft-com:office:word" xmlns:w="http://schemas.openxmlformats.org/wordprocessingml/2006/main" xmlns:w14="http://schemas.microsoft.com/office/word/2010/wordml" xmlns:wpg="http://schemas.microsoft.com/office/word/2010/wordprocessingGroup" xmlns:wpi="http://schemas.microsoft.com/office/word/2010/wordprocessingInk" xmlns:wne="http://schemas.microsoft.com/office/word/2006/wordml" xmlns:wps="http://schemas.microsoft.com/office/word/2010/wordprocessingShape" mc:Ignorable="w14 wp14">
   <w:body>
-    <w:bookmarkStart w:id="0" w:name="_GoBack" w:displacedByCustomXml="next"/>
-    <w:bookmarkEnd w:id="0" w:displacedByCustomXml="next"/>
     <w:sdt>
       <w:sdtPr>
         <w:rPr>
@@ -64,7 +62,7 @@
                   </w:tcPr>
                   <w:p>
                     <w:pPr>
-                      <w:pStyle w:val="NoSpacing"/>
+                      <w:pStyle w:val="Sansinterligne"/>
                       <w:rPr>
                         <w:rFonts w:asciiTheme="majorHAnsi" w:eastAsiaTheme="majorEastAsia" w:hAnsiTheme="majorHAnsi" w:cstheme="majorBidi"/>
                       </w:rPr>
@@ -102,7 +100,7 @@
                 <w:sdtContent>
                   <w:p>
                     <w:pPr>
-                      <w:pStyle w:val="NoSpacing"/>
+                      <w:pStyle w:val="Sansinterligne"/>
                       <w:rPr>
                         <w:rFonts w:asciiTheme="majorHAnsi" w:eastAsiaTheme="majorEastAsia" w:hAnsiTheme="majorHAnsi" w:cstheme="majorBidi"/>
                         <w:color w:val="4F81BD" w:themeColor="accent1"/>
@@ -149,7 +147,7 @@
                   </w:tcPr>
                   <w:p>
                     <w:pPr>
-                      <w:pStyle w:val="NoSpacing"/>
+                      <w:pStyle w:val="Sansinterligne"/>
                       <w:rPr>
                         <w:rFonts w:asciiTheme="majorHAnsi" w:eastAsiaTheme="majorEastAsia" w:hAnsiTheme="majorHAnsi" w:cstheme="majorBidi"/>
                       </w:rPr>
@@ -202,7 +200,7 @@
                 <w:sdtContent>
                   <w:p>
                     <w:pPr>
-                      <w:pStyle w:val="NoSpacing"/>
+                      <w:pStyle w:val="Sansinterligne"/>
                       <w:rPr>
                         <w:color w:val="4F81BD" w:themeColor="accent1"/>
                       </w:rPr>
@@ -235,7 +233,7 @@
                 <w:sdtContent>
                   <w:p>
                     <w:pPr>
-                      <w:pStyle w:val="NoSpacing"/>
+                      <w:pStyle w:val="Sansinterligne"/>
                       <w:rPr>
                         <w:color w:val="4F81BD" w:themeColor="accent1"/>
                       </w:rPr>
@@ -251,7 +249,7 @@
               </w:sdt>
               <w:p>
                 <w:pPr>
-                  <w:pStyle w:val="NoSpacing"/>
+                  <w:pStyle w:val="Sansinterligne"/>
                   <w:rPr>
                     <w:color w:val="4F81BD" w:themeColor="accent1"/>
                   </w:rPr>
@@ -297,7 +295,7 @@
       <w:sdtContent>
         <w:p>
           <w:pPr>
-            <w:pStyle w:val="TOCHeading"/>
+            <w:pStyle w:val="En-ttedetabledesmatires"/>
           </w:pPr>
           <w:r>
             <w:t>Table de matière :</w:t>
@@ -305,7 +303,7 @@
         </w:p>
         <w:p>
           <w:pPr>
-            <w:pStyle w:val="TOC1"/>
+            <w:pStyle w:val="TM1"/>
             <w:tabs>
               <w:tab w:val="right" w:leader="dot" w:pos="10070"/>
             </w:tabs>
@@ -327,7 +325,7 @@
           <w:hyperlink w:anchor="_Toc401247538" w:history="1">
             <w:r>
               <w:rPr>
-                <w:rStyle w:val="Hyperlink"/>
+                <w:rStyle w:val="Lienhypertexte"/>
                 <w:noProof/>
               </w:rPr>
               <w:t>Vision :</w:t>
@@ -384,7 +382,7 @@
         </w:p>
         <w:p>
           <w:pPr>
-            <w:pStyle w:val="TOC2"/>
+            <w:pStyle w:val="TM2"/>
             <w:tabs>
               <w:tab w:val="right" w:leader="dot" w:pos="10070"/>
             </w:tabs>
@@ -397,7 +395,7 @@
           <w:hyperlink w:anchor="_Toc401247539" w:history="1">
             <w:r>
               <w:rPr>
-                <w:rStyle w:val="Hyperlink"/>
+                <w:rStyle w:val="Lienhypertexte"/>
                 <w:noProof/>
               </w:rPr>
               <w:t>Introduction :</w:t>
@@ -454,7 +452,7 @@
         </w:p>
         <w:p>
           <w:pPr>
-            <w:pStyle w:val="TOC2"/>
+            <w:pStyle w:val="TM2"/>
             <w:tabs>
               <w:tab w:val="right" w:leader="dot" w:pos="10070"/>
             </w:tabs>
@@ -467,7 +465,7 @@
           <w:hyperlink w:anchor="_Toc401247540" w:history="1">
             <w:r>
               <w:rPr>
-                <w:rStyle w:val="Hyperlink"/>
+                <w:rStyle w:val="Lienhypertexte"/>
                 <w:noProof/>
               </w:rPr>
               <w:t>Énoncé du problème :</w:t>
@@ -524,7 +522,7 @@
         </w:p>
         <w:p>
           <w:pPr>
-            <w:pStyle w:val="TOC2"/>
+            <w:pStyle w:val="TM2"/>
             <w:tabs>
               <w:tab w:val="right" w:leader="dot" w:pos="10070"/>
             </w:tabs>
@@ -537,7 +535,7 @@
           <w:hyperlink w:anchor="_Toc401247541" w:history="1">
             <w:r>
               <w:rPr>
-                <w:rStyle w:val="Hyperlink"/>
+                <w:rStyle w:val="Lienhypertexte"/>
                 <w:noProof/>
               </w:rPr>
               <w:t>Description des parties prenantes :</w:t>
@@ -594,7 +592,7 @@
         </w:p>
         <w:p>
           <w:pPr>
-            <w:pStyle w:val="TOC2"/>
+            <w:pStyle w:val="TM2"/>
             <w:tabs>
               <w:tab w:val="right" w:leader="dot" w:pos="10070"/>
             </w:tabs>
@@ -607,7 +605,7 @@
           <w:hyperlink w:anchor="_Toc401247542" w:history="1">
             <w:r>
               <w:rPr>
-                <w:rStyle w:val="Hyperlink"/>
+                <w:rStyle w:val="Lienhypertexte"/>
                 <w:noProof/>
               </w:rPr>
               <w:t>Objectifs de haut niveau :</w:t>
@@ -664,7 +662,7 @@
         </w:p>
         <w:p>
           <w:pPr>
-            <w:pStyle w:val="TOC1"/>
+            <w:pStyle w:val="TM1"/>
             <w:tabs>
               <w:tab w:val="right" w:leader="dot" w:pos="10070"/>
             </w:tabs>
@@ -677,7 +675,7 @@
           <w:hyperlink w:anchor="_Toc401247543" w:history="1">
             <w:r>
               <w:rPr>
-                <w:rStyle w:val="Hyperlink"/>
+                <w:rStyle w:val="Lienhypertexte"/>
                 <w:noProof/>
               </w:rPr>
               <w:t>Fonctionnalités :</w:t>
@@ -734,7 +732,7 @@
         </w:p>
         <w:p>
           <w:pPr>
-            <w:pStyle w:val="TOC1"/>
+            <w:pStyle w:val="TM1"/>
             <w:tabs>
               <w:tab w:val="right" w:leader="dot" w:pos="10070"/>
             </w:tabs>
@@ -747,7 +745,7 @@
           <w:hyperlink w:anchor="_Toc401247544" w:history="1">
             <w:r>
               <w:rPr>
-                <w:rStyle w:val="Hyperlink"/>
+                <w:rStyle w:val="Lienhypertexte"/>
                 <w:noProof/>
               </w:rPr>
               <w:t>Maquette de l’interface utilisateur :</w:t>
@@ -804,7 +802,7 @@
         </w:p>
         <w:p>
           <w:pPr>
-            <w:pStyle w:val="TOC1"/>
+            <w:pStyle w:val="TM1"/>
             <w:tabs>
               <w:tab w:val="right" w:leader="dot" w:pos="10070"/>
             </w:tabs>
@@ -817,7 +815,7 @@
           <w:hyperlink w:anchor="_Toc401247545" w:history="1">
             <w:r>
               <w:rPr>
-                <w:rStyle w:val="Hyperlink"/>
+                <w:rStyle w:val="Lienhypertexte"/>
                 <w:noProof/>
                 <w:lang w:eastAsia="fr-FR"/>
               </w:rPr>
@@ -875,7 +873,7 @@
         </w:p>
         <w:p>
           <w:pPr>
-            <w:pStyle w:val="TOC1"/>
+            <w:pStyle w:val="TM1"/>
             <w:tabs>
               <w:tab w:val="right" w:leader="dot" w:pos="10070"/>
             </w:tabs>
@@ -888,7 +886,7 @@
           <w:hyperlink w:anchor="_Toc401247546" w:history="1">
             <w:r>
               <w:rPr>
-                <w:rStyle w:val="Hyperlink"/>
+                <w:rStyle w:val="Lienhypertexte"/>
                 <w:noProof/>
               </w:rPr>
               <w:t>Cas d’utilisations :</w:t>
@@ -945,7 +943,7 @@
         </w:p>
         <w:p>
           <w:pPr>
-            <w:pStyle w:val="TOC1"/>
+            <w:pStyle w:val="TM1"/>
             <w:tabs>
               <w:tab w:val="right" w:leader="dot" w:pos="10070"/>
             </w:tabs>
@@ -958,7 +956,7 @@
           <w:hyperlink w:anchor="_Toc401247547" w:history="1">
             <w:r>
               <w:rPr>
-                <w:rStyle w:val="Hyperlink"/>
+                <w:rStyle w:val="Lienhypertexte"/>
                 <w:noProof/>
                 <w:lang w:eastAsia="fr-FR"/>
               </w:rPr>
@@ -1016,7 +1014,7 @@
         </w:p>
         <w:p>
           <w:pPr>
-            <w:pStyle w:val="TOC1"/>
+            <w:pStyle w:val="TM1"/>
             <w:tabs>
               <w:tab w:val="right" w:leader="dot" w:pos="10070"/>
             </w:tabs>
@@ -1029,7 +1027,7 @@
           <w:hyperlink w:anchor="_Toc401247548" w:history="1">
             <w:r>
               <w:rPr>
-                <w:rStyle w:val="Hyperlink"/>
+                <w:rStyle w:val="Lienhypertexte"/>
                 <w:noProof/>
                 <w:lang w:eastAsia="fr-FR"/>
               </w:rPr>
@@ -1087,7 +1085,7 @@
         </w:p>
         <w:p>
           <w:pPr>
-            <w:pStyle w:val="TOC2"/>
+            <w:pStyle w:val="TM2"/>
             <w:tabs>
               <w:tab w:val="right" w:leader="dot" w:pos="10070"/>
             </w:tabs>
@@ -1100,7 +1098,7 @@
           <w:hyperlink w:anchor="_Toc401247549" w:history="1">
             <w:r>
               <w:rPr>
-                <w:rStyle w:val="Hyperlink"/>
+                <w:rStyle w:val="Lienhypertexte"/>
                 <w:noProof/>
                 <w:lang w:eastAsia="fr-FR"/>
               </w:rPr>
@@ -1158,7 +1156,7 @@
         </w:p>
         <w:p>
           <w:pPr>
-            <w:pStyle w:val="TOC2"/>
+            <w:pStyle w:val="TM2"/>
             <w:tabs>
               <w:tab w:val="right" w:leader="dot" w:pos="10070"/>
             </w:tabs>
@@ -1171,7 +1169,7 @@
           <w:hyperlink w:anchor="_Toc401247550" w:history="1">
             <w:r>
               <w:rPr>
-                <w:rStyle w:val="Hyperlink"/>
+                <w:rStyle w:val="Lienhypertexte"/>
                 <w:noProof/>
                 <w:lang w:eastAsia="fr-FR"/>
               </w:rPr>
@@ -1179,7 +1177,7 @@
             </w:r>
             <w:r>
               <w:rPr>
-                <w:rStyle w:val="Hyperlink"/>
+                <w:rStyle w:val="Lienhypertexte"/>
                 <w:noProof/>
               </w:rPr>
               <w:t>2 :</w:t>
@@ -1236,7 +1234,7 @@
         </w:p>
         <w:p>
           <w:pPr>
-            <w:pStyle w:val="TOC1"/>
+            <w:pStyle w:val="TM1"/>
             <w:tabs>
               <w:tab w:val="right" w:leader="dot" w:pos="10070"/>
             </w:tabs>
@@ -1249,7 +1247,7 @@
           <w:hyperlink w:anchor="_Toc401247551" w:history="1">
             <w:r>
               <w:rPr>
-                <w:rStyle w:val="Hyperlink"/>
+                <w:rStyle w:val="Lienhypertexte"/>
                 <w:noProof/>
               </w:rPr>
               <w:t>Cas d’utilisation détaillés :</w:t>
@@ -1306,7 +1304,7 @@
         </w:p>
         <w:p>
           <w:pPr>
-            <w:pStyle w:val="TOC2"/>
+            <w:pStyle w:val="TM2"/>
             <w:tabs>
               <w:tab w:val="right" w:leader="dot" w:pos="10070"/>
             </w:tabs>
@@ -1319,7 +1317,7 @@
           <w:hyperlink w:anchor="_Toc401247552" w:history="1">
             <w:r>
               <w:rPr>
-                <w:rStyle w:val="Hyperlink"/>
+                <w:rStyle w:val="Lienhypertexte"/>
                 <w:noProof/>
                 <w:lang w:eastAsia="fr-FR"/>
               </w:rPr>
@@ -1377,7 +1375,7 @@
         </w:p>
         <w:p>
           <w:pPr>
-            <w:pStyle w:val="TOC2"/>
+            <w:pStyle w:val="TM2"/>
             <w:tabs>
               <w:tab w:val="right" w:leader="dot" w:pos="10070"/>
             </w:tabs>
@@ -1390,7 +1388,7 @@
           <w:hyperlink w:anchor="_Toc401247553" w:history="1">
             <w:r>
               <w:rPr>
-                <w:rStyle w:val="Hyperlink"/>
+                <w:rStyle w:val="Lienhypertexte"/>
                 <w:rFonts w:eastAsia="Times New Roman" w:cs="Times New Roman"/>
                 <w:noProof/>
                 <w:lang w:eastAsia="fr-FR"/>
@@ -1449,7 +1447,7 @@
         </w:p>
         <w:p>
           <w:pPr>
-            <w:pStyle w:val="TOC1"/>
+            <w:pStyle w:val="TM1"/>
             <w:tabs>
               <w:tab w:val="right" w:leader="dot" w:pos="10070"/>
             </w:tabs>
@@ -1462,7 +1460,7 @@
           <w:hyperlink w:anchor="_Toc401247554" w:history="1">
             <w:r>
               <w:rPr>
-                <w:rStyle w:val="Hyperlink"/>
+                <w:rStyle w:val="Lienhypertexte"/>
                 <w:noProof/>
               </w:rPr>
               <w:t>Diagramme de cas d’utilisation :</w:t>
@@ -1519,7 +1517,7 @@
         </w:p>
         <w:p>
           <w:pPr>
-            <w:pStyle w:val="TOC1"/>
+            <w:pStyle w:val="TM1"/>
             <w:tabs>
               <w:tab w:val="right" w:leader="dot" w:pos="10070"/>
             </w:tabs>
@@ -1532,7 +1530,7 @@
           <w:hyperlink w:anchor="_Toc401247555" w:history="1">
             <w:r>
               <w:rPr>
-                <w:rStyle w:val="Hyperlink"/>
+                <w:rStyle w:val="Lienhypertexte"/>
                 <w:noProof/>
                 <w:lang w:eastAsia="fr-FR"/>
               </w:rPr>
@@ -1590,7 +1588,7 @@
         </w:p>
         <w:p>
           <w:pPr>
-            <w:pStyle w:val="TOC2"/>
+            <w:pStyle w:val="TM2"/>
             <w:tabs>
               <w:tab w:val="right" w:leader="dot" w:pos="10070"/>
             </w:tabs>
@@ -1603,7 +1601,7 @@
           <w:hyperlink w:anchor="_Toc401247556" w:history="1">
             <w:r>
               <w:rPr>
-                <w:rStyle w:val="Hyperlink"/>
+                <w:rStyle w:val="Lienhypertexte"/>
                 <w:noProof/>
                 <w:lang w:eastAsia="fr-FR"/>
               </w:rPr>
@@ -1661,7 +1659,7 @@
         </w:p>
         <w:p>
           <w:pPr>
-            <w:pStyle w:val="TOC2"/>
+            <w:pStyle w:val="TM2"/>
             <w:tabs>
               <w:tab w:val="right" w:leader="dot" w:pos="10070"/>
             </w:tabs>
@@ -1674,7 +1672,7 @@
           <w:hyperlink w:anchor="_Toc401247557" w:history="1">
             <w:r>
               <w:rPr>
-                <w:rStyle w:val="Hyperlink"/>
+                <w:rStyle w:val="Lienhypertexte"/>
                 <w:noProof/>
                 <w:lang w:eastAsia="fr-FR"/>
               </w:rPr>
@@ -1732,7 +1730,7 @@
         </w:p>
         <w:p>
           <w:pPr>
-            <w:pStyle w:val="TOC2"/>
+            <w:pStyle w:val="TM2"/>
             <w:tabs>
               <w:tab w:val="right" w:leader="dot" w:pos="10070"/>
             </w:tabs>
@@ -1745,7 +1743,7 @@
           <w:hyperlink w:anchor="_Toc401247558" w:history="1">
             <w:r>
               <w:rPr>
-                <w:rStyle w:val="Hyperlink"/>
+                <w:rStyle w:val="Lienhypertexte"/>
                 <w:noProof/>
               </w:rPr>
               <w:t>Ajouter un arc entre deux stations :</w:t>
@@ -1802,7 +1800,7 @@
         </w:p>
         <w:p>
           <w:pPr>
-            <w:pStyle w:val="TOC2"/>
+            <w:pStyle w:val="TM2"/>
             <w:tabs>
               <w:tab w:val="right" w:leader="dot" w:pos="10070"/>
             </w:tabs>
@@ -1815,7 +1813,7 @@
           <w:hyperlink w:anchor="_Toc401247559" w:history="1">
             <w:r>
               <w:rPr>
-                <w:rStyle w:val="Hyperlink"/>
+                <w:rStyle w:val="Lienhypertexte"/>
                 <w:noProof/>
               </w:rPr>
               <w:t>Mise à jour des calculs:</w:t>
@@ -1872,7 +1870,7 @@
         </w:p>
         <w:p>
           <w:pPr>
-            <w:pStyle w:val="TOC2"/>
+            <w:pStyle w:val="TM2"/>
             <w:tabs>
               <w:tab w:val="right" w:leader="dot" w:pos="10070"/>
             </w:tabs>
@@ -1885,7 +1883,7 @@
           <w:hyperlink w:anchor="_Toc401247560" w:history="1">
             <w:r>
               <w:rPr>
-                <w:rStyle w:val="Hyperlink"/>
+                <w:rStyle w:val="Lienhypertexte"/>
                 <w:noProof/>
               </w:rPr>
               <w:t>Sélection d'une station :</w:t>
@@ -1942,7 +1940,7 @@
         </w:p>
         <w:p>
           <w:pPr>
-            <w:pStyle w:val="TOC1"/>
+            <w:pStyle w:val="TM1"/>
             <w:tabs>
               <w:tab w:val="right" w:leader="dot" w:pos="10070"/>
             </w:tabs>
@@ -1955,7 +1953,7 @@
           <w:hyperlink w:anchor="_Toc401247561" w:history="1">
             <w:r>
               <w:rPr>
-                <w:rStyle w:val="Hyperlink"/>
+                <w:rStyle w:val="Lienhypertexte"/>
                 <w:noProof/>
               </w:rPr>
               <w:t>Diagramme d’état</w:t>
@@ -2012,7 +2010,7 @@
         </w:p>
         <w:p>
           <w:pPr>
-            <w:pStyle w:val="TOC1"/>
+            <w:pStyle w:val="TM1"/>
             <w:tabs>
               <w:tab w:val="right" w:leader="dot" w:pos="10070"/>
             </w:tabs>
@@ -2025,7 +2023,7 @@
           <w:hyperlink w:anchor="_Toc401247562" w:history="1">
             <w:r>
               <w:rPr>
-                <w:rStyle w:val="Hyperlink"/>
+                <w:rStyle w:val="Lienhypertexte"/>
                 <w:noProof/>
               </w:rPr>
               <w:t>Diagramme de classe :</w:t>
@@ -2082,7 +2080,7 @@
         </w:p>
         <w:p>
           <w:pPr>
-            <w:pStyle w:val="TOC1"/>
+            <w:pStyle w:val="TM1"/>
             <w:tabs>
               <w:tab w:val="right" w:leader="dot" w:pos="10070"/>
             </w:tabs>
@@ -2095,7 +2093,7 @@
           <w:hyperlink w:anchor="_Toc401247563" w:history="1">
             <w:r>
               <w:rPr>
-                <w:rStyle w:val="Hyperlink"/>
+                <w:rStyle w:val="Lienhypertexte"/>
                 <w:noProof/>
               </w:rPr>
               <w:t>Diagramme de package :</w:t>
@@ -2152,7 +2150,7 @@
         </w:p>
         <w:p>
           <w:pPr>
-            <w:pStyle w:val="TOC1"/>
+            <w:pStyle w:val="TM1"/>
             <w:tabs>
               <w:tab w:val="right" w:leader="dot" w:pos="10070"/>
             </w:tabs>
@@ -2165,7 +2163,7 @@
           <w:hyperlink w:anchor="_Toc401247564" w:history="1">
             <w:r>
               <w:rPr>
-                <w:rStyle w:val="Hyperlink"/>
+                <w:rStyle w:val="Lienhypertexte"/>
                 <w:noProof/>
               </w:rPr>
               <w:t>Plan de travail :</w:t>
@@ -2222,7 +2220,7 @@
         </w:p>
         <w:p>
           <w:pPr>
-            <w:pStyle w:val="TOC1"/>
+            <w:pStyle w:val="TM1"/>
             <w:tabs>
               <w:tab w:val="right" w:leader="dot" w:pos="10070"/>
             </w:tabs>
@@ -2235,7 +2233,7 @@
           <w:hyperlink w:anchor="_Toc401247565" w:history="1">
             <w:r>
               <w:rPr>
-                <w:rStyle w:val="Hyperlink"/>
+                <w:rStyle w:val="Lienhypertexte"/>
                 <w:noProof/>
                 <w:lang w:eastAsia="fr-FR"/>
               </w:rPr>
@@ -2308,12 +2306,12 @@
         <w:br w:type="page"/>
       </w:r>
     </w:p>
-    <w:p>
-      <w:pPr>
-        <w:pStyle w:val="Heading1"/>
-      </w:pPr>
-      <w:bookmarkStart w:id="1" w:name="_Toc399245657"/>
-      <w:bookmarkStart w:id="2" w:name="_Toc401247538"/>
+    <w:bookmarkStart w:id="0" w:name="_Toc399245657"/>
+    <w:bookmarkStart w:id="1" w:name="_Toc401247538"/>
+    <w:p>
+      <w:pPr>
+        <w:pStyle w:val="Titre1"/>
+      </w:pPr>
       <w:r>
         <w:rPr>
           <w:noProof/>
@@ -2431,7 +2429,7 @@
               </wp:anchor>
             </w:drawing>
           </mc:Choice>
-          <mc:Fallback>
+          <mc:Fallback xmlns:w15="http://schemas.microsoft.com/office/word/2012/wordml">
             <w:pict>
               <v:shape w14:anchorId="67AF066D" id="shapetype_55" o:spid="_x0000_s1026" style="position:absolute;margin-left:0;margin-top:0;width:50pt;height:50pt;z-index:251656192;visibility:hidden;mso-wrap-style:square;mso-width-percent:0;mso-height-percent:0;mso-wrap-distance-left:9pt;mso-wrap-distance-top:0;mso-wrap-distance-right:9pt;mso-wrap-distance-bottom:0;mso-position-horizontal:absolute;mso-position-horizontal-relative:text;mso-position-vertical:absolute;mso-position-vertical-relative:text;mso-width-percent:0;mso-height-percent:0;mso-width-relative:page;mso-height-relative:page;v-text-anchor:top" coordsize="21600,21600" o:gfxdata="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" path="m,l10800,,21600,10800,10800,21600,,21600,10800,10800,,xe">
                 <v:stroke joinstyle="miter"/>
@@ -2445,68 +2443,68 @@
       <w:r>
         <w:t>Vision :</w:t>
       </w:r>
+      <w:bookmarkEnd w:id="0"/>
       <w:bookmarkEnd w:id="1"/>
+    </w:p>
+    <w:p>
+      <w:pPr>
+        <w:pStyle w:val="Titre2"/>
+      </w:pPr>
+      <w:bookmarkStart w:id="2" w:name="_Toc399245658"/>
+      <w:bookmarkStart w:id="3" w:name="_Toc401247539"/>
+      <w:r>
+        <w:t>Introduction :</w:t>
+      </w:r>
       <w:bookmarkEnd w:id="2"/>
-    </w:p>
-    <w:p>
-      <w:pPr>
-        <w:pStyle w:val="Heading2"/>
-      </w:pPr>
-      <w:bookmarkStart w:id="3" w:name="_Toc399245658"/>
-      <w:bookmarkStart w:id="4" w:name="_Toc401247539"/>
-      <w:r>
-        <w:t>Introduction :</w:t>
-      </w:r>
       <w:bookmarkEnd w:id="3"/>
+    </w:p>
+    <w:p>
+      <w:pPr>
+        <w:pStyle w:val="Paragraphedeliste"/>
+        <w:jc w:val="both"/>
+      </w:pPr>
+      <w:r>
+        <w:t>L’application permet de faire le design d’un centre de tri de manière interactive, où l’utilisateur pourra concevoir le plan du centre avec tous les postes et tous les convoyeurs à l’aide  de la souris.</w:t>
+      </w:r>
+    </w:p>
+    <w:p>
+      <w:pPr>
+        <w:pStyle w:val="Titre2"/>
+      </w:pPr>
+      <w:bookmarkStart w:id="4" w:name="_Toc399245659"/>
+      <w:bookmarkStart w:id="5" w:name="_Toc401247540"/>
+      <w:r>
+        <w:t>Énoncé du problème :</w:t>
+      </w:r>
       <w:bookmarkEnd w:id="4"/>
-    </w:p>
-    <w:p>
-      <w:pPr>
-        <w:pStyle w:val="ListParagraph"/>
-        <w:jc w:val="both"/>
-      </w:pPr>
-      <w:r>
-        <w:t>L’application permet de faire le design d’un centre de tri de manière interactive, où l’utilisateur pourra concevoir le plan du centre avec tous les postes et tous les convoyeurs à l’aide  de la souris.</w:t>
-      </w:r>
-    </w:p>
-    <w:p>
-      <w:pPr>
-        <w:pStyle w:val="Heading2"/>
-      </w:pPr>
-      <w:bookmarkStart w:id="5" w:name="_Toc399245659"/>
-      <w:bookmarkStart w:id="6" w:name="_Toc401247540"/>
-      <w:r>
-        <w:t>Énoncé du problème :</w:t>
-      </w:r>
       <w:bookmarkEnd w:id="5"/>
+    </w:p>
+    <w:p>
+      <w:pPr>
+        <w:ind w:left="708"/>
+      </w:pPr>
+      <w:r>
+        <w:t>La gestion de ces centres est réalisée à l’aide de plan sous Visio et de calculs avec Excel. Cependant, les ingénieurs travaillent de manière traditionnelle par essais et erreurs, ce qui rend le travail laborieux et peu efficace.</w:t>
+      </w:r>
+    </w:p>
+    <w:p>
+      <w:pPr>
+        <w:pStyle w:val="Titre2"/>
+      </w:pPr>
+      <w:bookmarkStart w:id="6" w:name="_Toc399245660"/>
+      <w:bookmarkStart w:id="7" w:name="_Toc401247541"/>
+      <w:r>
+        <w:t>Description des parties prenantes :</w:t>
+      </w:r>
       <w:bookmarkEnd w:id="6"/>
-    </w:p>
-    <w:p>
-      <w:pPr>
+      <w:bookmarkEnd w:id="7"/>
+    </w:p>
+    <w:p>
+      <w:pPr>
+        <w:pStyle w:val="Sansinterligne"/>
         <w:ind w:left="708"/>
-      </w:pPr>
-      <w:r>
-        <w:t>La gestion de ces centres est réalisée à l’aide de plan sous Visio et de calculs avec Excel. Cependant, les ingénieurs travaillent de manière traditionnelle par essais et erreurs, ce qui rend le travail laborieux et peu efficace.</w:t>
-      </w:r>
-    </w:p>
-    <w:p>
-      <w:pPr>
-        <w:pStyle w:val="Heading2"/>
-      </w:pPr>
-      <w:bookmarkStart w:id="7" w:name="_Toc399245660"/>
-      <w:bookmarkStart w:id="8" w:name="_Toc401247541"/>
-      <w:r>
-        <w:t>Description des parties prenantes :</w:t>
-      </w:r>
-      <w:bookmarkEnd w:id="7"/>
-      <w:bookmarkEnd w:id="8"/>
-    </w:p>
-    <w:p>
-      <w:pPr>
-        <w:pStyle w:val="NoSpacing"/>
-        <w:ind w:left="708"/>
-        <w:rPr>
-          <w:rStyle w:val="IntenseEmphasis"/>
+        <w:rPr>
+          <w:rStyle w:val="Emphaseintense"/>
           <w:b w:val="0"/>
           <w:bCs w:val="0"/>
           <w:i w:val="0"/>
@@ -2516,13 +2514,13 @@
       </w:pPr>
       <w:r>
         <w:rPr>
-          <w:rStyle w:val="IntenseEmphasis"/>
+          <w:rStyle w:val="Emphaseintense"/>
         </w:rPr>
         <w:t>L’utilisateur :</w:t>
       </w:r>
       <w:r>
         <w:rPr>
-          <w:rStyle w:val="IntenseEmphasis"/>
+          <w:rStyle w:val="Emphaseintense"/>
           <w:b w:val="0"/>
           <w:bCs w:val="0"/>
           <w:i w:val="0"/>
@@ -2534,12 +2532,12 @@
     </w:p>
     <w:p>
       <w:pPr>
-        <w:pStyle w:val="NoSpacing"/>
+        <w:pStyle w:val="Sansinterligne"/>
         <w:ind w:left="720"/>
       </w:pPr>
       <w:r>
         <w:rPr>
-          <w:rStyle w:val="IntenseEmphasis"/>
+          <w:rStyle w:val="Emphaseintense"/>
         </w:rPr>
         <w:t xml:space="preserve">L’ingénieur : </w:t>
       </w:r>
@@ -2549,19 +2547,19 @@
     </w:p>
     <w:p>
       <w:pPr>
-        <w:pStyle w:val="Heading2"/>
-      </w:pPr>
-      <w:bookmarkStart w:id="9" w:name="_Toc399245661"/>
-      <w:bookmarkStart w:id="10" w:name="_Toc401247542"/>
+        <w:pStyle w:val="Titre2"/>
+      </w:pPr>
+      <w:bookmarkStart w:id="8" w:name="_Toc399245661"/>
+      <w:bookmarkStart w:id="9" w:name="_Toc401247542"/>
       <w:r>
         <w:t>Objectifs de haut niveau :</w:t>
       </w:r>
+      <w:bookmarkEnd w:id="8"/>
       <w:bookmarkEnd w:id="9"/>
-      <w:bookmarkEnd w:id="10"/>
-    </w:p>
-    <w:p>
-      <w:pPr>
-        <w:pStyle w:val="ListParagraph"/>
+    </w:p>
+    <w:p>
+      <w:pPr>
+        <w:pStyle w:val="Paragraphedeliste"/>
         <w:jc w:val="both"/>
       </w:pPr>
       <w:r>
@@ -2570,7 +2568,7 @@
     </w:p>
     <w:p>
       <w:pPr>
-        <w:pStyle w:val="Heading1"/>
+        <w:pStyle w:val="Titre1"/>
         <w:spacing w:line="480" w:lineRule="auto"/>
       </w:pPr>
     </w:p>
@@ -2578,18 +2576,18 @@
     <w:p/>
     <w:p>
       <w:pPr>
-        <w:pStyle w:val="Heading1"/>
+        <w:pStyle w:val="Titre1"/>
         <w:pageBreakBefore/>
         <w:spacing w:line="480" w:lineRule="auto"/>
       </w:pPr>
-      <w:bookmarkStart w:id="11" w:name="_Toc399245662"/>
-      <w:bookmarkStart w:id="12" w:name="_Toc401247543"/>
+      <w:bookmarkStart w:id="10" w:name="_Toc399245662"/>
+      <w:bookmarkStart w:id="11" w:name="_Toc401247543"/>
       <w:r>
         <w:lastRenderedPageBreak/>
         <w:t>Fonctionnalités :</w:t>
       </w:r>
+      <w:bookmarkEnd w:id="10"/>
       <w:bookmarkEnd w:id="11"/>
-      <w:bookmarkEnd w:id="12"/>
     </w:p>
     <w:p>
       <w:r>
@@ -2598,21 +2596,21 @@
     </w:p>
     <w:p>
       <w:pPr>
-        <w:pStyle w:val="ListParagraph"/>
-        <w:rPr>
-          <w:rStyle w:val="IntenseEmphasis"/>
-        </w:rPr>
-      </w:pPr>
-      <w:r>
-        <w:rPr>
-          <w:rStyle w:val="IntenseEmphasis"/>
+        <w:pStyle w:val="Paragraphedeliste"/>
+        <w:rPr>
+          <w:rStyle w:val="Emphaseintense"/>
+        </w:rPr>
+      </w:pPr>
+      <w:r>
+        <w:rPr>
+          <w:rStyle w:val="Emphaseintense"/>
         </w:rPr>
         <w:t>Menu Fichier :</w:t>
       </w:r>
     </w:p>
     <w:p>
       <w:pPr>
-        <w:pStyle w:val="ListParagraph"/>
+        <w:pStyle w:val="Paragraphedeliste"/>
         <w:rPr>
           <w:rFonts w:ascii="Times New Roman" w:hAnsi="Times New Roman" w:cs="Times New Roman"/>
           <w:sz w:val="24"/>
@@ -2623,7 +2621,7 @@
     </w:p>
     <w:p>
       <w:pPr>
-        <w:pStyle w:val="ListParagraph"/>
+        <w:pStyle w:val="Paragraphedeliste"/>
         <w:rPr>
           <w:lang w:eastAsia="fr-FR"/>
         </w:rPr>
@@ -2644,7 +2642,7 @@
     </w:p>
     <w:p>
       <w:pPr>
-        <w:pStyle w:val="ListParagraph"/>
+        <w:pStyle w:val="Paragraphedeliste"/>
         <w:rPr>
           <w:lang w:eastAsia="fr-FR"/>
         </w:rPr>
@@ -2665,7 +2663,7 @@
     </w:p>
     <w:p>
       <w:pPr>
-        <w:pStyle w:val="ListParagraph"/>
+        <w:pStyle w:val="Paragraphedeliste"/>
         <w:rPr>
           <w:lang w:eastAsia="fr-FR"/>
         </w:rPr>
@@ -2686,7 +2684,7 @@
     </w:p>
     <w:p>
       <w:pPr>
-        <w:pStyle w:val="ListParagraph"/>
+        <w:pStyle w:val="Paragraphedeliste"/>
         <w:rPr>
           <w:lang w:eastAsia="fr-FR"/>
         </w:rPr>
@@ -2707,7 +2705,7 @@
     </w:p>
     <w:p>
       <w:pPr>
-        <w:pStyle w:val="ListParagraph"/>
+        <w:pStyle w:val="Paragraphedeliste"/>
         <w:rPr>
           <w:lang w:eastAsia="fr-FR"/>
         </w:rPr>
@@ -2728,7 +2726,7 @@
     </w:p>
     <w:p>
       <w:pPr>
-        <w:pStyle w:val="ListParagraph"/>
+        <w:pStyle w:val="Paragraphedeliste"/>
         <w:rPr>
           <w:lang w:eastAsia="fr-FR"/>
         </w:rPr>
@@ -2749,7 +2747,7 @@
     </w:p>
     <w:p>
       <w:pPr>
-        <w:pStyle w:val="ListParagraph"/>
+        <w:pStyle w:val="Paragraphedeliste"/>
         <w:rPr>
           <w:lang w:eastAsia="fr-FR"/>
         </w:rPr>
@@ -2770,7 +2768,7 @@
     </w:p>
     <w:p>
       <w:pPr>
-        <w:pStyle w:val="ListParagraph"/>
+        <w:pStyle w:val="Paragraphedeliste"/>
         <w:rPr>
           <w:lang w:eastAsia="fr-FR"/>
         </w:rPr>
@@ -2791,7 +2789,7 @@
     </w:p>
     <w:p>
       <w:pPr>
-        <w:pStyle w:val="ListParagraph"/>
+        <w:pStyle w:val="Paragraphedeliste"/>
         <w:rPr>
           <w:rFonts w:ascii="Times New Roman" w:hAnsi="Times New Roman" w:cs="Times New Roman"/>
           <w:sz w:val="24"/>
@@ -2802,21 +2800,21 @@
     </w:p>
     <w:p>
       <w:pPr>
-        <w:pStyle w:val="ListParagraph"/>
-        <w:rPr>
-          <w:rStyle w:val="IntenseEmphasis"/>
-        </w:rPr>
-      </w:pPr>
-      <w:r>
-        <w:rPr>
-          <w:rStyle w:val="IntenseEmphasis"/>
+        <w:pStyle w:val="Paragraphedeliste"/>
+        <w:rPr>
+          <w:rStyle w:val="Emphaseintense"/>
+        </w:rPr>
+      </w:pPr>
+      <w:r>
+        <w:rPr>
+          <w:rStyle w:val="Emphaseintense"/>
         </w:rPr>
         <w:t>Barre des tâches :</w:t>
       </w:r>
     </w:p>
     <w:p>
       <w:pPr>
-        <w:pStyle w:val="ListParagraph"/>
+        <w:pStyle w:val="Paragraphedeliste"/>
         <w:rPr>
           <w:rFonts w:ascii="Times New Roman" w:hAnsi="Times New Roman" w:cs="Times New Roman"/>
           <w:sz w:val="24"/>
@@ -2827,7 +2825,7 @@
     </w:p>
     <w:p>
       <w:pPr>
-        <w:pStyle w:val="ListParagraph"/>
+        <w:pStyle w:val="Paragraphedeliste"/>
         <w:ind w:left="1416" w:hanging="696"/>
         <w:rPr>
           <w:lang w:eastAsia="fr-FR"/>
@@ -2849,7 +2847,7 @@
     </w:p>
     <w:p>
       <w:pPr>
-        <w:pStyle w:val="ListParagraph"/>
+        <w:pStyle w:val="Paragraphedeliste"/>
         <w:rPr>
           <w:lang w:eastAsia="fr-FR"/>
         </w:rPr>
@@ -2870,7 +2868,7 @@
     </w:p>
     <w:p>
       <w:pPr>
-        <w:pStyle w:val="ListParagraph"/>
+        <w:pStyle w:val="Paragraphedeliste"/>
         <w:rPr>
           <w:lang w:eastAsia="fr-FR"/>
         </w:rPr>
@@ -2891,7 +2889,7 @@
     </w:p>
     <w:p>
       <w:pPr>
-        <w:pStyle w:val="ListParagraph"/>
+        <w:pStyle w:val="Paragraphedeliste"/>
         <w:rPr>
           <w:lang w:eastAsia="fr-FR"/>
         </w:rPr>
@@ -2912,7 +2910,7 @@
     </w:p>
     <w:p>
       <w:pPr>
-        <w:pStyle w:val="ListParagraph"/>
+        <w:pStyle w:val="Paragraphedeliste"/>
         <w:rPr>
           <w:lang w:eastAsia="fr-FR"/>
         </w:rPr>
@@ -2933,7 +2931,7 @@
     </w:p>
     <w:p>
       <w:pPr>
-        <w:pStyle w:val="ListParagraph"/>
+        <w:pStyle w:val="Paragraphedeliste"/>
         <w:rPr>
           <w:lang w:eastAsia="fr-FR"/>
         </w:rPr>
@@ -2954,7 +2952,7 @@
     </w:p>
     <w:p>
       <w:pPr>
-        <w:pStyle w:val="ListParagraph"/>
+        <w:pStyle w:val="Paragraphedeliste"/>
         <w:rPr>
           <w:lang w:eastAsia="fr-FR"/>
         </w:rPr>
@@ -2975,7 +2973,7 @@
     </w:p>
     <w:p>
       <w:pPr>
-        <w:pStyle w:val="ListParagraph"/>
+        <w:pStyle w:val="Paragraphedeliste"/>
         <w:ind w:left="1416" w:hanging="696"/>
         <w:rPr>
           <w:lang w:eastAsia="fr-FR"/>
@@ -2997,7 +2995,7 @@
     </w:p>
     <w:p>
       <w:pPr>
-        <w:pStyle w:val="ListParagraph"/>
+        <w:pStyle w:val="Paragraphedeliste"/>
         <w:ind w:left="1416" w:hanging="696"/>
         <w:rPr>
           <w:lang w:eastAsia="fr-FR"/>
@@ -3019,7 +3017,7 @@
     </w:p>
     <w:p>
       <w:pPr>
-        <w:pStyle w:val="ListParagraph"/>
+        <w:pStyle w:val="Paragraphedeliste"/>
         <w:rPr>
           <w:lang w:eastAsia="fr-FR"/>
         </w:rPr>
@@ -3040,7 +3038,7 @@
     </w:p>
     <w:p>
       <w:pPr>
-        <w:pStyle w:val="ListParagraph"/>
+        <w:pStyle w:val="Paragraphedeliste"/>
         <w:ind w:left="2124" w:hanging="708"/>
         <w:rPr>
           <w:lang w:eastAsia="fr-FR"/>
@@ -3062,7 +3060,7 @@
     </w:p>
     <w:p>
       <w:pPr>
-        <w:pStyle w:val="ListParagraph"/>
+        <w:pStyle w:val="Paragraphedeliste"/>
         <w:rPr>
           <w:rFonts w:ascii="Times New Roman" w:hAnsi="Times New Roman" w:cs="Times New Roman"/>
           <w:sz w:val="24"/>
@@ -3073,21 +3071,21 @@
     </w:p>
     <w:p>
       <w:pPr>
-        <w:pStyle w:val="ListParagraph"/>
-        <w:rPr>
-          <w:rStyle w:val="IntenseEmphasis"/>
-        </w:rPr>
-      </w:pPr>
-      <w:r>
-        <w:rPr>
-          <w:rStyle w:val="IntenseEmphasis"/>
+        <w:pStyle w:val="Paragraphedeliste"/>
+        <w:rPr>
+          <w:rStyle w:val="Emphaseintense"/>
+        </w:rPr>
+      </w:pPr>
+      <w:r>
+        <w:rPr>
+          <w:rStyle w:val="Emphaseintense"/>
         </w:rPr>
         <w:t>Onglet Outil :</w:t>
       </w:r>
     </w:p>
     <w:p>
       <w:pPr>
-        <w:pStyle w:val="ListParagraph"/>
+        <w:pStyle w:val="Paragraphedeliste"/>
         <w:rPr>
           <w:rFonts w:ascii="Times New Roman" w:hAnsi="Times New Roman" w:cs="Times New Roman"/>
           <w:sz w:val="24"/>
@@ -3098,7 +3096,7 @@
     </w:p>
     <w:p>
       <w:pPr>
-        <w:pStyle w:val="ListParagraph"/>
+        <w:pStyle w:val="Paragraphedeliste"/>
         <w:rPr>
           <w:lang w:eastAsia="fr-FR"/>
         </w:rPr>
@@ -3119,7 +3117,7 @@
     </w:p>
     <w:p>
       <w:pPr>
-        <w:pStyle w:val="ListParagraph"/>
+        <w:pStyle w:val="Paragraphedeliste"/>
         <w:rPr>
           <w:lang w:eastAsia="fr-FR"/>
         </w:rPr>
@@ -3140,7 +3138,7 @@
     </w:p>
     <w:p>
       <w:pPr>
-        <w:pStyle w:val="ListParagraph"/>
+        <w:pStyle w:val="Paragraphedeliste"/>
         <w:rPr>
           <w:lang w:eastAsia="fr-FR"/>
         </w:rPr>
@@ -3161,7 +3159,7 @@
     </w:p>
     <w:p>
       <w:pPr>
-        <w:pStyle w:val="ListParagraph"/>
+        <w:pStyle w:val="Paragraphedeliste"/>
         <w:rPr>
           <w:lang w:eastAsia="fr-FR"/>
         </w:rPr>
@@ -3182,7 +3180,7 @@
     </w:p>
     <w:p>
       <w:pPr>
-        <w:pStyle w:val="ListParagraph"/>
+        <w:pStyle w:val="Paragraphedeliste"/>
         <w:rPr>
           <w:rFonts w:ascii="Times New Roman" w:hAnsi="Times New Roman" w:cs="Times New Roman"/>
           <w:sz w:val="24"/>
@@ -3206,7 +3204,7 @@
     </w:p>
     <w:p>
       <w:pPr>
-        <w:pStyle w:val="ListParagraph"/>
+        <w:pStyle w:val="Paragraphedeliste"/>
         <w:rPr>
           <w:rFonts w:ascii="Times New Roman" w:hAnsi="Times New Roman" w:cs="Times New Roman"/>
           <w:sz w:val="24"/>
@@ -3240,14 +3238,14 @@
     </w:p>
     <w:p>
       <w:pPr>
-        <w:pStyle w:val="ListParagraph"/>
-        <w:rPr>
-          <w:rStyle w:val="IntenseEmphasis"/>
-        </w:rPr>
-      </w:pPr>
-      <w:r>
-        <w:rPr>
-          <w:rStyle w:val="IntenseEmphasis"/>
+        <w:pStyle w:val="Paragraphedeliste"/>
+        <w:rPr>
+          <w:rStyle w:val="Emphaseintense"/>
+        </w:rPr>
+      </w:pPr>
+      <w:r>
+        <w:rPr>
+          <w:rStyle w:val="Emphaseintense"/>
         </w:rPr>
         <w:lastRenderedPageBreak/>
         <w:t>Onglet réglages :</w:t>
@@ -3255,12 +3253,12 @@
     </w:p>
     <w:p>
       <w:pPr>
-        <w:pStyle w:val="ListParagraph"/>
-      </w:pPr>
-    </w:p>
-    <w:p>
-      <w:pPr>
-        <w:pStyle w:val="ListParagraph"/>
+        <w:pStyle w:val="Paragraphedeliste"/>
+      </w:pPr>
+    </w:p>
+    <w:p>
+      <w:pPr>
+        <w:pStyle w:val="Paragraphedeliste"/>
         <w:rPr>
           <w:lang w:eastAsia="fr-FR"/>
         </w:rPr>
@@ -3281,7 +3279,7 @@
     </w:p>
     <w:p>
       <w:pPr>
-        <w:pStyle w:val="ListParagraph"/>
+        <w:pStyle w:val="Paragraphedeliste"/>
         <w:rPr>
           <w:lang w:eastAsia="fr-FR"/>
         </w:rPr>
@@ -3303,7 +3301,7 @@
     </w:p>
     <w:p>
       <w:pPr>
-        <w:pStyle w:val="ListParagraph"/>
+        <w:pStyle w:val="Paragraphedeliste"/>
         <w:rPr>
           <w:lang w:eastAsia="fr-FR"/>
         </w:rPr>
@@ -3325,7 +3323,7 @@
     </w:p>
     <w:p>
       <w:pPr>
-        <w:pStyle w:val="ListParagraph"/>
+        <w:pStyle w:val="Paragraphedeliste"/>
         <w:rPr>
           <w:lang w:eastAsia="fr-FR"/>
         </w:rPr>
@@ -3352,7 +3350,7 @@
     </w:p>
     <w:p>
       <w:pPr>
-        <w:pStyle w:val="ListParagraph"/>
+        <w:pStyle w:val="Paragraphedeliste"/>
         <w:rPr>
           <w:lang w:eastAsia="fr-FR"/>
         </w:rPr>
@@ -3379,7 +3377,7 @@
     </w:p>
     <w:p>
       <w:pPr>
-        <w:pStyle w:val="ListParagraph"/>
+        <w:pStyle w:val="Paragraphedeliste"/>
         <w:rPr>
           <w:lang w:eastAsia="fr-FR"/>
         </w:rPr>
@@ -3406,7 +3404,7 @@
     </w:p>
     <w:p>
       <w:pPr>
-        <w:pStyle w:val="ListParagraph"/>
+        <w:pStyle w:val="Paragraphedeliste"/>
         <w:rPr>
           <w:lang w:eastAsia="fr-FR"/>
         </w:rPr>
@@ -3433,7 +3431,7 @@
     </w:p>
     <w:p>
       <w:pPr>
-        <w:pStyle w:val="ListParagraph"/>
+        <w:pStyle w:val="Paragraphedeliste"/>
         <w:rPr>
           <w:lang w:eastAsia="fr-FR"/>
         </w:rPr>
@@ -3455,7 +3453,7 @@
     </w:p>
     <w:p>
       <w:pPr>
-        <w:pStyle w:val="ListParagraph"/>
+        <w:pStyle w:val="Paragraphedeliste"/>
         <w:rPr>
           <w:lang w:eastAsia="fr-FR"/>
         </w:rPr>
@@ -3482,7 +3480,7 @@
     </w:p>
     <w:p>
       <w:pPr>
-        <w:pStyle w:val="ListParagraph"/>
+        <w:pStyle w:val="Paragraphedeliste"/>
         <w:rPr>
           <w:lang w:eastAsia="fr-FR"/>
         </w:rPr>
@@ -3509,7 +3507,7 @@
     </w:p>
     <w:p>
       <w:pPr>
-        <w:pStyle w:val="ListParagraph"/>
+        <w:pStyle w:val="Paragraphedeliste"/>
         <w:rPr>
           <w:lang w:eastAsia="fr-FR"/>
         </w:rPr>
@@ -3536,7 +3534,7 @@
     </w:p>
     <w:p>
       <w:pPr>
-        <w:pStyle w:val="ListParagraph"/>
+        <w:pStyle w:val="Paragraphedeliste"/>
         <w:rPr>
           <w:lang w:eastAsia="fr-FR"/>
         </w:rPr>
@@ -3557,7 +3555,7 @@
     </w:p>
     <w:p>
       <w:pPr>
-        <w:pStyle w:val="ListParagraph"/>
+        <w:pStyle w:val="Paragraphedeliste"/>
         <w:rPr>
           <w:lang w:eastAsia="fr-FR"/>
         </w:rPr>
@@ -3579,7 +3577,7 @@
     </w:p>
     <w:p>
       <w:pPr>
-        <w:pStyle w:val="ListParagraph"/>
+        <w:pStyle w:val="Paragraphedeliste"/>
         <w:rPr>
           <w:lang w:eastAsia="fr-FR"/>
         </w:rPr>
@@ -3601,7 +3599,7 @@
     </w:p>
     <w:p>
       <w:pPr>
-        <w:pStyle w:val="ListParagraph"/>
+        <w:pStyle w:val="Paragraphedeliste"/>
         <w:rPr>
           <w:lang w:eastAsia="fr-FR"/>
         </w:rPr>
@@ -3628,7 +3626,7 @@
     </w:p>
     <w:p>
       <w:pPr>
-        <w:pStyle w:val="ListParagraph"/>
+        <w:pStyle w:val="Paragraphedeliste"/>
         <w:rPr>
           <w:lang w:eastAsia="fr-FR"/>
         </w:rPr>
@@ -3650,7 +3648,7 @@
     </w:p>
     <w:p>
       <w:pPr>
-        <w:pStyle w:val="ListParagraph"/>
+        <w:pStyle w:val="Paragraphedeliste"/>
         <w:rPr>
           <w:rFonts w:ascii="Times New Roman" w:hAnsi="Times New Roman" w:cs="Times New Roman"/>
           <w:sz w:val="24"/>
@@ -3661,21 +3659,21 @@
     </w:p>
     <w:p>
       <w:pPr>
-        <w:pStyle w:val="ListParagraph"/>
-        <w:rPr>
-          <w:rStyle w:val="IntenseEmphasis"/>
-        </w:rPr>
-      </w:pPr>
-      <w:r>
-        <w:rPr>
-          <w:rStyle w:val="IntenseEmphasis"/>
+        <w:pStyle w:val="Paragraphedeliste"/>
+        <w:rPr>
+          <w:rStyle w:val="Emphaseintense"/>
+        </w:rPr>
+      </w:pPr>
+      <w:r>
+        <w:rPr>
+          <w:rStyle w:val="Emphaseintense"/>
         </w:rPr>
         <w:t>Fenêtre de création du plan :</w:t>
       </w:r>
     </w:p>
     <w:p>
       <w:pPr>
-        <w:pStyle w:val="ListParagraph"/>
+        <w:pStyle w:val="Paragraphedeliste"/>
         <w:rPr>
           <w:rFonts w:ascii="Times New Roman" w:hAnsi="Times New Roman" w:cs="Times New Roman"/>
           <w:sz w:val="24"/>
@@ -3686,7 +3684,7 @@
     </w:p>
     <w:p>
       <w:pPr>
-        <w:pStyle w:val="ListParagraph"/>
+        <w:pStyle w:val="Paragraphedeliste"/>
         <w:rPr>
           <w:lang w:eastAsia="fr-FR"/>
         </w:rPr>
@@ -3707,7 +3705,7 @@
     </w:p>
     <w:p>
       <w:pPr>
-        <w:pStyle w:val="ListParagraph"/>
+        <w:pStyle w:val="Paragraphedeliste"/>
         <w:rPr>
           <w:lang w:eastAsia="fr-FR"/>
         </w:rPr>
@@ -3728,7 +3726,7 @@
     </w:p>
     <w:p>
       <w:pPr>
-        <w:pStyle w:val="ListParagraph"/>
+        <w:pStyle w:val="Paragraphedeliste"/>
         <w:rPr>
           <w:lang w:eastAsia="fr-FR"/>
         </w:rPr>
@@ -3755,7 +3753,7 @@
     </w:p>
     <w:p>
       <w:pPr>
-        <w:pStyle w:val="ListParagraph"/>
+        <w:pStyle w:val="Paragraphedeliste"/>
         <w:rPr>
           <w:rFonts w:ascii="Times New Roman" w:hAnsi="Times New Roman" w:cs="Times New Roman"/>
           <w:sz w:val="24"/>
@@ -3766,21 +3764,21 @@
     </w:p>
     <w:p>
       <w:pPr>
-        <w:pStyle w:val="ListParagraph"/>
-        <w:rPr>
-          <w:rStyle w:val="IntenseEmphasis"/>
-        </w:rPr>
-      </w:pPr>
-      <w:r>
-        <w:rPr>
-          <w:rStyle w:val="IntenseEmphasis"/>
+        <w:pStyle w:val="Paragraphedeliste"/>
+        <w:rPr>
+          <w:rStyle w:val="Emphaseintense"/>
+        </w:rPr>
+      </w:pPr>
+      <w:r>
+        <w:rPr>
+          <w:rStyle w:val="Emphaseintense"/>
         </w:rPr>
         <w:t>Footer :</w:t>
       </w:r>
     </w:p>
     <w:p>
       <w:pPr>
-        <w:pStyle w:val="ListParagraph"/>
+        <w:pStyle w:val="Paragraphedeliste"/>
         <w:rPr>
           <w:rFonts w:ascii="Times New Roman" w:hAnsi="Times New Roman" w:cs="Times New Roman"/>
           <w:sz w:val="24"/>
@@ -3791,7 +3789,7 @@
     </w:p>
     <w:p>
       <w:pPr>
-        <w:pStyle w:val="ListParagraph"/>
+        <w:pStyle w:val="Paragraphedeliste"/>
         <w:rPr>
           <w:lang w:eastAsia="fr-FR"/>
         </w:rPr>
@@ -3812,7 +3810,7 @@
     </w:p>
     <w:p>
       <w:pPr>
-        <w:pStyle w:val="ListParagraph"/>
+        <w:pStyle w:val="Paragraphedeliste"/>
         <w:rPr>
           <w:lang w:eastAsia="fr-FR"/>
         </w:rPr>
@@ -3835,16 +3833,16 @@
     </w:p>
     <w:p>
       <w:pPr>
-        <w:pStyle w:val="Heading1"/>
-      </w:pPr>
-      <w:bookmarkStart w:id="13" w:name="_Toc399245663"/>
-      <w:bookmarkStart w:id="14" w:name="_Toc401247544"/>
+        <w:pStyle w:val="Titre1"/>
+      </w:pPr>
+      <w:bookmarkStart w:id="12" w:name="_Toc399245663"/>
+      <w:bookmarkStart w:id="13" w:name="_Toc401247544"/>
       <w:r>
         <w:lastRenderedPageBreak/>
         <w:t>Maquette de l’interface utilisateur :</w:t>
       </w:r>
+      <w:bookmarkEnd w:id="12"/>
       <w:bookmarkEnd w:id="13"/>
-      <w:bookmarkEnd w:id="14"/>
     </w:p>
     <w:p/>
     <w:p>
@@ -3876,7 +3874,7 @@
                     </pic:cNvPicPr>
                   </pic:nvPicPr>
                   <pic:blipFill>
-                    <a:blip r:embed="rId9" cstate="print">
+                    <a:blip r:embed="rId10" cstate="print">
                       <a:extLst>
                         <a:ext uri="{28A0092B-C50C-407E-A947-70E740481C1C}">
                           <a14:useLocalDpi xmlns:a14="http://schemas.microsoft.com/office/drawing/2010/main" val="0"/>
@@ -3910,21 +3908,21 @@
     </w:p>
     <w:p>
       <w:pPr>
-        <w:pStyle w:val="Heading1"/>
-        <w:rPr>
-          <w:lang w:eastAsia="fr-FR"/>
-        </w:rPr>
-      </w:pPr>
-      <w:bookmarkStart w:id="15" w:name="_Toc399245664"/>
-      <w:bookmarkStart w:id="16" w:name="_Toc401247545"/>
+        <w:pStyle w:val="Titre1"/>
+        <w:rPr>
+          <w:lang w:eastAsia="fr-FR"/>
+        </w:rPr>
+      </w:pPr>
+      <w:bookmarkStart w:id="14" w:name="_Toc399245664"/>
+      <w:bookmarkStart w:id="15" w:name="_Toc401247545"/>
       <w:r>
         <w:rPr>
           <w:lang w:eastAsia="fr-FR"/>
         </w:rPr>
         <w:t>Diagramme de classe Conceptuel :</w:t>
       </w:r>
+      <w:bookmarkEnd w:id="14"/>
       <w:bookmarkEnd w:id="15"/>
-      <w:bookmarkEnd w:id="16"/>
     </w:p>
     <w:p>
       <w:pPr>
@@ -3960,7 +3958,7 @@
                     <pic:cNvPicPr/>
                   </pic:nvPicPr>
                   <pic:blipFill>
-                    <a:blip r:embed="rId10">
+                    <a:blip r:embed="rId11">
                       <a:extLst>
                         <a:ext uri="{28A0092B-C50C-407E-A947-70E740481C1C}">
                           <a14:useLocalDpi xmlns:a14="http://schemas.microsoft.com/office/drawing/2010/main" val="0"/>
@@ -3989,17 +3987,17 @@
     </w:p>
     <w:p>
       <w:pPr>
-        <w:pStyle w:val="Heading1"/>
+        <w:pStyle w:val="Titre1"/>
         <w:pageBreakBefore/>
       </w:pPr>
-      <w:bookmarkStart w:id="17" w:name="_Toc399245665"/>
-      <w:bookmarkStart w:id="18" w:name="_Toc401247546"/>
+      <w:bookmarkStart w:id="16" w:name="_Toc399245665"/>
+      <w:bookmarkStart w:id="17" w:name="_Toc401247546"/>
       <w:r>
         <w:lastRenderedPageBreak/>
         <w:t>Cas d’utilisations :</w:t>
       </w:r>
+      <w:bookmarkEnd w:id="16"/>
       <w:bookmarkEnd w:id="17"/>
-      <w:bookmarkEnd w:id="18"/>
     </w:p>
     <w:p/>
     <w:p>
@@ -5478,34 +5476,34 @@
     </w:p>
     <w:p>
       <w:pPr>
-        <w:pStyle w:val="Heading1"/>
-        <w:rPr>
-          <w:lang w:eastAsia="fr-FR"/>
-        </w:rPr>
-      </w:pPr>
-      <w:bookmarkStart w:id="19" w:name="_Toc399245666"/>
-    </w:p>
-    <w:p>
-      <w:pPr>
-        <w:pStyle w:val="Heading1"/>
-        <w:rPr>
-          <w:lang w:eastAsia="fr-FR"/>
-        </w:rPr>
-      </w:pPr>
-      <w:bookmarkStart w:id="20" w:name="_Toc401247547"/>
+        <w:pStyle w:val="Titre1"/>
+        <w:rPr>
+          <w:lang w:eastAsia="fr-FR"/>
+        </w:rPr>
+      </w:pPr>
+      <w:bookmarkStart w:id="18" w:name="_Toc399245666"/>
+    </w:p>
+    <w:p>
+      <w:pPr>
+        <w:pStyle w:val="Titre1"/>
+        <w:rPr>
+          <w:lang w:eastAsia="fr-FR"/>
+        </w:rPr>
+      </w:pPr>
+      <w:bookmarkStart w:id="19" w:name="_Toc401247547"/>
       <w:r>
         <w:rPr>
           <w:lang w:eastAsia="fr-FR"/>
         </w:rPr>
         <w:t>Spécifications supplémentaires :</w:t>
       </w:r>
+      <w:bookmarkEnd w:id="18"/>
       <w:bookmarkEnd w:id="19"/>
-      <w:bookmarkEnd w:id="20"/>
     </w:p>
     <w:p/>
     <w:p>
       <w:pPr>
-        <w:pStyle w:val="ListParagraph"/>
+        <w:pStyle w:val="Paragraphedeliste"/>
         <w:numPr>
           <w:ilvl w:val="0"/>
           <w:numId w:val="12"/>
@@ -5525,7 +5523,7 @@
     </w:p>
     <w:p>
       <w:pPr>
-        <w:pStyle w:val="ListParagraph"/>
+        <w:pStyle w:val="Paragraphedeliste"/>
         <w:numPr>
           <w:ilvl w:val="0"/>
           <w:numId w:val="12"/>
@@ -5559,7 +5557,7 @@
     </w:p>
     <w:p>
       <w:pPr>
-        <w:pStyle w:val="ListParagraph"/>
+        <w:pStyle w:val="Paragraphedeliste"/>
         <w:numPr>
           <w:ilvl w:val="0"/>
           <w:numId w:val="12"/>
@@ -5571,7 +5569,7 @@
     </w:p>
     <w:p>
       <w:pPr>
-        <w:pStyle w:val="ListParagraph"/>
+        <w:pStyle w:val="Paragraphedeliste"/>
         <w:numPr>
           <w:ilvl w:val="0"/>
           <w:numId w:val="12"/>
@@ -5589,7 +5587,7 @@
     </w:p>
     <w:p>
       <w:pPr>
-        <w:pStyle w:val="ListParagraph"/>
+        <w:pStyle w:val="Paragraphedeliste"/>
         <w:numPr>
           <w:ilvl w:val="0"/>
           <w:numId w:val="12"/>
@@ -5616,7 +5614,7 @@
     </w:p>
     <w:p>
       <w:pPr>
-        <w:pStyle w:val="ListParagraph"/>
+        <w:pStyle w:val="Paragraphedeliste"/>
         <w:numPr>
           <w:ilvl w:val="0"/>
           <w:numId w:val="12"/>
@@ -5628,7 +5626,7 @@
     </w:p>
     <w:p>
       <w:pPr>
-        <w:pStyle w:val="ListParagraph"/>
+        <w:pStyle w:val="Paragraphedeliste"/>
         <w:numPr>
           <w:ilvl w:val="0"/>
           <w:numId w:val="12"/>
@@ -5640,7 +5638,7 @@
     </w:p>
     <w:p>
       <w:pPr>
-        <w:pStyle w:val="ListParagraph"/>
+        <w:pStyle w:val="Paragraphedeliste"/>
         <w:numPr>
           <w:ilvl w:val="0"/>
           <w:numId w:val="12"/>
@@ -5669,13 +5667,13 @@
     </w:p>
     <w:p>
       <w:pPr>
-        <w:pStyle w:val="Heading1"/>
-        <w:rPr>
-          <w:lang w:eastAsia="fr-FR"/>
-        </w:rPr>
-      </w:pPr>
-      <w:bookmarkStart w:id="21" w:name="_Toc399245667"/>
-      <w:bookmarkStart w:id="22" w:name="_Toc401247548"/>
+        <w:pStyle w:val="Titre1"/>
+        <w:rPr>
+          <w:lang w:eastAsia="fr-FR"/>
+        </w:rPr>
+      </w:pPr>
+      <w:bookmarkStart w:id="20" w:name="_Toc399245667"/>
+      <w:bookmarkStart w:id="21" w:name="_Toc401247548"/>
       <w:r>
         <w:rPr>
           <w:lang w:eastAsia="fr-FR"/>
@@ -5689,36 +5687,36 @@
         </w:rPr>
         <w:t> :</w:t>
       </w:r>
+      <w:bookmarkEnd w:id="20"/>
       <w:bookmarkEnd w:id="21"/>
+    </w:p>
+    <w:p>
+      <w:pPr>
+        <w:spacing w:after="0" w:line="240" w:lineRule="auto"/>
+        <w:rPr>
+          <w:rStyle w:val="Titre2Car"/>
+          <w:lang w:eastAsia="fr-FR"/>
+        </w:rPr>
+      </w:pPr>
+    </w:p>
+    <w:p>
+      <w:pPr>
+        <w:spacing w:after="0" w:line="240" w:lineRule="auto"/>
+        <w:rPr>
+          <w:rStyle w:val="Titre2Car"/>
+        </w:rPr>
+      </w:pPr>
+      <w:bookmarkStart w:id="22" w:name="_Toc399245668"/>
+      <w:bookmarkStart w:id="23" w:name="_Toc401247549"/>
+      <w:r>
+        <w:rPr>
+          <w:rStyle w:val="Titre2Car"/>
+          <w:lang w:eastAsia="fr-FR"/>
+        </w:rPr>
+        <w:t>Séquence système 1 :</w:t>
+      </w:r>
       <w:bookmarkEnd w:id="22"/>
-    </w:p>
-    <w:p>
-      <w:pPr>
-        <w:spacing w:after="0" w:line="240" w:lineRule="auto"/>
-        <w:rPr>
-          <w:rStyle w:val="Heading2Char"/>
-          <w:lang w:eastAsia="fr-FR"/>
-        </w:rPr>
-      </w:pPr>
-    </w:p>
-    <w:p>
-      <w:pPr>
-        <w:spacing w:after="0" w:line="240" w:lineRule="auto"/>
-        <w:rPr>
-          <w:rStyle w:val="Heading2Char"/>
-        </w:rPr>
-      </w:pPr>
-      <w:bookmarkStart w:id="23" w:name="_Toc399245668"/>
-      <w:bookmarkStart w:id="24" w:name="_Toc401247549"/>
-      <w:r>
-        <w:rPr>
-          <w:rStyle w:val="Heading2Char"/>
-          <w:lang w:eastAsia="fr-FR"/>
-        </w:rPr>
-        <w:t>Séquence système 1 :</w:t>
-      </w:r>
       <w:bookmarkEnd w:id="23"/>
-      <w:bookmarkEnd w:id="24"/>
       <w:r>
         <w:rPr>
           <w:rFonts w:eastAsia="Times New Roman" w:cs="Arial"/>
@@ -5729,19 +5727,19 @@
       </w:r>
       <w:r>
         <w:rPr>
-          <w:rStyle w:val="Heading2Char"/>
+          <w:rStyle w:val="Titre2Car"/>
         </w:rPr>
         <w:t>Disposer différents éléments</w:t>
       </w:r>
       <w:r>
         <w:rPr>
-          <w:rStyle w:val="Heading2Char"/>
+          <w:rStyle w:val="Titre2Car"/>
         </w:rPr>
         <w:t xml:space="preserve"> (hors arc)</w:t>
       </w:r>
       <w:r>
         <w:rPr>
-          <w:rStyle w:val="Heading2Char"/>
+          <w:rStyle w:val="Titre2Car"/>
         </w:rPr>
         <w:t xml:space="preserve"> d’un centre de tri sur le plan</w:t>
       </w:r>
@@ -5761,7 +5759,7 @@
     </w:p>
     <w:p>
       <w:pPr>
-        <w:pStyle w:val="NoSpacing"/>
+        <w:pStyle w:val="Sansinterligne"/>
         <w:jc w:val="center"/>
       </w:pPr>
       <w:r>
@@ -5784,7 +5782,7 @@
                     <pic:cNvPicPr/>
                   </pic:nvPicPr>
                   <pic:blipFill>
-                    <a:blip r:embed="rId11">
+                    <a:blip r:embed="rId12">
                       <a:extLst>
                         <a:ext uri="{28A0092B-C50C-407E-A947-70E740481C1C}">
                           <a14:useLocalDpi xmlns:a14="http://schemas.microsoft.com/office/drawing/2010/main" val="0"/>
@@ -5816,26 +5814,26 @@
         <w:suppressAutoHyphens w:val="0"/>
         <w:spacing w:after="0"/>
         <w:rPr>
-          <w:rStyle w:val="Heading2Char"/>
-        </w:rPr>
-      </w:pPr>
-      <w:bookmarkStart w:id="25" w:name="_Toc399245670"/>
-      <w:bookmarkStart w:id="26" w:name="_Toc401247550"/>
-      <w:r>
-        <w:rPr>
-          <w:rStyle w:val="Heading2Char"/>
+          <w:rStyle w:val="Titre2Car"/>
+        </w:rPr>
+      </w:pPr>
+      <w:bookmarkStart w:id="24" w:name="_Toc399245670"/>
+      <w:bookmarkStart w:id="25" w:name="_Toc401247550"/>
+      <w:r>
+        <w:rPr>
+          <w:rStyle w:val="Titre2Car"/>
           <w:lang w:eastAsia="fr-FR"/>
         </w:rPr>
         <w:t xml:space="preserve">Séquence système </w:t>
       </w:r>
       <w:r>
         <w:rPr>
-          <w:rStyle w:val="Heading2Char"/>
+          <w:rStyle w:val="Titre2Car"/>
         </w:rPr>
         <w:t>2 :</w:t>
       </w:r>
+      <w:bookmarkEnd w:id="24"/>
       <w:bookmarkEnd w:id="25"/>
-      <w:bookmarkEnd w:id="26"/>
       <w:r>
         <w:rPr>
           <w:rFonts w:ascii="Arial" w:hAnsi="Arial" w:cs="Arial"/>
@@ -5847,7 +5845,7 @@
       </w:r>
       <w:r>
         <w:rPr>
-          <w:rStyle w:val="Heading2Char"/>
+          <w:rStyle w:val="Titre2Car"/>
         </w:rPr>
         <w:t>Relier des éléments du plan avec un arc</w:t>
       </w:r>
@@ -5857,7 +5855,7 @@
         <w:suppressAutoHyphens w:val="0"/>
         <w:spacing w:after="0"/>
         <w:rPr>
-          <w:rStyle w:val="Heading2Char"/>
+          <w:rStyle w:val="Titre2Car"/>
           <w:color w:val="365F91"/>
           <w:sz w:val="28"/>
           <w:szCs w:val="28"/>
@@ -5901,7 +5899,7 @@
                     <pic:cNvPicPr/>
                   </pic:nvPicPr>
                   <pic:blipFill>
-                    <a:blip r:embed="rId12">
+                    <a:blip r:embed="rId13">
                       <a:extLst>
                         <a:ext uri="{28A0092B-C50C-407E-A947-70E740481C1C}">
                           <a14:useLocalDpi xmlns:a14="http://schemas.microsoft.com/office/drawing/2010/main" val="0"/>
@@ -5930,16 +5928,16 @@
     </w:p>
     <w:p>
       <w:pPr>
-        <w:pStyle w:val="Heading1"/>
-      </w:pPr>
-      <w:bookmarkStart w:id="27" w:name="_Toc399245671"/>
-      <w:bookmarkStart w:id="28" w:name="_Toc401247551"/>
+        <w:pStyle w:val="Titre1"/>
+      </w:pPr>
+      <w:bookmarkStart w:id="26" w:name="_Toc399245671"/>
+      <w:bookmarkStart w:id="27" w:name="_Toc401247551"/>
       <w:r>
         <w:lastRenderedPageBreak/>
         <w:t>Cas d’utilisation détaillés :</w:t>
       </w:r>
+      <w:bookmarkEnd w:id="26"/>
       <w:bookmarkEnd w:id="27"/>
-      <w:bookmarkEnd w:id="28"/>
     </w:p>
     <w:p>
       <w:pPr>
@@ -5953,20 +5951,20 @@
       <w:pPr>
         <w:spacing w:after="0" w:line="240" w:lineRule="auto"/>
         <w:rPr>
-          <w:rStyle w:val="Heading2Char"/>
-        </w:rPr>
-      </w:pPr>
-      <w:bookmarkStart w:id="29" w:name="_Toc399245672"/>
-      <w:bookmarkStart w:id="30" w:name="_Toc401247552"/>
-      <w:r>
-        <w:rPr>
-          <w:rStyle w:val="Heading2Char"/>
+          <w:rStyle w:val="Titre2Car"/>
+        </w:rPr>
+      </w:pPr>
+      <w:bookmarkStart w:id="28" w:name="_Toc399245672"/>
+      <w:bookmarkStart w:id="29" w:name="_Toc401247552"/>
+      <w:r>
+        <w:rPr>
+          <w:rStyle w:val="Titre2Car"/>
           <w:lang w:eastAsia="fr-FR"/>
         </w:rPr>
         <w:t>Cas d’utilisation 1 :</w:t>
       </w:r>
+      <w:bookmarkEnd w:id="28"/>
       <w:bookmarkEnd w:id="29"/>
-      <w:bookmarkEnd w:id="30"/>
       <w:r>
         <w:rPr>
           <w:rFonts w:eastAsia="Times New Roman" w:cs="Arial"/>
@@ -5977,19 +5975,19 @@
       </w:r>
       <w:r>
         <w:rPr>
-          <w:rStyle w:val="Heading2Char"/>
+          <w:rStyle w:val="Titre2Car"/>
         </w:rPr>
         <w:t>Disposer différents éléments</w:t>
       </w:r>
       <w:r>
         <w:rPr>
-          <w:rStyle w:val="Heading2Char"/>
+          <w:rStyle w:val="Titre2Car"/>
         </w:rPr>
         <w:t xml:space="preserve"> (hors arc)</w:t>
       </w:r>
       <w:r>
         <w:rPr>
-          <w:rStyle w:val="Heading2Char"/>
+          <w:rStyle w:val="Titre2Car"/>
         </w:rPr>
         <w:t xml:space="preserve"> d’un centre de tri sur le plan</w:t>
       </w:r>
@@ -6421,12 +6419,12 @@
         <w:tab/>
         <w:t>1. Le statut du plan passe à modifié</w:t>
       </w:r>
-      <w:bookmarkStart w:id="31" w:name="_Toc399245673"/>
-    </w:p>
-    <w:p>
-      <w:pPr>
-        <w:rPr>
-          <w:rStyle w:val="Heading2Char"/>
+      <w:bookmarkStart w:id="30" w:name="_Toc399245673"/>
+    </w:p>
+    <w:p>
+      <w:pPr>
+        <w:rPr>
+          <w:rStyle w:val="Titre2Car"/>
           <w:rFonts w:ascii="Calibri" w:eastAsia="Times New Roman" w:hAnsi="Calibri"/>
           <w:b w:val="0"/>
           <w:bCs w:val="0"/>
@@ -6441,14 +6439,14 @@
         <w:suppressAutoHyphens w:val="0"/>
         <w:spacing w:after="0"/>
         <w:rPr>
-          <w:rStyle w:val="Heading2Char"/>
+          <w:rStyle w:val="Titre2Car"/>
           <w:rFonts w:eastAsia="Times New Roman" w:cs="Times New Roman"/>
           <w:lang w:eastAsia="fr-FR"/>
         </w:rPr>
       </w:pPr>
       <w:r>
         <w:rPr>
-          <w:rStyle w:val="Heading2Char"/>
+          <w:rStyle w:val="Titre2Car"/>
         </w:rPr>
         <w:br w:type="page"/>
       </w:r>
@@ -6464,16 +6462,16 @@
           <w:szCs w:val="22"/>
         </w:rPr>
       </w:pPr>
-      <w:bookmarkStart w:id="32" w:name="_Toc401247553"/>
-      <w:r>
-        <w:rPr>
-          <w:rStyle w:val="Heading2Char"/>
+      <w:bookmarkStart w:id="31" w:name="_Toc401247553"/>
+      <w:r>
+        <w:rPr>
+          <w:rStyle w:val="Titre2Car"/>
         </w:rPr>
         <w:lastRenderedPageBreak/>
         <w:t>Cas d’utilisation 2 :</w:t>
       </w:r>
+      <w:bookmarkEnd w:id="30"/>
       <w:bookmarkEnd w:id="31"/>
-      <w:bookmarkEnd w:id="32"/>
       <w:r>
         <w:rPr>
           <w:rFonts w:ascii="Arial" w:hAnsi="Arial" w:cs="Arial"/>
@@ -6485,7 +6483,7 @@
       </w:r>
       <w:r>
         <w:rPr>
-          <w:rStyle w:val="Heading2Char"/>
+          <w:rStyle w:val="Titre2Car"/>
         </w:rPr>
         <w:t>Relier des éléments du plan avec un arc</w:t>
       </w:r>
@@ -7179,7 +7177,7 @@
     </w:p>
     <w:p>
       <w:pPr>
-        <w:pStyle w:val="NoSpacing"/>
+        <w:pStyle w:val="Sansinterligne"/>
         <w:rPr>
           <w:rFonts w:eastAsia="Times New Roman"/>
         </w:rPr>
@@ -7217,7 +7215,7 @@
     </w:p>
     <w:p>
       <w:pPr>
-        <w:pStyle w:val="NoSpacing"/>
+        <w:pStyle w:val="Sansinterligne"/>
         <w:rPr>
           <w:rFonts w:eastAsia="Times New Roman"/>
         </w:rPr>
@@ -7231,7 +7229,7 @@
     </w:p>
     <w:p>
       <w:pPr>
-        <w:pStyle w:val="NoSpacing"/>
+        <w:pStyle w:val="Sansinterligne"/>
         <w:numPr>
           <w:ilvl w:val="0"/>
           <w:numId w:val="15"/>
@@ -7249,7 +7247,7 @@
     </w:p>
     <w:p>
       <w:pPr>
-        <w:pStyle w:val="NoSpacing"/>
+        <w:pStyle w:val="Sansinterligne"/>
         <w:rPr>
           <w:rFonts w:eastAsia="Times New Roman"/>
         </w:rPr>
@@ -7268,29 +7266,29 @@
           <w:szCs w:val="28"/>
         </w:rPr>
       </w:pPr>
-      <w:bookmarkStart w:id="33" w:name="_Toc399245674"/>
+      <w:bookmarkStart w:id="32" w:name="_Toc399245674"/>
       <w:r>
         <w:br w:type="page"/>
       </w:r>
     </w:p>
     <w:p>
       <w:pPr>
-        <w:pStyle w:val="Heading1"/>
-      </w:pPr>
-      <w:bookmarkStart w:id="34" w:name="_Toc401247554"/>
+        <w:pStyle w:val="Titre1"/>
+      </w:pPr>
+      <w:bookmarkStart w:id="33" w:name="_Toc401247554"/>
       <w:r>
         <w:lastRenderedPageBreak/>
         <w:t>Diagramme de cas d’utilisation :</w:t>
       </w:r>
+      <w:bookmarkEnd w:id="32"/>
       <w:bookmarkEnd w:id="33"/>
-      <w:bookmarkEnd w:id="34"/>
     </w:p>
     <w:p/>
     <w:p/>
     <w:p/>
     <w:p>
       <w:pPr>
-        <w:pStyle w:val="NoSpacing"/>
+        <w:pStyle w:val="Sansinterligne"/>
         <w:rPr>
           <w:rFonts w:eastAsia="Times New Roman"/>
         </w:rPr>
@@ -7316,7 +7314,7 @@
                     <pic:cNvPicPr/>
                   </pic:nvPicPr>
                   <pic:blipFill>
-                    <a:blip r:embed="rId13">
+                    <a:blip r:embed="rId14">
                       <a:extLst>
                         <a:ext uri="{28A0092B-C50C-407E-A947-70E740481C1C}">
                           <a14:useLocalDpi xmlns:a14="http://schemas.microsoft.com/office/drawing/2010/main" val="0"/>
@@ -7372,12 +7370,12 @@
     </w:p>
     <w:p>
       <w:pPr>
-        <w:pStyle w:val="Heading1"/>
-        <w:rPr>
-          <w:lang w:eastAsia="fr-FR"/>
-        </w:rPr>
-      </w:pPr>
-      <w:bookmarkStart w:id="35" w:name="_Toc401247555"/>
+        <w:pStyle w:val="Titre1"/>
+        <w:rPr>
+          <w:lang w:eastAsia="fr-FR"/>
+        </w:rPr>
+      </w:pPr>
+      <w:bookmarkStart w:id="34" w:name="_Toc401247555"/>
       <w:r>
         <w:rPr>
           <w:lang w:eastAsia="fr-FR"/>
@@ -7391,30 +7389,30 @@
         </w:rPr>
         <w:t>séquence :</w:t>
       </w:r>
+      <w:bookmarkEnd w:id="34"/>
+    </w:p>
+    <w:p>
+      <w:pPr>
+        <w:rPr>
+          <w:lang w:eastAsia="fr-FR"/>
+        </w:rPr>
+      </w:pPr>
+    </w:p>
+    <w:p>
+      <w:pPr>
+        <w:pStyle w:val="Titre2"/>
+        <w:rPr>
+          <w:lang w:eastAsia="fr-FR"/>
+        </w:rPr>
+      </w:pPr>
+      <w:bookmarkStart w:id="35" w:name="_Toc401247556"/>
+      <w:r>
+        <w:rPr>
+          <w:lang w:eastAsia="fr-FR"/>
+        </w:rPr>
+        <w:t>Afficher le plan :</w:t>
+      </w:r>
       <w:bookmarkEnd w:id="35"/>
-    </w:p>
-    <w:p>
-      <w:pPr>
-        <w:rPr>
-          <w:lang w:eastAsia="fr-FR"/>
-        </w:rPr>
-      </w:pPr>
-    </w:p>
-    <w:p>
-      <w:pPr>
-        <w:pStyle w:val="Heading2"/>
-        <w:rPr>
-          <w:lang w:eastAsia="fr-FR"/>
-        </w:rPr>
-      </w:pPr>
-      <w:bookmarkStart w:id="36" w:name="_Toc401247556"/>
-      <w:r>
-        <w:rPr>
-          <w:lang w:eastAsia="fr-FR"/>
-        </w:rPr>
-        <w:t>Afficher le plan :</w:t>
-      </w:r>
-      <w:bookmarkEnd w:id="36"/>
       <w:r>
         <w:rPr>
           <w:lang w:eastAsia="fr-FR"/>
@@ -7508,7 +7506,7 @@
                     <pic:cNvPicPr/>
                   </pic:nvPicPr>
                   <pic:blipFill>
-                    <a:blip r:embed="rId14">
+                    <a:blip r:embed="rId15">
                       <a:extLst>
                         <a:ext uri="{28A0092B-C50C-407E-A947-70E740481C1C}">
                           <a14:useLocalDpi xmlns:a14="http://schemas.microsoft.com/office/drawing/2010/main" val="0"/>
@@ -7558,12 +7556,12 @@
     </w:p>
     <w:p>
       <w:pPr>
-        <w:pStyle w:val="Heading2"/>
-        <w:rPr>
-          <w:lang w:eastAsia="fr-FR"/>
-        </w:rPr>
-      </w:pPr>
-      <w:bookmarkStart w:id="37" w:name="_Toc401247557"/>
+        <w:pStyle w:val="Titre2"/>
+        <w:rPr>
+          <w:lang w:eastAsia="fr-FR"/>
+        </w:rPr>
+      </w:pPr>
+      <w:bookmarkStart w:id="36" w:name="_Toc401247557"/>
       <w:r>
         <w:rPr>
           <w:lang w:eastAsia="fr-FR"/>
@@ -7583,7 +7581,7 @@
         </w:rPr>
         <w:t> :</w:t>
       </w:r>
-      <w:bookmarkEnd w:id="37"/>
+      <w:bookmarkEnd w:id="36"/>
     </w:p>
     <w:p>
       <w:pPr>
@@ -7633,7 +7631,7 @@
                     <pic:cNvPicPr/>
                   </pic:nvPicPr>
                   <pic:blipFill>
-                    <a:blip r:embed="rId15">
+                    <a:blip r:embed="rId16">
                       <a:extLst>
                         <a:ext uri="{28A0092B-C50C-407E-A947-70E740481C1C}">
                           <a14:useLocalDpi xmlns:a14="http://schemas.microsoft.com/office/drawing/2010/main" val="0"/>
@@ -7686,9 +7684,9 @@
     </w:p>
     <w:p>
       <w:pPr>
-        <w:pStyle w:val="Heading2"/>
-      </w:pPr>
-      <w:bookmarkStart w:id="38" w:name="_Toc401247558"/>
+        <w:pStyle w:val="Titre2"/>
+      </w:pPr>
+      <w:bookmarkStart w:id="37" w:name="_Toc401247558"/>
       <w:r>
         <w:lastRenderedPageBreak/>
         <w:t>A</w:t>
@@ -7699,7 +7697,7 @@
       <w:r>
         <w:t> :</w:t>
       </w:r>
-      <w:bookmarkEnd w:id="38"/>
+      <w:bookmarkEnd w:id="37"/>
     </w:p>
     <w:p>
       <w:pPr>
@@ -7739,7 +7737,7 @@
                     <pic:cNvPicPr/>
                   </pic:nvPicPr>
                   <pic:blipFill>
-                    <a:blip r:embed="rId16">
+                    <a:blip r:embed="rId17">
                       <a:extLst>
                         <a:ext uri="{28A0092B-C50C-407E-A947-70E740481C1C}">
                           <a14:useLocalDpi xmlns:a14="http://schemas.microsoft.com/office/drawing/2010/main" val="0"/>
@@ -7768,9 +7766,9 @@
     </w:p>
     <w:p>
       <w:pPr>
-        <w:pStyle w:val="Heading2"/>
-      </w:pPr>
-      <w:bookmarkStart w:id="39" w:name="_Toc401247559"/>
+        <w:pStyle w:val="Titre2"/>
+      </w:pPr>
+      <w:bookmarkStart w:id="38" w:name="_Toc401247559"/>
       <w:r>
         <w:lastRenderedPageBreak/>
         <w:t>M</w:t>
@@ -7781,7 +7779,7 @@
       <w:r>
         <w:t>:</w:t>
       </w:r>
-      <w:bookmarkEnd w:id="39"/>
+      <w:bookmarkEnd w:id="38"/>
     </w:p>
     <w:p>
       <w:pPr>
@@ -7821,7 +7819,7 @@
                     <pic:cNvPicPr/>
                   </pic:nvPicPr>
                   <pic:blipFill>
-                    <a:blip r:embed="rId17">
+                    <a:blip r:embed="rId18">
                       <a:extLst>
                         <a:ext uri="{28A0092B-C50C-407E-A947-70E740481C1C}">
                           <a14:useLocalDpi xmlns:a14="http://schemas.microsoft.com/office/drawing/2010/main" val="0"/>
@@ -7859,9 +7857,9 @@
     </w:p>
     <w:p>
       <w:pPr>
-        <w:pStyle w:val="Heading2"/>
-      </w:pPr>
-      <w:bookmarkStart w:id="40" w:name="_Toc401247560"/>
+        <w:pStyle w:val="Titre2"/>
+      </w:pPr>
+      <w:bookmarkStart w:id="39" w:name="_Toc401247560"/>
       <w:r>
         <w:lastRenderedPageBreak/>
         <w:t>S</w:t>
@@ -7872,7 +7870,7 @@
       <w:r>
         <w:t> :</w:t>
       </w:r>
-      <w:bookmarkEnd w:id="40"/>
+      <w:bookmarkEnd w:id="39"/>
     </w:p>
     <w:p/>
     <w:p>
@@ -7925,7 +7923,7 @@
                     <pic:cNvPicPr/>
                   </pic:nvPicPr>
                   <pic:blipFill>
-                    <a:blip r:embed="rId18">
+                    <a:blip r:embed="rId19">
                       <a:extLst>
                         <a:ext uri="{28A0092B-C50C-407E-A947-70E740481C1C}">
                           <a14:useLocalDpi xmlns:a14="http://schemas.microsoft.com/office/drawing/2010/main" val="0"/>
@@ -7954,14 +7952,14 @@
     </w:p>
     <w:p>
       <w:pPr>
-        <w:pStyle w:val="Heading1"/>
-      </w:pPr>
-      <w:bookmarkStart w:id="41" w:name="_Toc401247561"/>
+        <w:pStyle w:val="Titre1"/>
+      </w:pPr>
+      <w:bookmarkStart w:id="40" w:name="_Toc401247561"/>
       <w:r>
         <w:lastRenderedPageBreak/>
         <w:t>Diagramme d’état</w:t>
       </w:r>
-      <w:bookmarkEnd w:id="41"/>
+      <w:bookmarkEnd w:id="40"/>
       <w:r>
         <w:t> </w:t>
       </w:r>
@@ -7988,7 +7986,7 @@
                     <pic:cNvPicPr/>
                   </pic:nvPicPr>
                   <pic:blipFill>
-                    <a:blip r:embed="rId19">
+                    <a:blip r:embed="rId20">
                       <a:extLst>
                         <a:ext uri="{28A0092B-C50C-407E-A947-70E740481C1C}">
                           <a14:useLocalDpi xmlns:a14="http://schemas.microsoft.com/office/drawing/2010/main" val="0"/>
@@ -8017,68 +8015,109 @@
     </w:p>
     <w:p>
       <w:pPr>
-        <w:pStyle w:val="Heading1"/>
-      </w:pPr>
-      <w:bookmarkStart w:id="42" w:name="_Toc401247562"/>
+        <w:pStyle w:val="Titre1"/>
+      </w:pPr>
+      <w:bookmarkStart w:id="41" w:name="_Toc401247562"/>
       <w:r>
         <w:t>Diagramme de classe :</w:t>
       </w:r>
+      <w:bookmarkEnd w:id="41"/>
+    </w:p>
+    <w:p/>
+    <w:p>
+      <w:r>
+        <w:t xml:space="preserve">Pour réaliser le diagramme de classe, on a appliqué le principe du contrôleur, avec la classe Plan ayant le rôle de contrôleur, contenant le plan du centre de recyclage. </w:t>
+      </w:r>
+    </w:p>
+    <w:p>
+      <w:r>
+        <w:t>Cette classe gère le passage de l’interface au domaine</w:t>
+      </w:r>
+      <w:r>
+        <w:t xml:space="preserve">. </w:t>
+      </w:r>
+    </w:p>
+    <w:p>
+      <w:r>
+        <w:t>Pour l'interface, on a une classe InterfacePrincipale, rattachée au Plan, qui va contenir les classes InterfacePlan et InterfaceOutils, qui héritent de Jpanel et gèrent ch</w:t>
+      </w:r>
+      <w:r>
+        <w:t>acun une partie de l'interface, la première le plan et la deuxième le panneau contenant les outils.</w:t>
+      </w:r>
+    </w:p>
+    <w:p>
+      <w:r>
+        <w:t>La classe Plan</w:t>
+      </w:r>
+      <w:r>
+        <w:t xml:space="preserve"> contient des objets de héritant de la classe abstraite Element</w:t>
+      </w:r>
+      <w:r>
+        <w:t>. Les classes héritant d’Element sont : station, entrée et sortie d’usine, ainsi que la jonction. Cette organisation</w:t>
+      </w:r>
+      <w:r>
+        <w:t xml:space="preserve"> permet de regrouper les traitements similaires à un seul type d'objet. </w:t>
+      </w:r>
+      <w:r>
+        <w:t xml:space="preserve"> </w:t>
+      </w:r>
+    </w:p>
+    <w:p>
+      <w:r>
+        <w:t>De plus la classe P</w:t>
+      </w:r>
+      <w:r>
+        <w:t xml:space="preserve">lan contient les arcs </w:t>
+      </w:r>
+      <w:r>
+        <w:t>reliant</w:t>
+      </w:r>
+      <w:r>
+        <w:t xml:space="preserve"> les éléments. </w:t>
+      </w:r>
+    </w:p>
+    <w:p>
+      <w:r>
+        <w:t xml:space="preserve">La classe </w:t>
+      </w:r>
+      <w:r>
+        <w:t>persistance</w:t>
+      </w:r>
+      <w:r>
+        <w:t xml:space="preserve"> gère la sauvegarde et l'export du plan.  </w:t>
+      </w:r>
+    </w:p>
+    <w:p>
+      <w:r>
+        <w:t>La classe historique gère ce qui est nécessaire à la fonctionnalité undo/redo.</w:t>
+      </w:r>
+    </w:p>
+    <w:p>
+      <w:r>
+        <w:lastRenderedPageBreak/>
+        <w:t>La classe OptionAffichage gère la config</w:t>
+      </w:r>
+      <w:r>
+        <w:t>uration de l'affichage actuelle (zoom, grille) et est contenue dans le Plan.</w:t>
+      </w:r>
+    </w:p>
+    <w:p>
+      <w:r>
+        <w:t>La classe Coordonnee sert à gérer la position des éléments. Chaque élément possède deux</w:t>
+      </w:r>
+      <w:r>
+        <w:t xml:space="preserve"> instances</w:t>
+      </w:r>
+      <w:bookmarkStart w:id="42" w:name="_GoBack"/>
       <w:bookmarkEnd w:id="42"/>
-    </w:p>
-    <w:p/>
-    <w:p>
-      <w:r>
-        <w:t xml:space="preserve">Pour réaliser le diagramme de classe, on a appliqué le principe du contrôleur, avec la classe Plan ayant le rôle de contrôleur, contenant le plan du centre de recyclage. </w:t>
-      </w:r>
-    </w:p>
-    <w:p>
-      <w:r>
-        <w:t xml:space="preserve">Cette classe gère le passage du domaine à l'interface. </w:t>
-      </w:r>
-    </w:p>
-    <w:p>
-      <w:r>
-        <w:t xml:space="preserve">Pour l'interface, on a une classe InterfacePrincipale, rattachée au Plan, qui va contenir les classes InterfacePlan et InterfaceOutils, qui héritent de Jpanel et gèrent chacun une partie de l'interface. </w:t>
-      </w:r>
-    </w:p>
-    <w:p>
-      <w:r>
-        <w:t xml:space="preserve">Le plan contient des objets de héritant de la classe abstraite Element, ce qui permet de regrouper les traitements similaires à un seul type d'objet. </w:t>
-      </w:r>
-    </w:p>
-    <w:p>
-      <w:r>
-        <w:t>De plus la classe P</w:t>
-      </w:r>
-      <w:r>
-        <w:t xml:space="preserve">lan contient les arcs </w:t>
-      </w:r>
-      <w:r>
-        <w:t>reliant</w:t>
-      </w:r>
-      <w:r>
-        <w:t xml:space="preserve"> les éléments. </w:t>
-      </w:r>
-    </w:p>
-    <w:p>
-      <w:r>
-        <w:t xml:space="preserve">La classe </w:t>
-      </w:r>
-      <w:r>
-        <w:t>persistance</w:t>
-      </w:r>
-      <w:r>
-        <w:t xml:space="preserve"> gère la sauvegarde et l'export du plan.  </w:t>
-      </w:r>
-    </w:p>
-    <w:p>
-      <w:r>
-        <w:t>La classe historique gère ce qui est nécessaire à la fonctionnalité undo/redo.</w:t>
-      </w:r>
-    </w:p>
-    <w:p>
-      <w:r>
-        <w:t>La classe OptionAffichage gère la configuration de l'affichage actuelle.</w:t>
+      <w:r>
+        <w:t xml:space="preserve"> de cette classe</w:t>
+      </w:r>
+      <w:r>
+        <w:t xml:space="preserve"> pour </w:t>
+      </w:r>
+      <w:r>
+        <w:t>connaitre sa taille.</w:t>
       </w:r>
     </w:p>
     <w:p>
@@ -8087,7 +8126,6 @@
           <w:noProof/>
           <w:lang w:eastAsia="fr-FR"/>
         </w:rPr>
-        <w:lastRenderedPageBreak/>
         <w:drawing>
           <wp:anchor distT="0" distB="0" distL="114300" distR="114300" simplePos="0" relativeHeight="251659264" behindDoc="0" locked="0" layoutInCell="1" allowOverlap="1" wp14:anchorId="2D20E304" wp14:editId="61B1E9B1">
             <wp:simplePos x="0" y="0"/>
@@ -8112,7 +8150,7 @@
                     <pic:cNvPicPr/>
                   </pic:nvPicPr>
                   <pic:blipFill>
-                    <a:blip r:embed="rId20">
+                    <a:blip r:embed="rId21">
                       <a:extLst>
                         <a:ext uri="{28A0092B-C50C-407E-A947-70E740481C1C}">
                           <a14:useLocalDpi xmlns:a14="http://schemas.microsoft.com/office/drawing/2010/main" val="0"/>
@@ -8159,12 +8197,13 @@
         </w:rPr>
       </w:pPr>
       <w:r>
+        <w:lastRenderedPageBreak/>
         <w:br w:type="page"/>
       </w:r>
     </w:p>
     <w:p>
       <w:pPr>
-        <w:pStyle w:val="Heading1"/>
+        <w:pStyle w:val="Titre1"/>
       </w:pPr>
       <w:bookmarkStart w:id="43" w:name="_Toc401247563"/>
       <w:r>
@@ -8216,7 +8255,7 @@
                     <pic:cNvPicPr/>
                   </pic:nvPicPr>
                   <pic:blipFill>
-                    <a:blip r:embed="rId21">
+                    <a:blip r:embed="rId22">
                       <a:extLst>
                         <a:ext uri="{28A0092B-C50C-407E-A947-70E740481C1C}">
                           <a14:useLocalDpi xmlns:a14="http://schemas.microsoft.com/office/drawing/2010/main" val="0"/>
@@ -8254,7 +8293,7 @@
     </w:p>
     <w:p>
       <w:pPr>
-        <w:pStyle w:val="Heading1"/>
+        <w:pStyle w:val="Titre1"/>
       </w:pPr>
       <w:bookmarkStart w:id="44" w:name="_Toc401247564"/>
       <w:r>
@@ -8289,7 +8328,7 @@
                     <pic:cNvPicPr/>
                   </pic:nvPicPr>
                   <pic:blipFill rotWithShape="1">
-                    <a:blip r:embed="rId22">
+                    <a:blip r:embed="rId23">
                       <a:extLst>
                         <a:ext uri="{28A0092B-C50C-407E-A947-70E740481C1C}">
                           <a14:useLocalDpi xmlns:a14="http://schemas.microsoft.com/office/drawing/2010/main" val="0"/>
@@ -8329,10 +8368,10 @@
       </w:r>
     </w:p>
     <w:p>
-      <w:hyperlink r:id="rId23" w:history="1">
+      <w:hyperlink r:id="rId24" w:history="1">
         <w:r>
           <w:rPr>
-            <w:rStyle w:val="Hyperlink"/>
+            <w:rStyle w:val="Lienhypertexte"/>
           </w:rPr>
           <w:t>https://trello.com/b/VwLaydSd/centre-de-recyclage-daltons</w:t>
         </w:r>
@@ -8360,7 +8399,7 @@
     </w:p>
     <w:p>
       <w:pPr>
-        <w:pStyle w:val="Heading1"/>
+        <w:pStyle w:val="Titre1"/>
         <w:rPr>
           <w:lang w:eastAsia="fr-FR"/>
         </w:rPr>
@@ -8379,15 +8418,15 @@
     </w:p>
     <w:p>
       <w:pPr>
-        <w:pStyle w:val="ListParagraph"/>
-        <w:rPr>
-          <w:lang w:eastAsia="fr-FR"/>
-        </w:rPr>
-      </w:pPr>
-    </w:p>
-    <w:p>
-      <w:pPr>
-        <w:pStyle w:val="ListParagraph"/>
+        <w:pStyle w:val="Paragraphedeliste"/>
+        <w:rPr>
+          <w:lang w:eastAsia="fr-FR"/>
+        </w:rPr>
+      </w:pPr>
+    </w:p>
+    <w:p>
+      <w:pPr>
+        <w:pStyle w:val="Paragraphedeliste"/>
         <w:numPr>
           <w:ilvl w:val="0"/>
           <w:numId w:val="1"/>
@@ -8405,7 +8444,7 @@
     </w:p>
     <w:p>
       <w:pPr>
-        <w:pStyle w:val="ListParagraph"/>
+        <w:pStyle w:val="Paragraphedeliste"/>
         <w:numPr>
           <w:ilvl w:val="0"/>
           <w:numId w:val="1"/>
@@ -8423,7 +8462,7 @@
     </w:p>
     <w:p>
       <w:pPr>
-        <w:pStyle w:val="ListParagraph"/>
+        <w:pStyle w:val="Paragraphedeliste"/>
         <w:numPr>
           <w:ilvl w:val="0"/>
           <w:numId w:val="1"/>
@@ -8441,7 +8480,7 @@
     </w:p>
     <w:p>
       <w:pPr>
-        <w:pStyle w:val="ListParagraph"/>
+        <w:pStyle w:val="Paragraphedeliste"/>
         <w:numPr>
           <w:ilvl w:val="0"/>
           <w:numId w:val="1"/>
@@ -8459,7 +8498,7 @@
     </w:p>
     <w:p>
       <w:pPr>
-        <w:pStyle w:val="ListParagraph"/>
+        <w:pStyle w:val="Paragraphedeliste"/>
         <w:numPr>
           <w:ilvl w:val="0"/>
           <w:numId w:val="1"/>
@@ -8477,7 +8516,7 @@
     </w:p>
     <w:p>
       <w:pPr>
-        <w:pStyle w:val="ListParagraph"/>
+        <w:pStyle w:val="Paragraphedeliste"/>
         <w:numPr>
           <w:ilvl w:val="0"/>
           <w:numId w:val="1"/>
@@ -8495,7 +8534,7 @@
     </w:p>
     <w:p>
       <w:pPr>
-        <w:pStyle w:val="ListParagraph"/>
+        <w:pStyle w:val="Paragraphedeliste"/>
         <w:numPr>
           <w:ilvl w:val="0"/>
           <w:numId w:val="1"/>
@@ -8532,7 +8571,7 @@
 </file>
 
 <file path=word/endnotes.xml><?xml version="1.0" encoding="utf-8"?>
-<w:endnotes xmlns:wpc="http://schemas.microsoft.com/office/word/2010/wordprocessingCanvas" xmlns:mc="http://schemas.openxmlformats.org/markup-compatibility/2006" xmlns:o="urn:schemas-microsoft-com:office:office" xmlns:r="http://schemas.openxmlformats.org/officeDocument/2006/relationships" xmlns:m="http://schemas.openxmlformats.org/officeDocument/2006/math" xmlns:v="urn:schemas-microsoft-com:vml" xmlns:wp14="http://schemas.microsoft.com/office/word/2010/wordprocessingDrawing" xmlns:wp="http://schemas.openxmlformats.org/drawingml/2006/wordprocessingDrawing" xmlns:w10="urn:schemas-microsoft-com:office:word" xmlns:w="http://schemas.openxmlformats.org/wordprocessingml/2006/main" xmlns:w14="http://schemas.microsoft.com/office/word/2010/wordml" xmlns:w15="http://schemas.microsoft.com/office/word/2012/wordml" xmlns:wpg="http://schemas.microsoft.com/office/word/2010/wordprocessingGroup" xmlns:wpi="http://schemas.microsoft.com/office/word/2010/wordprocessingInk" xmlns:wne="http://schemas.microsoft.com/office/word/2006/wordml" xmlns:wps="http://schemas.microsoft.com/office/word/2010/wordprocessingShape" mc:Ignorable="w14 w15 wp14">
+<w:endnotes xmlns:wpc="http://schemas.microsoft.com/office/word/2010/wordprocessingCanvas" xmlns:mc="http://schemas.openxmlformats.org/markup-compatibility/2006" xmlns:o="urn:schemas-microsoft-com:office:office" xmlns:r="http://schemas.openxmlformats.org/officeDocument/2006/relationships" xmlns:m="http://schemas.openxmlformats.org/officeDocument/2006/math" xmlns:v="urn:schemas-microsoft-com:vml" xmlns:wp14="http://schemas.microsoft.com/office/word/2010/wordprocessingDrawing" xmlns:wp="http://schemas.openxmlformats.org/drawingml/2006/wordprocessingDrawing" xmlns:w10="urn:schemas-microsoft-com:office:word" xmlns:w="http://schemas.openxmlformats.org/wordprocessingml/2006/main" xmlns:w14="http://schemas.microsoft.com/office/word/2010/wordml" xmlns:wpg="http://schemas.microsoft.com/office/word/2010/wordprocessingGroup" xmlns:wpi="http://schemas.microsoft.com/office/word/2010/wordprocessingInk" xmlns:wne="http://schemas.microsoft.com/office/word/2006/wordml" xmlns:wps="http://schemas.microsoft.com/office/word/2010/wordprocessingShape" mc:Ignorable="w14 wp14">
   <w:endnote w:type="separator" w:id="-1">
     <w:p>
       <w:pPr>
@@ -8557,7 +8596,7 @@
 </file>
 
 <file path=word/footnotes.xml><?xml version="1.0" encoding="utf-8"?>
-<w:footnotes xmlns:wpc="http://schemas.microsoft.com/office/word/2010/wordprocessingCanvas" xmlns:mc="http://schemas.openxmlformats.org/markup-compatibility/2006" xmlns:o="urn:schemas-microsoft-com:office:office" xmlns:r="http://schemas.openxmlformats.org/officeDocument/2006/relationships" xmlns:m="http://schemas.openxmlformats.org/officeDocument/2006/math" xmlns:v="urn:schemas-microsoft-com:vml" xmlns:wp14="http://schemas.microsoft.com/office/word/2010/wordprocessingDrawing" xmlns:wp="http://schemas.openxmlformats.org/drawingml/2006/wordprocessingDrawing" xmlns:w10="urn:schemas-microsoft-com:office:word" xmlns:w="http://schemas.openxmlformats.org/wordprocessingml/2006/main" xmlns:w14="http://schemas.microsoft.com/office/word/2010/wordml" xmlns:w15="http://schemas.microsoft.com/office/word/2012/wordml" xmlns:wpg="http://schemas.microsoft.com/office/word/2010/wordprocessingGroup" xmlns:wpi="http://schemas.microsoft.com/office/word/2010/wordprocessingInk" xmlns:wne="http://schemas.microsoft.com/office/word/2006/wordml" xmlns:wps="http://schemas.microsoft.com/office/word/2010/wordprocessingShape" mc:Ignorable="w14 w15 wp14">
+<w:footnotes xmlns:wpc="http://schemas.microsoft.com/office/word/2010/wordprocessingCanvas" xmlns:mc="http://schemas.openxmlformats.org/markup-compatibility/2006" xmlns:o="urn:schemas-microsoft-com:office:office" xmlns:r="http://schemas.openxmlformats.org/officeDocument/2006/relationships" xmlns:m="http://schemas.openxmlformats.org/officeDocument/2006/math" xmlns:v="urn:schemas-microsoft-com:vml" xmlns:wp14="http://schemas.microsoft.com/office/word/2010/wordprocessingDrawing" xmlns:wp="http://schemas.openxmlformats.org/drawingml/2006/wordprocessingDrawing" xmlns:w10="urn:schemas-microsoft-com:office:word" xmlns:w="http://schemas.openxmlformats.org/wordprocessingml/2006/main" xmlns:w14="http://schemas.microsoft.com/office/word/2010/wordml" xmlns:wpg="http://schemas.microsoft.com/office/word/2010/wordprocessingGroup" xmlns:wpi="http://schemas.microsoft.com/office/word/2010/wordprocessingInk" xmlns:wne="http://schemas.microsoft.com/office/word/2006/wordml" xmlns:wps="http://schemas.microsoft.com/office/word/2010/wordprocessingShape" mc:Ignorable="w14 wp14">
   <w:footnote w:type="separator" w:id="-1">
     <w:p>
       <w:pPr>
@@ -8582,7 +8621,7 @@
 </file>
 
 <file path=word/numbering.xml><?xml version="1.0" encoding="utf-8"?>
-<w:numbering xmlns:wpc="http://schemas.microsoft.com/office/word/2010/wordprocessingCanvas" xmlns:mc="http://schemas.openxmlformats.org/markup-compatibility/2006" xmlns:o="urn:schemas-microsoft-com:office:office" xmlns:r="http://schemas.openxmlformats.org/officeDocument/2006/relationships" xmlns:m="http://schemas.openxmlformats.org/officeDocument/2006/math" xmlns:v="urn:schemas-microsoft-com:vml" xmlns:wp14="http://schemas.microsoft.com/office/word/2010/wordprocessingDrawing" xmlns:wp="http://schemas.openxmlformats.org/drawingml/2006/wordprocessingDrawing" xmlns:w10="urn:schemas-microsoft-com:office:word" xmlns:w="http://schemas.openxmlformats.org/wordprocessingml/2006/main" xmlns:w14="http://schemas.microsoft.com/office/word/2010/wordml" xmlns:w15="http://schemas.microsoft.com/office/word/2012/wordml" xmlns:wpg="http://schemas.microsoft.com/office/word/2010/wordprocessingGroup" xmlns:wpi="http://schemas.microsoft.com/office/word/2010/wordprocessingInk" xmlns:wne="http://schemas.microsoft.com/office/word/2006/wordml" xmlns:wps="http://schemas.microsoft.com/office/word/2010/wordprocessingShape" mc:Ignorable="w14 w15 wp14">
+<w:numbering xmlns:wpc="http://schemas.microsoft.com/office/word/2010/wordprocessingCanvas" xmlns:mc="http://schemas.openxmlformats.org/markup-compatibility/2006" xmlns:o="urn:schemas-microsoft-com:office:office" xmlns:r="http://schemas.openxmlformats.org/officeDocument/2006/relationships" xmlns:m="http://schemas.openxmlformats.org/officeDocument/2006/math" xmlns:v="urn:schemas-microsoft-com:vml" xmlns:wp14="http://schemas.microsoft.com/office/word/2010/wordprocessingDrawing" xmlns:wp="http://schemas.openxmlformats.org/drawingml/2006/wordprocessingDrawing" xmlns:w10="urn:schemas-microsoft-com:office:word" xmlns:w="http://schemas.openxmlformats.org/wordprocessingml/2006/main" xmlns:w14="http://schemas.microsoft.com/office/word/2010/wordml" xmlns:wpg="http://schemas.microsoft.com/office/word/2010/wordprocessingGroup" xmlns:wpi="http://schemas.microsoft.com/office/word/2010/wordprocessingInk" xmlns:wne="http://schemas.microsoft.com/office/word/2006/wordml" xmlns:wps="http://schemas.microsoft.com/office/word/2010/wordprocessingShape" mc:Ignorable="w14 wp14">
   <w:abstractNum w:abstractNumId="0">
     <w:nsid w:val="039069E8"/>
     <w:multiLevelType w:val="multilevel"/>
@@ -10672,7 +10711,7 @@
 </file>
 
 <file path=word/styles.xml><?xml version="1.0" encoding="utf-8"?>
-<w:styles xmlns:mc="http://schemas.openxmlformats.org/markup-compatibility/2006" xmlns:r="http://schemas.openxmlformats.org/officeDocument/2006/relationships" xmlns:w="http://schemas.openxmlformats.org/wordprocessingml/2006/main" xmlns:w14="http://schemas.microsoft.com/office/word/2010/wordml" xmlns:w15="http://schemas.microsoft.com/office/word/2012/wordml" mc:Ignorable="w14 w15">
+<w:styles xmlns:mc="http://schemas.openxmlformats.org/markup-compatibility/2006" xmlns:r="http://schemas.openxmlformats.org/officeDocument/2006/relationships" xmlns:w="http://schemas.openxmlformats.org/wordprocessingml/2006/main" xmlns:w14="http://schemas.microsoft.com/office/word/2010/wordml" mc:Ignorable="w14">
   <w:docDefaults>
     <w:rPrDefault>
       <w:rPr>
@@ -10688,378 +10727,144 @@
       </w:pPr>
     </w:pPrDefault>
   </w:docDefaults>
-  <w:latentStyles w:defLockedState="0" w:defUIPriority="99" w:defSemiHidden="0" w:defUnhideWhenUsed="0" w:defQFormat="0" w:count="371">
-    <w:lsdException w:name="Normal" w:uiPriority="0" w:qFormat="1"/>
-    <w:lsdException w:name="heading 1" w:uiPriority="9" w:qFormat="1"/>
-    <w:lsdException w:name="heading 2" w:semiHidden="1" w:uiPriority="9" w:unhideWhenUsed="1" w:qFormat="1"/>
-    <w:lsdException w:name="heading 3" w:semiHidden="1" w:uiPriority="9" w:unhideWhenUsed="1" w:qFormat="1"/>
-    <w:lsdException w:name="heading 4" w:semiHidden="1" w:uiPriority="9" w:unhideWhenUsed="1" w:qFormat="1"/>
-    <w:lsdException w:name="heading 5" w:semiHidden="1" w:uiPriority="9" w:unhideWhenUsed="1" w:qFormat="1"/>
-    <w:lsdException w:name="heading 6" w:semiHidden="1" w:uiPriority="9" w:unhideWhenUsed="1" w:qFormat="1"/>
-    <w:lsdException w:name="heading 7" w:semiHidden="1" w:uiPriority="9" w:unhideWhenUsed="1" w:qFormat="1"/>
-    <w:lsdException w:name="heading 8" w:semiHidden="1" w:uiPriority="9" w:unhideWhenUsed="1" w:qFormat="1"/>
-    <w:lsdException w:name="heading 9" w:semiHidden="1" w:uiPriority="9" w:unhideWhenUsed="1" w:qFormat="1"/>
-    <w:lsdException w:name="index 1" w:semiHidden="1" w:unhideWhenUsed="1"/>
-    <w:lsdException w:name="index 2" w:semiHidden="1" w:unhideWhenUsed="1"/>
-    <w:lsdException w:name="index 3" w:semiHidden="1" w:unhideWhenUsed="1"/>
-    <w:lsdException w:name="index 4" w:semiHidden="1" w:unhideWhenUsed="1"/>
-    <w:lsdException w:name="index 5" w:semiHidden="1" w:unhideWhenUsed="1"/>
-    <w:lsdException w:name="index 6" w:semiHidden="1" w:unhideWhenUsed="1"/>
-    <w:lsdException w:name="index 7" w:semiHidden="1" w:unhideWhenUsed="1"/>
-    <w:lsdException w:name="index 8" w:semiHidden="1" w:unhideWhenUsed="1"/>
-    <w:lsdException w:name="index 9" w:semiHidden="1" w:unhideWhenUsed="1"/>
-    <w:lsdException w:name="toc 1" w:semiHidden="1" w:uiPriority="39" w:unhideWhenUsed="1"/>
-    <w:lsdException w:name="toc 2" w:semiHidden="1" w:uiPriority="39" w:unhideWhenUsed="1"/>
-    <w:lsdException w:name="toc 3" w:semiHidden="1" w:uiPriority="39" w:unhideWhenUsed="1"/>
-    <w:lsdException w:name="toc 4" w:semiHidden="1" w:uiPriority="39" w:unhideWhenUsed="1"/>
-    <w:lsdException w:name="toc 5" w:semiHidden="1" w:uiPriority="39" w:unhideWhenUsed="1"/>
-    <w:lsdException w:name="toc 6" w:semiHidden="1" w:uiPriority="39" w:unhideWhenUsed="1"/>
-    <w:lsdException w:name="toc 7" w:semiHidden="1" w:uiPriority="39" w:unhideWhenUsed="1"/>
-    <w:lsdException w:name="toc 8" w:semiHidden="1" w:uiPriority="39" w:unhideWhenUsed="1"/>
-    <w:lsdException w:name="toc 9" w:semiHidden="1" w:uiPriority="39" w:unhideWhenUsed="1"/>
-    <w:lsdException w:name="Normal Indent" w:semiHidden="1" w:unhideWhenUsed="1"/>
-    <w:lsdException w:name="footnote text" w:semiHidden="1" w:unhideWhenUsed="1"/>
-    <w:lsdException w:name="annotation text" w:semiHidden="1" w:unhideWhenUsed="1"/>
-    <w:lsdException w:name="header" w:semiHidden="1" w:unhideWhenUsed="1"/>
-    <w:lsdException w:name="footer" w:semiHidden="1" w:unhideWhenUsed="1"/>
-    <w:lsdException w:name="index heading" w:semiHidden="1" w:unhideWhenUsed="1"/>
-    <w:lsdException w:name="caption" w:semiHidden="1" w:uiPriority="35" w:unhideWhenUsed="1" w:qFormat="1"/>
-    <w:lsdException w:name="table of figures" w:semiHidden="1" w:unhideWhenUsed="1"/>
-    <w:lsdException w:name="envelope address" w:semiHidden="1" w:unhideWhenUsed="1"/>
-    <w:lsdException w:name="envelope return" w:semiHidden="1" w:unhideWhenUsed="1"/>
-    <w:lsdException w:name="footnote reference" w:semiHidden="1" w:unhideWhenUsed="1"/>
-    <w:lsdException w:name="annotation reference" w:semiHidden="1" w:unhideWhenUsed="1"/>
-    <w:lsdException w:name="line number" w:semiHidden="1" w:unhideWhenUsed="1"/>
-    <w:lsdException w:name="page number" w:semiHidden="1" w:unhideWhenUsed="1"/>
-    <w:lsdException w:name="endnote reference" w:semiHidden="1" w:unhideWhenUsed="1"/>
-    <w:lsdException w:name="endnote text" w:semiHidden="1" w:unhideWhenUsed="1"/>
-    <w:lsdException w:name="table of authorities" w:semiHidden="1" w:unhideWhenUsed="1"/>
-    <w:lsdException w:name="macro" w:semiHidden="1" w:unhideWhenUsed="1"/>
-    <w:lsdException w:name="toa heading" w:semiHidden="1" w:unhideWhenUsed="1"/>
-    <w:lsdException w:name="List" w:semiHidden="1" w:unhideWhenUsed="1"/>
-    <w:lsdException w:name="List Bullet" w:semiHidden="1" w:unhideWhenUsed="1"/>
-    <w:lsdException w:name="List Number" w:semiHidden="1" w:unhideWhenUsed="1"/>
-    <w:lsdException w:name="List 2" w:semiHidden="1" w:unhideWhenUsed="1"/>
-    <w:lsdException w:name="List 3" w:semiHidden="1" w:unhideWhenUsed="1"/>
-    <w:lsdException w:name="List 4" w:semiHidden="1" w:unhideWhenUsed="1"/>
-    <w:lsdException w:name="List 5" w:semiHidden="1" w:unhideWhenUsed="1"/>
-    <w:lsdException w:name="List Bullet 2" w:semiHidden="1" w:unhideWhenUsed="1"/>
-    <w:lsdException w:name="List Bullet 3" w:semiHidden="1" w:unhideWhenUsed="1"/>
-    <w:lsdException w:name="List Bullet 4" w:semiHidden="1" w:unhideWhenUsed="1"/>
-    <w:lsdException w:name="List Bullet 5" w:semiHidden="1" w:unhideWhenUsed="1"/>
-    <w:lsdException w:name="List Number 2" w:semiHidden="1" w:unhideWhenUsed="1"/>
-    <w:lsdException w:name="List Number 3" w:semiHidden="1" w:unhideWhenUsed="1"/>
-    <w:lsdException w:name="List Number 4" w:semiHidden="1" w:unhideWhenUsed="1"/>
-    <w:lsdException w:name="List Number 5" w:semiHidden="1" w:unhideWhenUsed="1"/>
-    <w:lsdException w:name="Title" w:uiPriority="10" w:qFormat="1"/>
-    <w:lsdException w:name="Closing" w:semiHidden="1" w:unhideWhenUsed="1"/>
-    <w:lsdException w:name="Signature" w:semiHidden="1" w:unhideWhenUsed="1"/>
-    <w:lsdException w:name="Default Paragraph Font" w:semiHidden="1" w:uiPriority="1" w:unhideWhenUsed="1"/>
-    <w:lsdException w:name="Body Text" w:semiHidden="1" w:unhideWhenUsed="1"/>
-    <w:lsdException w:name="Body Text Indent" w:semiHidden="1" w:unhideWhenUsed="1"/>
-    <w:lsdException w:name="List Continue" w:semiHidden="1" w:unhideWhenUsed="1"/>
-    <w:lsdException w:name="List Continue 2" w:semiHidden="1" w:unhideWhenUsed="1"/>
-    <w:lsdException w:name="List Continue 3" w:semiHidden="1" w:unhideWhenUsed="1"/>
-    <w:lsdException w:name="List Continue 4" w:semiHidden="1" w:unhideWhenUsed="1"/>
-    <w:lsdException w:name="List Continue 5" w:semiHidden="1" w:unhideWhenUsed="1"/>
-    <w:lsdException w:name="Message Header" w:semiHidden="1" w:unhideWhenUsed="1"/>
-    <w:lsdException w:name="Subtitle" w:uiPriority="11" w:qFormat="1"/>
-    <w:lsdException w:name="Salutation" w:semiHidden="1" w:unhideWhenUsed="1"/>
-    <w:lsdException w:name="Date" w:semiHidden="1" w:unhideWhenUsed="1"/>
-    <w:lsdException w:name="Body Text First Indent" w:semiHidden="1" w:unhideWhenUsed="1"/>
-    <w:lsdException w:name="Body Text First Indent 2" w:semiHidden="1" w:unhideWhenUsed="1"/>
-    <w:lsdException w:name="Note Heading" w:semiHidden="1" w:unhideWhenUsed="1"/>
-    <w:lsdException w:name="Body Text 2" w:semiHidden="1" w:unhideWhenUsed="1"/>
-    <w:lsdException w:name="Body Text 3" w:semiHidden="1" w:unhideWhenUsed="1"/>
-    <w:lsdException w:name="Body Text Indent 2" w:semiHidden="1" w:unhideWhenUsed="1"/>
-    <w:lsdException w:name="Body Text Indent 3" w:semiHidden="1" w:unhideWhenUsed="1"/>
-    <w:lsdException w:name="Block Text" w:semiHidden="1" w:unhideWhenUsed="1"/>
-    <w:lsdException w:name="Hyperlink" w:semiHidden="1" w:unhideWhenUsed="1"/>
-    <w:lsdException w:name="FollowedHyperlink" w:semiHidden="1" w:unhideWhenUsed="1"/>
-    <w:lsdException w:name="Strong" w:uiPriority="22" w:qFormat="1"/>
-    <w:lsdException w:name="Emphasis" w:uiPriority="20" w:qFormat="1"/>
-    <w:lsdException w:name="Document Map" w:semiHidden="1" w:unhideWhenUsed="1"/>
-    <w:lsdException w:name="Plain Text" w:semiHidden="1" w:unhideWhenUsed="1"/>
-    <w:lsdException w:name="E-mail Signature" w:semiHidden="1" w:unhideWhenUsed="1"/>
-    <w:lsdException w:name="HTML Top of Form" w:semiHidden="1" w:unhideWhenUsed="1"/>
-    <w:lsdException w:name="HTML Bottom of Form" w:semiHidden="1" w:unhideWhenUsed="1"/>
-    <w:lsdException w:name="Normal (Web)" w:semiHidden="1" w:unhideWhenUsed="1"/>
-    <w:lsdException w:name="HTML Acronym" w:semiHidden="1" w:unhideWhenUsed="1"/>
-    <w:lsdException w:name="HTML Address" w:semiHidden="1" w:unhideWhenUsed="1"/>
-    <w:lsdException w:name="HTML Cite" w:semiHidden="1" w:unhideWhenUsed="1"/>
-    <w:lsdException w:name="HTML Code" w:semiHidden="1" w:unhideWhenUsed="1"/>
-    <w:lsdException w:name="HTML Definition" w:semiHidden="1" w:unhideWhenUsed="1"/>
-    <w:lsdException w:name="HTML Keyboard" w:semiHidden="1" w:unhideWhenUsed="1"/>
-    <w:lsdException w:name="HTML Preformatted" w:semiHidden="1" w:unhideWhenUsed="1"/>
-    <w:lsdException w:name="HTML Sample" w:semiHidden="1" w:unhideWhenUsed="1"/>
-    <w:lsdException w:name="HTML Typewriter" w:semiHidden="1" w:unhideWhenUsed="1"/>
-    <w:lsdException w:name="HTML Variable" w:semiHidden="1" w:unhideWhenUsed="1"/>
-    <w:lsdException w:name="Normal Table" w:semiHidden="1" w:unhideWhenUsed="1"/>
-    <w:lsdException w:name="annotation subject" w:semiHidden="1" w:unhideWhenUsed="1"/>
-    <w:lsdException w:name="No List" w:semiHidden="1" w:unhideWhenUsed="1"/>
-    <w:lsdException w:name="Outline List 1" w:semiHidden="1" w:unhideWhenUsed="1"/>
-    <w:lsdException w:name="Outline List 2" w:semiHidden="1" w:unhideWhenUsed="1"/>
-    <w:lsdException w:name="Outline List 3" w:semiHidden="1" w:unhideWhenUsed="1"/>
-    <w:lsdException w:name="Table Simple 1" w:semiHidden="1" w:unhideWhenUsed="1"/>
-    <w:lsdException w:name="Table Simple 2" w:semiHidden="1" w:unhideWhenUsed="1"/>
-    <w:lsdException w:name="Table Simple 3" w:semiHidden="1" w:unhideWhenUsed="1"/>
-    <w:lsdException w:name="Table Classic 1" w:semiHidden="1" w:unhideWhenUsed="1"/>
-    <w:lsdException w:name="Table Classic 2" w:semiHidden="1" w:unhideWhenUsed="1"/>
-    <w:lsdException w:name="Table Classic 3" w:semiHidden="1" w:unhideWhenUsed="1"/>
-    <w:lsdException w:name="Table Classic 4" w:semiHidden="1" w:unhideWhenUsed="1"/>
-    <w:lsdException w:name="Table Colorful 1" w:semiHidden="1" w:unhideWhenUsed="1"/>
-    <w:lsdException w:name="Table Colorful 2" w:semiHidden="1" w:unhideWhenUsed="1"/>
-    <w:lsdException w:name="Table Colorful 3" w:semiHidden="1" w:unhideWhenUsed="1"/>
-    <w:lsdException w:name="Table Columns 1" w:semiHidden="1" w:unhideWhenUsed="1"/>
-    <w:lsdException w:name="Table Columns 2" w:semiHidden="1" w:unhideWhenUsed="1"/>
-    <w:lsdException w:name="Table Columns 3" w:semiHidden="1" w:unhideWhenUsed="1"/>
-    <w:lsdException w:name="Table Columns 4" w:semiHidden="1" w:unhideWhenUsed="1"/>
-    <w:lsdException w:name="Table Columns 5" w:semiHidden="1" w:unhideWhenUsed="1"/>
-    <w:lsdException w:name="Table Grid 1" w:semiHidden="1" w:unhideWhenUsed="1"/>
-    <w:lsdException w:name="Table Grid 2" w:semiHidden="1" w:unhideWhenUsed="1"/>
-    <w:lsdException w:name="Table Grid 3" w:semiHidden="1" w:unhideWhenUsed="1"/>
-    <w:lsdException w:name="Table Grid 4" w:semiHidden="1" w:unhideWhenUsed="1"/>
-    <w:lsdException w:name="Table Grid 5" w:semiHidden="1" w:unhideWhenUsed="1"/>
-    <w:lsdException w:name="Table Grid 6" w:semiHidden="1" w:unhideWhenUsed="1"/>
-    <w:lsdException w:name="Table Grid 7" w:semiHidden="1" w:unhideWhenUsed="1"/>
-    <w:lsdException w:name="Table Grid 8" w:semiHidden="1" w:unhideWhenUsed="1"/>
-    <w:lsdException w:name="Table List 1" w:semiHidden="1" w:unhideWhenUsed="1"/>
-    <w:lsdException w:name="Table List 2" w:semiHidden="1" w:unhideWhenUsed="1"/>
-    <w:lsdException w:name="Table List 3" w:semiHidden="1" w:unhideWhenUsed="1"/>
-    <w:lsdException w:name="Table List 4" w:semiHidden="1" w:unhideWhenUsed="1"/>
-    <w:lsdException w:name="Table List 5" w:semiHidden="1" w:unhideWhenUsed="1"/>
-    <w:lsdException w:name="Table List 6" w:semiHidden="1" w:unhideWhenUsed="1"/>
-    <w:lsdException w:name="Table List 7" w:semiHidden="1" w:unhideWhenUsed="1"/>
-    <w:lsdException w:name="Table List 8" w:semiHidden="1" w:unhideWhenUsed="1"/>
-    <w:lsdException w:name="Table 3D effects 1" w:semiHidden="1" w:unhideWhenUsed="1"/>
-    <w:lsdException w:name="Table 3D effects 2" w:semiHidden="1" w:unhideWhenUsed="1"/>
-    <w:lsdException w:name="Table 3D effects 3" w:semiHidden="1" w:unhideWhenUsed="1"/>
-    <w:lsdException w:name="Table Contemporary" w:semiHidden="1" w:unhideWhenUsed="1"/>
-    <w:lsdException w:name="Table Elegant" w:semiHidden="1" w:unhideWhenUsed="1"/>
-    <w:lsdException w:name="Table Professional" w:semiHidden="1" w:unhideWhenUsed="1"/>
-    <w:lsdException w:name="Table Subtle 1" w:semiHidden="1" w:unhideWhenUsed="1"/>
-    <w:lsdException w:name="Table Subtle 2" w:semiHidden="1" w:unhideWhenUsed="1"/>
-    <w:lsdException w:name="Table Web 1" w:semiHidden="1" w:unhideWhenUsed="1"/>
-    <w:lsdException w:name="Table Web 2" w:semiHidden="1" w:unhideWhenUsed="1"/>
-    <w:lsdException w:name="Table Web 3" w:semiHidden="1" w:unhideWhenUsed="1"/>
-    <w:lsdException w:name="Balloon Text" w:semiHidden="1" w:unhideWhenUsed="1"/>
-    <w:lsdException w:name="Table Grid" w:uiPriority="59"/>
-    <w:lsdException w:name="Table Theme" w:semiHidden="1" w:unhideWhenUsed="1"/>
-    <w:lsdException w:name="Placeholder Text" w:semiHidden="1"/>
-    <w:lsdException w:name="No Spacing" w:uiPriority="1" w:qFormat="1"/>
-    <w:lsdException w:name="Light Shading" w:uiPriority="60"/>
-    <w:lsdException w:name="Light List" w:uiPriority="61"/>
-    <w:lsdException w:name="Light Grid" w:uiPriority="62"/>
-    <w:lsdException w:name="Medium Shading 1" w:uiPriority="63"/>
-    <w:lsdException w:name="Medium Shading 2" w:uiPriority="64"/>
-    <w:lsdException w:name="Medium List 1" w:uiPriority="65"/>
-    <w:lsdException w:name="Medium List 2" w:uiPriority="66"/>
-    <w:lsdException w:name="Medium Grid 1" w:uiPriority="67"/>
-    <w:lsdException w:name="Medium Grid 2" w:uiPriority="68"/>
-    <w:lsdException w:name="Medium Grid 3" w:uiPriority="69"/>
-    <w:lsdException w:name="Dark List" w:uiPriority="70"/>
-    <w:lsdException w:name="Colorful Shading" w:uiPriority="71"/>
-    <w:lsdException w:name="Colorful List" w:uiPriority="72"/>
-    <w:lsdException w:name="Colorful Grid" w:uiPriority="73"/>
-    <w:lsdException w:name="Light Shading Accent 1" w:uiPriority="60"/>
-    <w:lsdException w:name="Light List Accent 1" w:uiPriority="61"/>
-    <w:lsdException w:name="Light Grid Accent 1" w:uiPriority="62"/>
-    <w:lsdException w:name="Medium Shading 1 Accent 1" w:uiPriority="63"/>
-    <w:lsdException w:name="Medium Shading 2 Accent 1" w:uiPriority="64"/>
-    <w:lsdException w:name="Medium List 1 Accent 1" w:uiPriority="65"/>
-    <w:lsdException w:name="Revision" w:semiHidden="1"/>
-    <w:lsdException w:name="List Paragraph" w:uiPriority="34" w:qFormat="1"/>
-    <w:lsdException w:name="Quote" w:uiPriority="29" w:qFormat="1"/>
-    <w:lsdException w:name="Intense Quote" w:uiPriority="30" w:qFormat="1"/>
-    <w:lsdException w:name="Medium List 2 Accent 1" w:uiPriority="66"/>
-    <w:lsdException w:name="Medium Grid 1 Accent 1" w:uiPriority="67"/>
-    <w:lsdException w:name="Medium Grid 2 Accent 1" w:uiPriority="68"/>
-    <w:lsdException w:name="Medium Grid 3 Accent 1" w:uiPriority="69"/>
-    <w:lsdException w:name="Dark List Accent 1" w:uiPriority="70"/>
-    <w:lsdException w:name="Colorful Shading Accent 1" w:uiPriority="71"/>
-    <w:lsdException w:name="Colorful List Accent 1" w:uiPriority="72"/>
-    <w:lsdException w:name="Colorful Grid Accent 1" w:uiPriority="73"/>
-    <w:lsdException w:name="Light Shading Accent 2" w:uiPriority="60"/>
-    <w:lsdException w:name="Light List Accent 2" w:uiPriority="61"/>
-    <w:lsdException w:name="Light Grid Accent 2" w:uiPriority="62"/>
-    <w:lsdException w:name="Medium Shading 1 Accent 2" w:uiPriority="63"/>
-    <w:lsdException w:name="Medium Shading 2 Accent 2" w:uiPriority="64"/>
-    <w:lsdException w:name="Medium List 1 Accent 2" w:uiPriority="65"/>
-    <w:lsdException w:name="Medium List 2 Accent 2" w:uiPriority="66"/>
-    <w:lsdException w:name="Medium Grid 1 Accent 2" w:uiPriority="67"/>
-    <w:lsdException w:name="Medium Grid 2 Accent 2" w:uiPriority="68"/>
-    <w:lsdException w:name="Medium Grid 3 Accent 2" w:uiPriority="69"/>
-    <w:lsdException w:name="Dark List Accent 2" w:uiPriority="70"/>
-    <w:lsdException w:name="Colorful Shading Accent 2" w:uiPriority="71"/>
-    <w:lsdException w:name="Colorful List Accent 2" w:uiPriority="72"/>
-    <w:lsdException w:name="Colorful Grid Accent 2" w:uiPriority="73"/>
-    <w:lsdException w:name="Light Shading Accent 3" w:uiPriority="60"/>
-    <w:lsdException w:name="Light List Accent 3" w:uiPriority="61"/>
-    <w:lsdException w:name="Light Grid Accent 3" w:uiPriority="62"/>
-    <w:lsdException w:name="Medium Shading 1 Accent 3" w:uiPriority="63"/>
-    <w:lsdException w:name="Medium Shading 2 Accent 3" w:uiPriority="64"/>
-    <w:lsdException w:name="Medium List 1 Accent 3" w:uiPriority="65"/>
-    <w:lsdException w:name="Medium List 2 Accent 3" w:uiPriority="66"/>
-    <w:lsdException w:name="Medium Grid 1 Accent 3" w:uiPriority="67"/>
-    <w:lsdException w:name="Medium Grid 2 Accent 3" w:uiPriority="68"/>
-    <w:lsdException w:name="Medium Grid 3 Accent 3" w:uiPriority="69"/>
-    <w:lsdException w:name="Dark List Accent 3" w:uiPriority="70"/>
-    <w:lsdException w:name="Colorful Shading Accent 3" w:uiPriority="71"/>
-    <w:lsdException w:name="Colorful List Accent 3" w:uiPriority="72"/>
-    <w:lsdException w:name="Colorful Grid Accent 3" w:uiPriority="73"/>
-    <w:lsdException w:name="Light Shading Accent 4" w:uiPriority="60"/>
-    <w:lsdException w:name="Light List Accent 4" w:uiPriority="61"/>
-    <w:lsdException w:name="Light Grid Accent 4" w:uiPriority="62"/>
-    <w:lsdException w:name="Medium Shading 1 Accent 4" w:uiPriority="63"/>
-    <w:lsdException w:name="Medium Shading 2 Accent 4" w:uiPriority="64"/>
-    <w:lsdException w:name="Medium List 1 Accent 4" w:uiPriority="65"/>
-    <w:lsdException w:name="Medium List 2 Accent 4" w:uiPriority="66"/>
-    <w:lsdException w:name="Medium Grid 1 Accent 4" w:uiPriority="67"/>
-    <w:lsdException w:name="Medium Grid 2 Accent 4" w:uiPriority="68"/>
-    <w:lsdException w:name="Medium Grid 3 Accent 4" w:uiPriority="69"/>
-    <w:lsdException w:name="Dark List Accent 4" w:uiPriority="70"/>
-    <w:lsdException w:name="Colorful Shading Accent 4" w:uiPriority="71"/>
-    <w:lsdException w:name="Colorful List Accent 4" w:uiPriority="72"/>
-    <w:lsdException w:name="Colorful Grid Accent 4" w:uiPriority="73"/>
-    <w:lsdException w:name="Light Shading Accent 5" w:uiPriority="60"/>
-    <w:lsdException w:name="Light List Accent 5" w:uiPriority="61"/>
-    <w:lsdException w:name="Light Grid Accent 5" w:uiPriority="62"/>
-    <w:lsdException w:name="Medium Shading 1 Accent 5" w:uiPriority="63"/>
-    <w:lsdException w:name="Medium Shading 2 Accent 5" w:uiPriority="64"/>
-    <w:lsdException w:name="Medium List 1 Accent 5" w:uiPriority="65"/>
-    <w:lsdException w:name="Medium List 2 Accent 5" w:uiPriority="66"/>
-    <w:lsdException w:name="Medium Grid 1 Accent 5" w:uiPriority="67"/>
-    <w:lsdException w:name="Medium Grid 2 Accent 5" w:uiPriority="68"/>
-    <w:lsdException w:name="Medium Grid 3 Accent 5" w:uiPriority="69"/>
-    <w:lsdException w:name="Dark List Accent 5" w:uiPriority="70"/>
-    <w:lsdException w:name="Colorful Shading Accent 5" w:uiPriority="71"/>
-    <w:lsdException w:name="Colorful List Accent 5" w:uiPriority="72"/>
-    <w:lsdException w:name="Colorful Grid Accent 5" w:uiPriority="73"/>
-    <w:lsdException w:name="Light Shading Accent 6" w:uiPriority="60"/>
-    <w:lsdException w:name="Light List Accent 6" w:uiPriority="61"/>
-    <w:lsdException w:name="Light Grid Accent 6" w:uiPriority="62"/>
-    <w:lsdException w:name="Medium Shading 1 Accent 6" w:uiPriority="63"/>
-    <w:lsdException w:name="Medium Shading 2 Accent 6" w:uiPriority="64"/>
-    <w:lsdException w:name="Medium List 1 Accent 6" w:uiPriority="65"/>
-    <w:lsdException w:name="Medium List 2 Accent 6" w:uiPriority="66"/>
-    <w:lsdException w:name="Medium Grid 1 Accent 6" w:uiPriority="67"/>
-    <w:lsdException w:name="Medium Grid 2 Accent 6" w:uiPriority="68"/>
-    <w:lsdException w:name="Medium Grid 3 Accent 6" w:uiPriority="69"/>
-    <w:lsdException w:name="Dark List Accent 6" w:uiPriority="70"/>
-    <w:lsdException w:name="Colorful Shading Accent 6" w:uiPriority="71"/>
-    <w:lsdException w:name="Colorful List Accent 6" w:uiPriority="72"/>
-    <w:lsdException w:name="Colorful Grid Accent 6" w:uiPriority="73"/>
-    <w:lsdException w:name="Subtle Emphasis" w:uiPriority="19" w:qFormat="1"/>
-    <w:lsdException w:name="Intense Emphasis" w:uiPriority="21" w:qFormat="1"/>
-    <w:lsdException w:name="Subtle Reference" w:uiPriority="31" w:qFormat="1"/>
-    <w:lsdException w:name="Intense Reference" w:uiPriority="32" w:qFormat="1"/>
-    <w:lsdException w:name="Book Title" w:uiPriority="33" w:qFormat="1"/>
-    <w:lsdException w:name="Bibliography" w:semiHidden="1" w:uiPriority="37" w:unhideWhenUsed="1"/>
-    <w:lsdException w:name="TOC Heading" w:semiHidden="1" w:uiPriority="39" w:unhideWhenUsed="1" w:qFormat="1"/>
-    <w:lsdException w:name="Plain Table 1" w:uiPriority="41"/>
-    <w:lsdException w:name="Plain Table 2" w:uiPriority="42"/>
-    <w:lsdException w:name="Plain Table 3" w:uiPriority="43"/>
-    <w:lsdException w:name="Plain Table 4" w:uiPriority="44"/>
-    <w:lsdException w:name="Plain Table 5" w:uiPriority="45"/>
-    <w:lsdException w:name="Grid Table Light" w:uiPriority="40"/>
-    <w:lsdException w:name="Grid Table 1 Light" w:uiPriority="46"/>
-    <w:lsdException w:name="Grid Table 2" w:uiPriority="47"/>
-    <w:lsdException w:name="Grid Table 3" w:uiPriority="48"/>
-    <w:lsdException w:name="Grid Table 4" w:uiPriority="49"/>
-    <w:lsdException w:name="Grid Table 5 Dark" w:uiPriority="50"/>
-    <w:lsdException w:name="Grid Table 6 Colorful" w:uiPriority="51"/>
-    <w:lsdException w:name="Grid Table 7 Colorful" w:uiPriority="52"/>
-    <w:lsdException w:name="Grid Table 1 Light Accent 1" w:uiPriority="46"/>
-    <w:lsdException w:name="Grid Table 2 Accent 1" w:uiPriority="47"/>
-    <w:lsdException w:name="Grid Table 3 Accent 1" w:uiPriority="48"/>
-    <w:lsdException w:name="Grid Table 4 Accent 1" w:uiPriority="49"/>
-    <w:lsdException w:name="Grid Table 5 Dark Accent 1" w:uiPriority="50"/>
-    <w:lsdException w:name="Grid Table 6 Colorful Accent 1" w:uiPriority="51"/>
-    <w:lsdException w:name="Grid Table 7 Colorful Accent 1" w:uiPriority="52"/>
-    <w:lsdException w:name="Grid Table 1 Light Accent 2" w:uiPriority="46"/>
-    <w:lsdException w:name="Grid Table 2 Accent 2" w:uiPriority="47"/>
-    <w:lsdException w:name="Grid Table 3 Accent 2" w:uiPriority="48"/>
-    <w:lsdException w:name="Grid Table 4 Accent 2" w:uiPriority="49"/>
-    <w:lsdException w:name="Grid Table 5 Dark Accent 2" w:uiPriority="50"/>
-    <w:lsdException w:name="Grid Table 6 Colorful Accent 2" w:uiPriority="51"/>
-    <w:lsdException w:name="Grid Table 7 Colorful Accent 2" w:uiPriority="52"/>
-    <w:lsdException w:name="Grid Table 1 Light Accent 3" w:uiPriority="46"/>
-    <w:lsdException w:name="Grid Table 2 Accent 3" w:uiPriority="47"/>
-    <w:lsdException w:name="Grid Table 3 Accent 3" w:uiPriority="48"/>
-    <w:lsdException w:name="Grid Table 4 Accent 3" w:uiPriority="49"/>
-    <w:lsdException w:name="Grid Table 5 Dark Accent 3" w:uiPriority="50"/>
-    <w:lsdException w:name="Grid Table 6 Colorful Accent 3" w:uiPriority="51"/>
-    <w:lsdException w:name="Grid Table 7 Colorful Accent 3" w:uiPriority="52"/>
-    <w:lsdException w:name="Grid Table 1 Light Accent 4" w:uiPriority="46"/>
-    <w:lsdException w:name="Grid Table 2 Accent 4" w:uiPriority="47"/>
-    <w:lsdException w:name="Grid Table 3 Accent 4" w:uiPriority="48"/>
-    <w:lsdException w:name="Grid Table 4 Accent 4" w:uiPriority="49"/>
-    <w:lsdException w:name="Grid Table 5 Dark Accent 4" w:uiPriority="50"/>
-    <w:lsdException w:name="Grid Table 6 Colorful Accent 4" w:uiPriority="51"/>
-    <w:lsdException w:name="Grid Table 7 Colorful Accent 4" w:uiPriority="52"/>
-    <w:lsdException w:name="Grid Table 1 Light Accent 5" w:uiPriority="46"/>
-    <w:lsdException w:name="Grid Table 2 Accent 5" w:uiPriority="47"/>
-    <w:lsdException w:name="Grid Table 3 Accent 5" w:uiPriority="48"/>
-    <w:lsdException w:name="Grid Table 4 Accent 5" w:uiPriority="49"/>
-    <w:lsdException w:name="Grid Table 5 Dark Accent 5" w:uiPriority="50"/>
-    <w:lsdException w:name="Grid Table 6 Colorful Accent 5" w:uiPriority="51"/>
-    <w:lsdException w:name="Grid Table 7 Colorful Accent 5" w:uiPriority="52"/>
-    <w:lsdException w:name="Grid Table 1 Light Accent 6" w:uiPriority="46"/>
-    <w:lsdException w:name="Grid Table 2 Accent 6" w:uiPriority="47"/>
-    <w:lsdException w:name="Grid Table 3 Accent 6" w:uiPriority="48"/>
-    <w:lsdException w:name="Grid Table 4 Accent 6" w:uiPriority="49"/>
-    <w:lsdException w:name="Grid Table 5 Dark Accent 6" w:uiPriority="50"/>
-    <w:lsdException w:name="Grid Table 6 Colorful Accent 6" w:uiPriority="51"/>
-    <w:lsdException w:name="Grid Table 7 Colorful Accent 6" w:uiPriority="52"/>
-    <w:lsdException w:name="List Table 1 Light" w:uiPriority="46"/>
-    <w:lsdException w:name="List Table 2" w:uiPriority="47"/>
-    <w:lsdException w:name="List Table 3" w:uiPriority="48"/>
-    <w:lsdException w:name="List Table 4" w:uiPriority="49"/>
-    <w:lsdException w:name="List Table 5 Dark" w:uiPriority="50"/>
-    <w:lsdException w:name="List Table 6 Colorful" w:uiPriority="51"/>
-    <w:lsdException w:name="List Table 7 Colorful" w:uiPriority="52"/>
-    <w:lsdException w:name="List Table 1 Light Accent 1" w:uiPriority="46"/>
-    <w:lsdException w:name="List Table 2 Accent 1" w:uiPriority="47"/>
-    <w:lsdException w:name="List Table 3 Accent 1" w:uiPriority="48"/>
-    <w:lsdException w:name="List Table 4 Accent 1" w:uiPriority="49"/>
-    <w:lsdException w:name="List Table 5 Dark Accent 1" w:uiPriority="50"/>
-    <w:lsdException w:name="List Table 6 Colorful Accent 1" w:uiPriority="51"/>
-    <w:lsdException w:name="List Table 7 Colorful Accent 1" w:uiPriority="52"/>
-    <w:lsdException w:name="List Table 1 Light Accent 2" w:uiPriority="46"/>
-    <w:lsdException w:name="List Table 2 Accent 2" w:uiPriority="47"/>
-    <w:lsdException w:name="List Table 3 Accent 2" w:uiPriority="48"/>
-    <w:lsdException w:name="List Table 4 Accent 2" w:uiPriority="49"/>
-    <w:lsdException w:name="List Table 5 Dark Accent 2" w:uiPriority="50"/>
-    <w:lsdException w:name="List Table 6 Colorful Accent 2" w:uiPriority="51"/>
-    <w:lsdException w:name="List Table 7 Colorful Accent 2" w:uiPriority="52"/>
-    <w:lsdException w:name="List Table 1 Light Accent 3" w:uiPriority="46"/>
-    <w:lsdException w:name="List Table 2 Accent 3" w:uiPriority="47"/>
-    <w:lsdException w:name="List Table 3 Accent 3" w:uiPriority="48"/>
-    <w:lsdException w:name="List Table 4 Accent 3" w:uiPriority="49"/>
-    <w:lsdException w:name="List Table 5 Dark Accent 3" w:uiPriority="50"/>
-    <w:lsdException w:name="List Table 6 Colorful Accent 3" w:uiPriority="51"/>
-    <w:lsdException w:name="List Table 7 Colorful Accent 3" w:uiPriority="52"/>
-    <w:lsdException w:name="List Table 1 Light Accent 4" w:uiPriority="46"/>
-    <w:lsdException w:name="List Table 2 Accent 4" w:uiPriority="47"/>
-    <w:lsdException w:name="List Table 3 Accent 4" w:uiPriority="48"/>
-    <w:lsdException w:name="List Table 4 Accent 4" w:uiPriority="49"/>
-    <w:lsdException w:name="List Table 5 Dark Accent 4" w:uiPriority="50"/>
-    <w:lsdException w:name="List Table 6 Colorful Accent 4" w:uiPriority="51"/>
-    <w:lsdException w:name="List Table 7 Colorful Accent 4" w:uiPriority="52"/>
-    <w:lsdException w:name="List Table 1 Light Accent 5" w:uiPriority="46"/>
-    <w:lsdException w:name="List Table 2 Accent 5" w:uiPriority="47"/>
-    <w:lsdException w:name="List Table 3 Accent 5" w:uiPriority="48"/>
-    <w:lsdException w:name="List Table 4 Accent 5" w:uiPriority="49"/>
-    <w:lsdException w:name="List Table 5 Dark Accent 5" w:uiPriority="50"/>
-    <w:lsdException w:name="List Table 6 Colorful Accent 5" w:uiPriority="51"/>
-    <w:lsdException w:name="List Table 7 Colorful Accent 5" w:uiPriority="52"/>
-    <w:lsdException w:name="List Table 1 Light Accent 6" w:uiPriority="46"/>
-    <w:lsdException w:name="List Table 2 Accent 6" w:uiPriority="47"/>
-    <w:lsdException w:name="List Table 3 Accent 6" w:uiPriority="48"/>
-    <w:lsdException w:name="List Table 4 Accent 6" w:uiPriority="49"/>
-    <w:lsdException w:name="List Table 5 Dark Accent 6" w:uiPriority="50"/>
-    <w:lsdException w:name="List Table 6 Colorful Accent 6" w:uiPriority="51"/>
-    <w:lsdException w:name="List Table 7 Colorful Accent 6" w:uiPriority="52"/>
+  <w:latentStyles w:defLockedState="0" w:defUIPriority="99" w:defSemiHidden="1" w:defUnhideWhenUsed="1" w:defQFormat="0" w:count="267">
+    <w:lsdException w:name="Normal" w:semiHidden="0" w:uiPriority="0" w:unhideWhenUsed="0" w:qFormat="1"/>
+    <w:lsdException w:name="heading 1" w:semiHidden="0" w:uiPriority="9" w:unhideWhenUsed="0" w:qFormat="1"/>
+    <w:lsdException w:name="heading 2" w:uiPriority="9" w:qFormat="1"/>
+    <w:lsdException w:name="heading 3" w:uiPriority="9" w:qFormat="1"/>
+    <w:lsdException w:name="heading 4" w:uiPriority="9" w:qFormat="1"/>
+    <w:lsdException w:name="heading 5" w:uiPriority="9" w:qFormat="1"/>
+    <w:lsdException w:name="heading 6" w:uiPriority="9" w:qFormat="1"/>
+    <w:lsdException w:name="heading 7" w:uiPriority="9" w:qFormat="1"/>
+    <w:lsdException w:name="heading 8" w:uiPriority="9" w:qFormat="1"/>
+    <w:lsdException w:name="heading 9" w:uiPriority="9" w:qFormat="1"/>
+    <w:lsdException w:name="toc 1" w:uiPriority="39"/>
+    <w:lsdException w:name="toc 2" w:uiPriority="39"/>
+    <w:lsdException w:name="toc 3" w:uiPriority="39"/>
+    <w:lsdException w:name="toc 4" w:uiPriority="39"/>
+    <w:lsdException w:name="toc 5" w:uiPriority="39"/>
+    <w:lsdException w:name="toc 6" w:uiPriority="39"/>
+    <w:lsdException w:name="toc 7" w:uiPriority="39"/>
+    <w:lsdException w:name="toc 8" w:uiPriority="39"/>
+    <w:lsdException w:name="toc 9" w:uiPriority="39"/>
+    <w:lsdException w:name="caption" w:uiPriority="35" w:qFormat="1"/>
+    <w:lsdException w:name="Title" w:semiHidden="0" w:uiPriority="10" w:unhideWhenUsed="0" w:qFormat="1"/>
+    <w:lsdException w:name="Default Paragraph Font" w:uiPriority="1"/>
+    <w:lsdException w:name="Subtitle" w:semiHidden="0" w:uiPriority="11" w:unhideWhenUsed="0" w:qFormat="1"/>
+    <w:lsdException w:name="Strong" w:semiHidden="0" w:uiPriority="22" w:unhideWhenUsed="0" w:qFormat="1"/>
+    <w:lsdException w:name="Emphasis" w:semiHidden="0" w:uiPriority="20" w:unhideWhenUsed="0" w:qFormat="1"/>
+    <w:lsdException w:name="Table Grid" w:semiHidden="0" w:uiPriority="59" w:unhideWhenUsed="0"/>
+    <w:lsdException w:name="Placeholder Text" w:unhideWhenUsed="0"/>
+    <w:lsdException w:name="No Spacing" w:semiHidden="0" w:uiPriority="1" w:unhideWhenUsed="0" w:qFormat="1"/>
+    <w:lsdException w:name="Light Shading" w:semiHidden="0" w:uiPriority="60" w:unhideWhenUsed="0"/>
+    <w:lsdException w:name="Light List" w:semiHidden="0" w:uiPriority="61" w:unhideWhenUsed="0"/>
+    <w:lsdException w:name="Light Grid" w:semiHidden="0" w:uiPriority="62" w:unhideWhenUsed="0"/>
+    <w:lsdException w:name="Medium Shading 1" w:semiHidden="0" w:uiPriority="63" w:unhideWhenUsed="0"/>
+    <w:lsdException w:name="Medium Shading 2" w:semiHidden="0" w:uiPriority="64" w:unhideWhenUsed="0"/>
+    <w:lsdException w:name="Medium List 1" w:semiHidden="0" w:uiPriority="65" w:unhideWhenUsed="0"/>
+    <w:lsdException w:name="Medium List 2" w:semiHidden="0" w:uiPriority="66" w:unhideWhenUsed="0"/>
+    <w:lsdException w:name="Medium Grid 1" w:semiHidden="0" w:uiPriority="67" w:unhideWhenUsed="0"/>
+    <w:lsdException w:name="Medium Grid 2" w:semiHidden="0" w:uiPriority="68" w:unhideWhenUsed="0"/>
+    <w:lsdException w:name="Medium Grid 3" w:semiHidden="0" w:uiPriority="69" w:unhideWhenUsed="0"/>
+    <w:lsdException w:name="Dark List" w:semiHidden="0" w:uiPriority="70" w:unhideWhenUsed="0"/>
+    <w:lsdException w:name="Colorful Shading" w:semiHidden="0" w:uiPriority="71" w:unhideWhenUsed="0"/>
+    <w:lsdException w:name="Colorful List" w:semiHidden="0" w:uiPriority="72" w:unhideWhenUsed="0"/>
+    <w:lsdException w:name="Colorful Grid" w:semiHidden="0" w:uiPriority="73" w:unhideWhenUsed="0"/>
+    <w:lsdException w:name="Light Shading Accent 1" w:semiHidden="0" w:uiPriority="60" w:unhideWhenUsed="0"/>
+    <w:lsdException w:name="Light List Accent 1" w:semiHidden="0" w:uiPriority="61" w:unhideWhenUsed="0"/>
+    <w:lsdException w:name="Light Grid Accent 1" w:semiHidden="0" w:uiPriority="62" w:unhideWhenUsed="0"/>
+    <w:lsdException w:name="Medium Shading 1 Accent 1" w:semiHidden="0" w:uiPriority="63" w:unhideWhenUsed="0"/>
+    <w:lsdException w:name="Medium Shading 2 Accent 1" w:semiHidden="0" w:uiPriority="64" w:unhideWhenUsed="0"/>
+    <w:lsdException w:name="Medium List 1 Accent 1" w:semiHidden="0" w:uiPriority="65" w:unhideWhenUsed="0"/>
+    <w:lsdException w:name="Revision" w:unhideWhenUsed="0"/>
+    <w:lsdException w:name="List Paragraph" w:semiHidden="0" w:uiPriority="34" w:unhideWhenUsed="0" w:qFormat="1"/>
+    <w:lsdException w:name="Quote" w:semiHidden="0" w:uiPriority="29" w:unhideWhenUsed="0" w:qFormat="1"/>
+    <w:lsdException w:name="Intense Quote" w:semiHidden="0" w:uiPriority="30" w:unhideWhenUsed="0" w:qFormat="1"/>
+    <w:lsdException w:name="Medium List 2 Accent 1" w:semiHidden="0" w:uiPriority="66" w:unhideWhenUsed="0"/>
+    <w:lsdException w:name="Medium Grid 1 Accent 1" w:semiHidden="0" w:uiPriority="67" w:unhideWhenUsed="0"/>
+    <w:lsdException w:name="Medium Grid 2 Accent 1" w:semiHidden="0" w:uiPriority="68" w:unhideWhenUsed="0"/>
+    <w:lsdException w:name="Medium Grid 3 Accent 1" w:semiHidden="0" w:uiPriority="69" w:unhideWhenUsed="0"/>
+    <w:lsdException w:name="Dark List Accent 1" w:semiHidden="0" w:uiPriority="70" w:unhideWhenUsed="0"/>
+    <w:lsdException w:name="Colorful Shading Accent 1" w:semiHidden="0" w:uiPriority="71" w:unhideWhenUsed="0"/>
+    <w:lsdException w:name="Colorful List Accent 1" w:semiHidden="0" w:uiPriority="72" w:unhideWhenUsed="0"/>
+    <w:lsdException w:name="Colorful Grid Accent 1" w:semiHidden="0" w:uiPriority="73" w:unhideWhenUsed="0"/>
+    <w:lsdException w:name="Light Shading Accent 2" w:semiHidden="0" w:uiPriority="60" w:unhideWhenUsed="0"/>
+    <w:lsdException w:name="Light List Accent 2" w:semiHidden="0" w:uiPriority="61" w:unhideWhenUsed="0"/>
+    <w:lsdException w:name="Light Grid Accent 2" w:semiHidden="0" w:uiPriority="62" w:unhideWhenUsed="0"/>
+    <w:lsdException w:name="Medium Shading 1 Accent 2" w:semiHidden="0" w:uiPriority="63" w:unhideWhenUsed="0"/>
+    <w:lsdException w:name="Medium Shading 2 Accent 2" w:semiHidden="0" w:uiPriority="64" w:unhideWhenUsed="0"/>
+    <w:lsdException w:name="Medium List 1 Accent 2" w:semiHidden="0" w:uiPriority="65" w:unhideWhenUsed="0"/>
+    <w:lsdException w:name="Medium List 2 Accent 2" w:semiHidden="0" w:uiPriority="66" w:unhideWhenUsed="0"/>
+    <w:lsdException w:name="Medium Grid 1 Accent 2" w:semiHidden="0" w:uiPriority="67" w:unhideWhenUsed="0"/>
+    <w:lsdException w:name="Medium Grid 2 Accent 2" w:semiHidden="0" w:uiPriority="68" w:unhideWhenUsed="0"/>
+    <w:lsdException w:name="Medium Grid 3 Accent 2" w:semiHidden="0" w:uiPriority="69" w:unhideWhenUsed="0"/>
+    <w:lsdException w:name="Dark List Accent 2" w:semiHidden="0" w:uiPriority="70" w:unhideWhenUsed="0"/>
+    <w:lsdException w:name="Colorful Shading Accent 2" w:semiHidden="0" w:uiPriority="71" w:unhideWhenUsed="0"/>
+    <w:lsdException w:name="Colorful List Accent 2" w:semiHidden="0" w:uiPriority="72" w:unhideWhenUsed="0"/>
+    <w:lsdException w:name="Colorful Grid Accent 2" w:semiHidden="0" w:uiPriority="73" w:unhideWhenUsed="0"/>
+    <w:lsdException w:name="Light Shading Accent 3" w:semiHidden="0" w:uiPriority="60" w:unhideWhenUsed="0"/>
+    <w:lsdException w:name="Light List Accent 3" w:semiHidden="0" w:uiPriority="61" w:unhideWhenUsed="0"/>
+    <w:lsdException w:name="Light Grid Accent 3" w:semiHidden="0" w:uiPriority="62" w:unhideWhenUsed="0"/>
+    <w:lsdException w:name="Medium Shading 1 Accent 3" w:semiHidden="0" w:uiPriority="63" w:unhideWhenUsed="0"/>
+    <w:lsdException w:name="Medium Shading 2 Accent 3" w:semiHidden="0" w:uiPriority="64" w:unhideWhenUsed="0"/>
+    <w:lsdException w:name="Medium List 1 Accent 3" w:semiHidden="0" w:uiPriority="65" w:unhideWhenUsed="0"/>
+    <w:lsdException w:name="Medium List 2 Accent 3" w:semiHidden="0" w:uiPriority="66" w:unhideWhenUsed="0"/>
+    <w:lsdException w:name="Medium Grid 1 Accent 3" w:semiHidden="0" w:uiPriority="67" w:unhideWhenUsed="0"/>
+    <w:lsdException w:name="Medium Grid 2 Accent 3" w:semiHidden="0" w:uiPriority="68" w:unhideWhenUsed="0"/>
+    <w:lsdException w:name="Medium Grid 3 Accent 3" w:semiHidden="0" w:uiPriority="69" w:unhideWhenUsed="0"/>
+    <w:lsdException w:name="Dark List Accent 3" w:semiHidden="0" w:uiPriority="70" w:unhideWhenUsed="0"/>
+    <w:lsdException w:name="Colorful Shading Accent 3" w:semiHidden="0" w:uiPriority="71" w:unhideWhenUsed="0"/>
+    <w:lsdException w:name="Colorful List Accent 3" w:semiHidden="0" w:uiPriority="72" w:unhideWhenUsed="0"/>
+    <w:lsdException w:name="Colorful Grid Accent 3" w:semiHidden="0" w:uiPriority="73" w:unhideWhenUsed="0"/>
+    <w:lsdException w:name="Light Shading Accent 4" w:semiHidden="0" w:uiPriority="60" w:unhideWhenUsed="0"/>
+    <w:lsdException w:name="Light List Accent 4" w:semiHidden="0" w:uiPriority="61" w:unhideWhenUsed="0"/>
+    <w:lsdException w:name="Light Grid Accent 4" w:semiHidden="0" w:uiPriority="62" w:unhideWhenUsed="0"/>
+    <w:lsdException w:name="Medium Shading 1 Accent 4" w:semiHidden="0" w:uiPriority="63" w:unhideWhenUsed="0"/>
+    <w:lsdException w:name="Medium Shading 2 Accent 4" w:semiHidden="0" w:uiPriority="64" w:unhideWhenUsed="0"/>
+    <w:lsdException w:name="Medium List 1 Accent 4" w:semiHidden="0" w:uiPriority="65" w:unhideWhenUsed="0"/>
+    <w:lsdException w:name="Medium List 2 Accent 4" w:semiHidden="0" w:uiPriority="66" w:unhideWhenUsed="0"/>
+    <w:lsdException w:name="Medium Grid 1 Accent 4" w:semiHidden="0" w:uiPriority="67" w:unhideWhenUsed="0"/>
+    <w:lsdException w:name="Medium Grid 2 Accent 4" w:semiHidden="0" w:uiPriority="68" w:unhideWhenUsed="0"/>
+    <w:lsdException w:name="Medium Grid 3 Accent 4" w:semiHidden="0" w:uiPriority="69" w:unhideWhenUsed="0"/>
+    <w:lsdException w:name="Dark List Accent 4" w:semiHidden="0" w:uiPriority="70" w:unhideWhenUsed="0"/>
+    <w:lsdException w:name="Colorful Shading Accent 4" w:semiHidden="0" w:uiPriority="71" w:unhideWhenUsed="0"/>
+    <w:lsdException w:name="Colorful List Accent 4" w:semiHidden="0" w:uiPriority="72" w:unhideWhenUsed="0"/>
+    <w:lsdException w:name="Colorful Grid Accent 4" w:semiHidden="0" w:uiPriority="73" w:unhideWhenUsed="0"/>
+    <w:lsdException w:name="Light Shading Accent 5" w:semiHidden="0" w:uiPriority="60" w:unhideWhenUsed="0"/>
+    <w:lsdException w:name="Light List Accent 5" w:semiHidden="0" w:uiPriority="61" w:unhideWhenUsed="0"/>
+    <w:lsdException w:name="Light Grid Accent 5" w:semiHidden="0" w:uiPriority="62" w:unhideWhenUsed="0"/>
+    <w:lsdException w:name="Medium Shading 1 Accent 5" w:semiHidden="0" w:uiPriority="63" w:unhideWhenUsed="0"/>
+    <w:lsdException w:name="Medium Shading 2 Accent 5" w:semiHidden="0" w:uiPriority="64" w:unhideWhenUsed="0"/>
+    <w:lsdException w:name="Medium List 1 Accent 5" w:semiHidden="0" w:uiPriority="65" w:unhideWhenUsed="0"/>
+    <w:lsdException w:name="Medium List 2 Accent 5" w:semiHidden="0" w:uiPriority="66" w:unhideWhenUsed="0"/>
+    <w:lsdException w:name="Medium Grid 1 Accent 5" w:semiHidden="0" w:uiPriority="67" w:unhideWhenUsed="0"/>
+    <w:lsdException w:name="Medium Grid 2 Accent 5" w:semiHidden="0" w:uiPriority="68" w:unhideWhenUsed="0"/>
+    <w:lsdException w:name="Medium Grid 3 Accent 5" w:semiHidden="0" w:uiPriority="69" w:unhideWhenUsed="0"/>
+    <w:lsdException w:name="Dark List Accent 5" w:semiHidden="0" w:uiPriority="70" w:unhideWhenUsed="0"/>
+    <w:lsdException w:name="Colorful Shading Accent 5" w:semiHidden="0" w:uiPriority="71" w:unhideWhenUsed="0"/>
+    <w:lsdException w:name="Colorful List Accent 5" w:semiHidden="0" w:uiPriority="72" w:unhideWhenUsed="0"/>
+    <w:lsdException w:name="Colorful Grid Accent 5" w:semiHidden="0" w:uiPriority="73" w:unhideWhenUsed="0"/>
+    <w:lsdException w:name="Light Shading Accent 6" w:semiHidden="0" w:uiPriority="60" w:unhideWhenUsed="0"/>
+    <w:lsdException w:name="Light List Accent 6" w:semiHidden="0" w:uiPriority="61" w:unhideWhenUsed="0"/>
+    <w:lsdException w:name="Light Grid Accent 6" w:semiHidden="0" w:uiPriority="62" w:unhideWhenUsed="0"/>
+    <w:lsdException w:name="Medium Shading 1 Accent 6" w:semiHidden="0" w:uiPriority="63" w:unhideWhenUsed="0"/>
+    <w:lsdException w:name="Medium Shading 2 Accent 6" w:semiHidden="0" w:uiPriority="64" w:unhideWhenUsed="0"/>
+    <w:lsdException w:name="Medium List 1 Accent 6" w:semiHidden="0" w:uiPriority="65" w:unhideWhenUsed="0"/>
+    <w:lsdException w:name="Medium List 2 Accent 6" w:semiHidden="0" w:uiPriority="66" w:unhideWhenUsed="0"/>
+    <w:lsdException w:name="Medium Grid 1 Accent 6" w:semiHidden="0" w:uiPriority="67" w:unhideWhenUsed="0"/>
+    <w:lsdException w:name="Medium Grid 2 Accent 6" w:semiHidden="0" w:uiPriority="68" w:unhideWhenUsed="0"/>
+    <w:lsdException w:name="Medium Grid 3 Accent 6" w:semiHidden="0" w:uiPriority="69" w:unhideWhenUsed="0"/>
+    <w:lsdException w:name="Dark List Accent 6" w:semiHidden="0" w:uiPriority="70" w:unhideWhenUsed="0"/>
+    <w:lsdException w:name="Colorful Shading Accent 6" w:semiHidden="0" w:uiPriority="71" w:unhideWhenUsed="0"/>
+    <w:lsdException w:name="Colorful List Accent 6" w:semiHidden="0" w:uiPriority="72" w:unhideWhenUsed="0"/>
+    <w:lsdException w:name="Colorful Grid Accent 6" w:semiHidden="0" w:uiPriority="73" w:unhideWhenUsed="0"/>
+    <w:lsdException w:name="Subtle Emphasis" w:semiHidden="0" w:uiPriority="19" w:unhideWhenUsed="0" w:qFormat="1"/>
+    <w:lsdException w:name="Intense Emphasis" w:semiHidden="0" w:uiPriority="21" w:unhideWhenUsed="0" w:qFormat="1"/>
+    <w:lsdException w:name="Subtle Reference" w:semiHidden="0" w:uiPriority="31" w:unhideWhenUsed="0" w:qFormat="1"/>
+    <w:lsdException w:name="Intense Reference" w:semiHidden="0" w:uiPriority="32" w:unhideWhenUsed="0" w:qFormat="1"/>
+    <w:lsdException w:name="Book Title" w:semiHidden="0" w:uiPriority="33" w:unhideWhenUsed="0" w:qFormat="1"/>
+    <w:lsdException w:name="Bibliography" w:uiPriority="37"/>
+    <w:lsdException w:name="TOC Heading" w:uiPriority="39" w:qFormat="1"/>
   </w:latentStyles>
   <w:style w:type="paragraph" w:default="1" w:styleId="Normal">
     <w:name w:val="Normal"/>
@@ -11070,11 +10875,11 @@
       <w:spacing w:after="200"/>
     </w:pPr>
   </w:style>
-  <w:style w:type="paragraph" w:styleId="Heading1">
+  <w:style w:type="paragraph" w:styleId="Titre1">
     <w:name w:val="heading 1"/>
     <w:basedOn w:val="Normal"/>
     <w:next w:val="Normal"/>
-    <w:link w:val="Heading1Char"/>
+    <w:link w:val="Titre1Car"/>
     <w:uiPriority w:val="9"/>
     <w:qFormat/>
     <w:rsid w:val="00827788"/>
@@ -11093,11 +10898,11 @@
       <w:szCs w:val="28"/>
     </w:rPr>
   </w:style>
-  <w:style w:type="paragraph" w:styleId="Heading2">
+  <w:style w:type="paragraph" w:styleId="Titre2">
     <w:name w:val="heading 2"/>
     <w:basedOn w:val="Normal"/>
     <w:next w:val="Normal"/>
-    <w:link w:val="Heading2Char"/>
+    <w:link w:val="Titre2Car"/>
     <w:uiPriority w:val="9"/>
     <w:unhideWhenUsed/>
     <w:qFormat/>
@@ -11117,13 +10922,13 @@
       <w:szCs w:val="26"/>
     </w:rPr>
   </w:style>
-  <w:style w:type="character" w:default="1" w:styleId="DefaultParagraphFont">
+  <w:style w:type="character" w:default="1" w:styleId="Policepardfaut">
     <w:name w:val="Default Paragraph Font"/>
     <w:uiPriority w:val="1"/>
     <w:semiHidden/>
     <w:unhideWhenUsed/>
   </w:style>
-  <w:style w:type="table" w:default="1" w:styleId="TableNormal">
+  <w:style w:type="table" w:default="1" w:styleId="TableauNormal">
     <w:name w:val="Normal Table"/>
     <w:uiPriority w:val="99"/>
     <w:semiHidden/>
@@ -11138,26 +10943,26 @@
       </w:tblCellMar>
     </w:tblPr>
   </w:style>
-  <w:style w:type="numbering" w:default="1" w:styleId="NoList">
+  <w:style w:type="numbering" w:default="1" w:styleId="Aucuneliste">
     <w:name w:val="No List"/>
     <w:uiPriority w:val="99"/>
     <w:semiHidden/>
     <w:unhideWhenUsed/>
   </w:style>
-  <w:style w:type="character" w:customStyle="1" w:styleId="NoSpacingChar">
-    <w:name w:val="No Spacing Char"/>
-    <w:basedOn w:val="DefaultParagraphFont"/>
-    <w:link w:val="NoSpacing"/>
+  <w:style w:type="character" w:customStyle="1" w:styleId="SansinterligneCar">
+    <w:name w:val="Sans interligne Car"/>
+    <w:basedOn w:val="Policepardfaut"/>
+    <w:link w:val="Sansinterligne"/>
     <w:uiPriority w:val="1"/>
     <w:rsid w:val="00827788"/>
     <w:rPr>
       <w:lang w:eastAsia="fr-FR"/>
     </w:rPr>
   </w:style>
-  <w:style w:type="character" w:customStyle="1" w:styleId="BalloonTextChar">
-    <w:name w:val="Balloon Text Char"/>
-    <w:basedOn w:val="DefaultParagraphFont"/>
-    <w:link w:val="BalloonText"/>
+  <w:style w:type="character" w:customStyle="1" w:styleId="TextedebullesCar">
+    <w:name w:val="Texte de bulles Car"/>
+    <w:basedOn w:val="Policepardfaut"/>
+    <w:link w:val="Textedebulles"/>
     <w:uiPriority w:val="99"/>
     <w:semiHidden/>
     <w:rsid w:val="00827788"/>
@@ -11167,10 +10972,10 @@
       <w:szCs w:val="16"/>
     </w:rPr>
   </w:style>
-  <w:style w:type="character" w:customStyle="1" w:styleId="Heading1Char">
-    <w:name w:val="Heading 1 Char"/>
-    <w:basedOn w:val="DefaultParagraphFont"/>
-    <w:link w:val="Heading1"/>
+  <w:style w:type="character" w:customStyle="1" w:styleId="Titre1Car">
+    <w:name w:val="Titre 1 Car"/>
+    <w:basedOn w:val="Policepardfaut"/>
+    <w:link w:val="Titre1"/>
     <w:uiPriority w:val="9"/>
     <w:rsid w:val="00827788"/>
     <w:rPr>
@@ -11184,12 +10989,12 @@
   </w:style>
   <w:style w:type="character" w:customStyle="1" w:styleId="apple-tab-span">
     <w:name w:val="apple-tab-span"/>
-    <w:basedOn w:val="DefaultParagraphFont"/>
+    <w:basedOn w:val="Policepardfaut"/>
     <w:rsid w:val="00D2424D"/>
   </w:style>
-  <w:style w:type="character" w:styleId="IntenseEmphasis">
+  <w:style w:type="character" w:styleId="Emphaseintense">
     <w:name w:val="Intense Emphasis"/>
-    <w:basedOn w:val="DefaultParagraphFont"/>
+    <w:basedOn w:val="Policepardfaut"/>
     <w:uiPriority w:val="21"/>
     <w:qFormat/>
     <w:rsid w:val="00C46FDC"/>
@@ -11201,10 +11006,10 @@
       <w:color w:val="4F81BD"/>
     </w:rPr>
   </w:style>
-  <w:style w:type="character" w:customStyle="1" w:styleId="Heading2Char">
-    <w:name w:val="Heading 2 Char"/>
-    <w:basedOn w:val="DefaultParagraphFont"/>
-    <w:link w:val="Heading2"/>
+  <w:style w:type="character" w:customStyle="1" w:styleId="Titre2Car">
+    <w:name w:val="Titre 2 Car"/>
+    <w:basedOn w:val="Policepardfaut"/>
+    <w:link w:val="Titre2"/>
     <w:uiPriority w:val="9"/>
     <w:rsid w:val="00D80BE9"/>
     <w:rPr>
@@ -11245,10 +11050,10 @@
       <w:sz w:val="20"/>
     </w:rPr>
   </w:style>
-  <w:style w:type="paragraph" w:styleId="Title">
+  <w:style w:type="paragraph" w:styleId="Titre">
     <w:name w:val="Title"/>
     <w:basedOn w:val="Normal"/>
-    <w:next w:val="BodyText"/>
+    <w:next w:val="Corpsdetexte"/>
     <w:rsid w:val="00141F96"/>
     <w:pPr>
       <w:keepNext/>
@@ -11260,7 +11065,7 @@
       <w:szCs w:val="28"/>
     </w:rPr>
   </w:style>
-  <w:style w:type="paragraph" w:styleId="BodyText">
+  <w:style w:type="paragraph" w:styleId="Corpsdetexte">
     <w:name w:val="Body Text"/>
     <w:basedOn w:val="Normal"/>
     <w:rsid w:val="00141F96"/>
@@ -11268,15 +11073,15 @@
       <w:spacing w:after="140" w:line="288" w:lineRule="auto"/>
     </w:pPr>
   </w:style>
-  <w:style w:type="paragraph" w:styleId="List">
+  <w:style w:type="paragraph" w:styleId="Liste">
     <w:name w:val="List"/>
-    <w:basedOn w:val="BodyText"/>
+    <w:basedOn w:val="Corpsdetexte"/>
     <w:rsid w:val="00141F96"/>
     <w:rPr>
       <w:rFonts w:cs="Mangal"/>
     </w:rPr>
   </w:style>
-  <w:style w:type="paragraph" w:styleId="Caption">
+  <w:style w:type="paragraph" w:styleId="Lgende">
     <w:name w:val="caption"/>
     <w:basedOn w:val="Normal"/>
     <w:rsid w:val="00141F96"/>
@@ -11303,9 +11108,9 @@
       <w:rFonts w:cs="Mangal"/>
     </w:rPr>
   </w:style>
-  <w:style w:type="paragraph" w:styleId="NoSpacing">
+  <w:style w:type="paragraph" w:styleId="Sansinterligne">
     <w:name w:val="No Spacing"/>
-    <w:link w:val="NoSpacingChar"/>
+    <w:link w:val="SansinterligneCar"/>
     <w:uiPriority w:val="1"/>
     <w:qFormat/>
     <w:rsid w:val="00827788"/>
@@ -11317,10 +11122,10 @@
       <w:lang w:eastAsia="fr-FR"/>
     </w:rPr>
   </w:style>
-  <w:style w:type="paragraph" w:styleId="BalloonText">
+  <w:style w:type="paragraph" w:styleId="Textedebulles">
     <w:name w:val="Balloon Text"/>
     <w:basedOn w:val="Normal"/>
-    <w:link w:val="BalloonTextChar"/>
+    <w:link w:val="TextedebullesCar"/>
     <w:uiPriority w:val="99"/>
     <w:semiHidden/>
     <w:unhideWhenUsed/>
@@ -11334,7 +11139,7 @@
       <w:szCs w:val="16"/>
     </w:rPr>
   </w:style>
-  <w:style w:type="paragraph" w:styleId="ListParagraph">
+  <w:style w:type="paragraph" w:styleId="Paragraphedeliste">
     <w:name w:val="List Paragraph"/>
     <w:basedOn w:val="Normal"/>
     <w:uiPriority w:val="34"/>
@@ -11366,10 +11171,10 @@
     <w:basedOn w:val="Normal"/>
     <w:rsid w:val="00141F96"/>
   </w:style>
-  <w:style w:type="paragraph" w:styleId="Header">
+  <w:style w:type="paragraph" w:styleId="En-tte">
     <w:name w:val="header"/>
     <w:basedOn w:val="Normal"/>
-    <w:link w:val="HeaderChar"/>
+    <w:link w:val="En-tteCar"/>
     <w:uiPriority w:val="99"/>
     <w:unhideWhenUsed/>
     <w:rsid w:val="00DD6C5D"/>
@@ -11381,17 +11186,17 @@
       <w:spacing w:after="0" w:line="240" w:lineRule="auto"/>
     </w:pPr>
   </w:style>
-  <w:style w:type="character" w:customStyle="1" w:styleId="HeaderChar">
-    <w:name w:val="Header Char"/>
-    <w:basedOn w:val="DefaultParagraphFont"/>
-    <w:link w:val="Header"/>
+  <w:style w:type="character" w:customStyle="1" w:styleId="En-tteCar">
+    <w:name w:val="En-tête Car"/>
+    <w:basedOn w:val="Policepardfaut"/>
+    <w:link w:val="En-tte"/>
     <w:uiPriority w:val="99"/>
     <w:rsid w:val="00DD6C5D"/>
   </w:style>
-  <w:style w:type="paragraph" w:styleId="Footer">
+  <w:style w:type="paragraph" w:styleId="Pieddepage">
     <w:name w:val="footer"/>
     <w:basedOn w:val="Normal"/>
-    <w:link w:val="FooterChar"/>
+    <w:link w:val="PieddepageCar"/>
     <w:uiPriority w:val="99"/>
     <w:unhideWhenUsed/>
     <w:rsid w:val="00DD6C5D"/>
@@ -11403,16 +11208,16 @@
       <w:spacing w:after="0" w:line="240" w:lineRule="auto"/>
     </w:pPr>
   </w:style>
-  <w:style w:type="character" w:customStyle="1" w:styleId="FooterChar">
-    <w:name w:val="Footer Char"/>
-    <w:basedOn w:val="DefaultParagraphFont"/>
-    <w:link w:val="Footer"/>
+  <w:style w:type="character" w:customStyle="1" w:styleId="PieddepageCar">
+    <w:name w:val="Pied de page Car"/>
+    <w:basedOn w:val="Policepardfaut"/>
+    <w:link w:val="Pieddepage"/>
     <w:uiPriority w:val="99"/>
     <w:rsid w:val="00DD6C5D"/>
   </w:style>
-  <w:style w:type="paragraph" w:styleId="TOCHeading">
+  <w:style w:type="paragraph" w:styleId="En-ttedetabledesmatires">
     <w:name w:val="TOC Heading"/>
-    <w:basedOn w:val="Heading1"/>
+    <w:basedOn w:val="Titre1"/>
     <w:next w:val="Normal"/>
     <w:uiPriority w:val="39"/>
     <w:unhideWhenUsed/>
@@ -11428,7 +11233,7 @@
       <w:lang w:eastAsia="fr-FR"/>
     </w:rPr>
   </w:style>
-  <w:style w:type="paragraph" w:styleId="TOC1">
+  <w:style w:type="paragraph" w:styleId="TM1">
     <w:name w:val="toc 1"/>
     <w:basedOn w:val="Normal"/>
     <w:next w:val="Normal"/>
@@ -11440,7 +11245,7 @@
       <w:spacing w:after="100"/>
     </w:pPr>
   </w:style>
-  <w:style w:type="paragraph" w:styleId="TOC2">
+  <w:style w:type="paragraph" w:styleId="TM2">
     <w:name w:val="toc 2"/>
     <w:basedOn w:val="Normal"/>
     <w:next w:val="Normal"/>
@@ -11453,9 +11258,9 @@
       <w:ind w:left="220"/>
     </w:pPr>
   </w:style>
-  <w:style w:type="character" w:styleId="Hyperlink">
+  <w:style w:type="character" w:styleId="Lienhypertexte">
     <w:name w:val="Hyperlink"/>
-    <w:basedOn w:val="DefaultParagraphFont"/>
+    <w:basedOn w:val="Policepardfaut"/>
     <w:uiPriority w:val="99"/>
     <w:unhideWhenUsed/>
     <w:rsid w:val="00E64802"/>
@@ -11464,7 +11269,587 @@
       <w:u w:val="single"/>
     </w:rPr>
   </w:style>
-  <w:style w:type="paragraph" w:styleId="TOC3">
+  <w:style w:type="paragraph" w:styleId="TM3">
+    <w:name w:val="toc 3"/>
+    <w:basedOn w:val="Normal"/>
+    <w:next w:val="Normal"/>
+    <w:autoRedefine/>
+    <w:uiPriority w:val="39"/>
+    <w:unhideWhenUsed/>
+    <w:rsid w:val="001105A8"/>
+    <w:pPr>
+      <w:suppressAutoHyphens w:val="0"/>
+      <w:spacing w:after="100" w:line="259" w:lineRule="auto"/>
+      <w:ind w:left="440"/>
+    </w:pPr>
+    <w:rPr>
+      <w:rFonts w:asciiTheme="minorHAnsi" w:eastAsiaTheme="minorEastAsia" w:hAnsiTheme="minorHAnsi" w:cs="Times New Roman"/>
+      <w:lang w:val="en-US"/>
+    </w:rPr>
+  </w:style>
+</w:styles>
+</file>
+
+<file path=word/stylesWithEffects.xml><?xml version="1.0" encoding="utf-8"?>
+<w:styles xmlns:wpc="http://schemas.microsoft.com/office/word/2010/wordprocessingCanvas" xmlns:mc="http://schemas.openxmlformats.org/markup-compatibility/2006" xmlns:o="urn:schemas-microsoft-com:office:office" xmlns:r="http://schemas.openxmlformats.org/officeDocument/2006/relationships" xmlns:m="http://schemas.openxmlformats.org/officeDocument/2006/math" xmlns:v="urn:schemas-microsoft-com:vml" xmlns:wp14="http://schemas.microsoft.com/office/word/2010/wordprocessingDrawing" xmlns:wp="http://schemas.openxmlformats.org/drawingml/2006/wordprocessingDrawing" xmlns:w10="urn:schemas-microsoft-com:office:word" xmlns:w="http://schemas.openxmlformats.org/wordprocessingml/2006/main" xmlns:w14="http://schemas.microsoft.com/office/word/2010/wordml" xmlns:wpg="http://schemas.microsoft.com/office/word/2010/wordprocessingGroup" xmlns:wpi="http://schemas.microsoft.com/office/word/2010/wordprocessingInk" xmlns:wne="http://schemas.microsoft.com/office/word/2006/wordml" xmlns:wps="http://schemas.microsoft.com/office/word/2010/wordprocessingShape" mc:Ignorable="w14 wp14">
+  <w:docDefaults>
+    <w:rPrDefault>
+      <w:rPr>
+        <w:rFonts w:ascii="Calibri" w:eastAsia="SimSun" w:hAnsi="Calibri" w:cs="Calibri"/>
+        <w:sz w:val="22"/>
+        <w:szCs w:val="22"/>
+        <w:lang w:val="fr-FR" w:eastAsia="en-US" w:bidi="ar-SA"/>
+      </w:rPr>
+    </w:rPrDefault>
+    <w:pPrDefault>
+      <w:pPr>
+        <w:spacing w:line="276" w:lineRule="auto"/>
+      </w:pPr>
+    </w:pPrDefault>
+  </w:docDefaults>
+  <w:latentStyles w:defLockedState="0" w:defUIPriority="99" w:defSemiHidden="1" w:defUnhideWhenUsed="1" w:defQFormat="0" w:count="267">
+    <w:lsdException w:name="Normal" w:semiHidden="0" w:uiPriority="0" w:unhideWhenUsed="0" w:qFormat="1"/>
+    <w:lsdException w:name="heading 1" w:semiHidden="0" w:uiPriority="9" w:unhideWhenUsed="0" w:qFormat="1"/>
+    <w:lsdException w:name="heading 2" w:uiPriority="9" w:qFormat="1"/>
+    <w:lsdException w:name="heading 3" w:uiPriority="9" w:qFormat="1"/>
+    <w:lsdException w:name="heading 4" w:uiPriority="9" w:qFormat="1"/>
+    <w:lsdException w:name="heading 5" w:uiPriority="9" w:qFormat="1"/>
+    <w:lsdException w:name="heading 6" w:uiPriority="9" w:qFormat="1"/>
+    <w:lsdException w:name="heading 7" w:uiPriority="9" w:qFormat="1"/>
+    <w:lsdException w:name="heading 8" w:uiPriority="9" w:qFormat="1"/>
+    <w:lsdException w:name="heading 9" w:uiPriority="9" w:qFormat="1"/>
+    <w:lsdException w:name="toc 1" w:uiPriority="39"/>
+    <w:lsdException w:name="toc 2" w:uiPriority="39"/>
+    <w:lsdException w:name="toc 3" w:uiPriority="39"/>
+    <w:lsdException w:name="toc 4" w:uiPriority="39"/>
+    <w:lsdException w:name="toc 5" w:uiPriority="39"/>
+    <w:lsdException w:name="toc 6" w:uiPriority="39"/>
+    <w:lsdException w:name="toc 7" w:uiPriority="39"/>
+    <w:lsdException w:name="toc 8" w:uiPriority="39"/>
+    <w:lsdException w:name="toc 9" w:uiPriority="39"/>
+    <w:lsdException w:name="caption" w:uiPriority="35" w:qFormat="1"/>
+    <w:lsdException w:name="Title" w:semiHidden="0" w:uiPriority="10" w:unhideWhenUsed="0" w:qFormat="1"/>
+    <w:lsdException w:name="Default Paragraph Font" w:uiPriority="1"/>
+    <w:lsdException w:name="Subtitle" w:semiHidden="0" w:uiPriority="11" w:unhideWhenUsed="0" w:qFormat="1"/>
+    <w:lsdException w:name="Strong" w:semiHidden="0" w:uiPriority="22" w:unhideWhenUsed="0" w:qFormat="1"/>
+    <w:lsdException w:name="Emphasis" w:semiHidden="0" w:uiPriority="20" w:unhideWhenUsed="0" w:qFormat="1"/>
+    <w:lsdException w:name="Table Grid" w:semiHidden="0" w:uiPriority="59" w:unhideWhenUsed="0"/>
+    <w:lsdException w:name="Placeholder Text" w:unhideWhenUsed="0"/>
+    <w:lsdException w:name="No Spacing" w:semiHidden="0" w:uiPriority="1" w:unhideWhenUsed="0" w:qFormat="1"/>
+    <w:lsdException w:name="Light Shading" w:semiHidden="0" w:uiPriority="60" w:unhideWhenUsed="0"/>
+    <w:lsdException w:name="Light List" w:semiHidden="0" w:uiPriority="61" w:unhideWhenUsed="0"/>
+    <w:lsdException w:name="Light Grid" w:semiHidden="0" w:uiPriority="62" w:unhideWhenUsed="0"/>
+    <w:lsdException w:name="Medium Shading 1" w:semiHidden="0" w:uiPriority="63" w:unhideWhenUsed="0"/>
+    <w:lsdException w:name="Medium Shading 2" w:semiHidden="0" w:uiPriority="64" w:unhideWhenUsed="0"/>
+    <w:lsdException w:name="Medium List 1" w:semiHidden="0" w:uiPriority="65" w:unhideWhenUsed="0"/>
+    <w:lsdException w:name="Medium List 2" w:semiHidden="0" w:uiPriority="66" w:unhideWhenUsed="0"/>
+    <w:lsdException w:name="Medium Grid 1" w:semiHidden="0" w:uiPriority="67" w:unhideWhenUsed="0"/>
+    <w:lsdException w:name="Medium Grid 2" w:semiHidden="0" w:uiPriority="68" w:unhideWhenUsed="0"/>
+    <w:lsdException w:name="Medium Grid 3" w:semiHidden="0" w:uiPriority="69" w:unhideWhenUsed="0"/>
+    <w:lsdException w:name="Dark List" w:semiHidden="0" w:uiPriority="70" w:unhideWhenUsed="0"/>
+    <w:lsdException w:name="Colorful Shading" w:semiHidden="0" w:uiPriority="71" w:unhideWhenUsed="0"/>
+    <w:lsdException w:name="Colorful List" w:semiHidden="0" w:uiPriority="72" w:unhideWhenUsed="0"/>
+    <w:lsdException w:name="Colorful Grid" w:semiHidden="0" w:uiPriority="73" w:unhideWhenUsed="0"/>
+    <w:lsdException w:name="Light Shading Accent 1" w:semiHidden="0" w:uiPriority="60" w:unhideWhenUsed="0"/>
+    <w:lsdException w:name="Light List Accent 1" w:semiHidden="0" w:uiPriority="61" w:unhideWhenUsed="0"/>
+    <w:lsdException w:name="Light Grid Accent 1" w:semiHidden="0" w:uiPriority="62" w:unhideWhenUsed="0"/>
+    <w:lsdException w:name="Medium Shading 1 Accent 1" w:semiHidden="0" w:uiPriority="63" w:unhideWhenUsed="0"/>
+    <w:lsdException w:name="Medium Shading 2 Accent 1" w:semiHidden="0" w:uiPriority="64" w:unhideWhenUsed="0"/>
+    <w:lsdException w:name="Medium List 1 Accent 1" w:semiHidden="0" w:uiPriority="65" w:unhideWhenUsed="0"/>
+    <w:lsdException w:name="Revision" w:unhideWhenUsed="0"/>
+    <w:lsdException w:name="List Paragraph" w:semiHidden="0" w:uiPriority="34" w:unhideWhenUsed="0" w:qFormat="1"/>
+    <w:lsdException w:name="Quote" w:semiHidden="0" w:uiPriority="29" w:unhideWhenUsed="0" w:qFormat="1"/>
+    <w:lsdException w:name="Intense Quote" w:semiHidden="0" w:uiPriority="30" w:unhideWhenUsed="0" w:qFormat="1"/>
+    <w:lsdException w:name="Medium List 2 Accent 1" w:semiHidden="0" w:uiPriority="66" w:unhideWhenUsed="0"/>
+    <w:lsdException w:name="Medium Grid 1 Accent 1" w:semiHidden="0" w:uiPriority="67" w:unhideWhenUsed="0"/>
+    <w:lsdException w:name="Medium Grid 2 Accent 1" w:semiHidden="0" w:uiPriority="68" w:unhideWhenUsed="0"/>
+    <w:lsdException w:name="Medium Grid 3 Accent 1" w:semiHidden="0" w:uiPriority="69" w:unhideWhenUsed="0"/>
+    <w:lsdException w:name="Dark List Accent 1" w:semiHidden="0" w:uiPriority="70" w:unhideWhenUsed="0"/>
+    <w:lsdException w:name="Colorful Shading Accent 1" w:semiHidden="0" w:uiPriority="71" w:unhideWhenUsed="0"/>
+    <w:lsdException w:name="Colorful List Accent 1" w:semiHidden="0" w:uiPriority="72" w:unhideWhenUsed="0"/>
+    <w:lsdException w:name="Colorful Grid Accent 1" w:semiHidden="0" w:uiPriority="73" w:unhideWhenUsed="0"/>
+    <w:lsdException w:name="Light Shading Accent 2" w:semiHidden="0" w:uiPriority="60" w:unhideWhenUsed="0"/>
+    <w:lsdException w:name="Light List Accent 2" w:semiHidden="0" w:uiPriority="61" w:unhideWhenUsed="0"/>
+    <w:lsdException w:name="Light Grid Accent 2" w:semiHidden="0" w:uiPriority="62" w:unhideWhenUsed="0"/>
+    <w:lsdException w:name="Medium Shading 1 Accent 2" w:semiHidden="0" w:uiPriority="63" w:unhideWhenUsed="0"/>
+    <w:lsdException w:name="Medium Shading 2 Accent 2" w:semiHidden="0" w:uiPriority="64" w:unhideWhenUsed="0"/>
+    <w:lsdException w:name="Medium List 1 Accent 2" w:semiHidden="0" w:uiPriority="65" w:unhideWhenUsed="0"/>
+    <w:lsdException w:name="Medium List 2 Accent 2" w:semiHidden="0" w:uiPriority="66" w:unhideWhenUsed="0"/>
+    <w:lsdException w:name="Medium Grid 1 Accent 2" w:semiHidden="0" w:uiPriority="67" w:unhideWhenUsed="0"/>
+    <w:lsdException w:name="Medium Grid 2 Accent 2" w:semiHidden="0" w:uiPriority="68" w:unhideWhenUsed="0"/>
+    <w:lsdException w:name="Medium Grid 3 Accent 2" w:semiHidden="0" w:uiPriority="69" w:unhideWhenUsed="0"/>
+    <w:lsdException w:name="Dark List Accent 2" w:semiHidden="0" w:uiPriority="70" w:unhideWhenUsed="0"/>
+    <w:lsdException w:name="Colorful Shading Accent 2" w:semiHidden="0" w:uiPriority="71" w:unhideWhenUsed="0"/>
+    <w:lsdException w:name="Colorful List Accent 2" w:semiHidden="0" w:uiPriority="72" w:unhideWhenUsed="0"/>
+    <w:lsdException w:name="Colorful Grid Accent 2" w:semiHidden="0" w:uiPriority="73" w:unhideWhenUsed="0"/>
+    <w:lsdException w:name="Light Shading Accent 3" w:semiHidden="0" w:uiPriority="60" w:unhideWhenUsed="0"/>
+    <w:lsdException w:name="Light List Accent 3" w:semiHidden="0" w:uiPriority="61" w:unhideWhenUsed="0"/>
+    <w:lsdException w:name="Light Grid Accent 3" w:semiHidden="0" w:uiPriority="62" w:unhideWhenUsed="0"/>
+    <w:lsdException w:name="Medium Shading 1 Accent 3" w:semiHidden="0" w:uiPriority="63" w:unhideWhenUsed="0"/>
+    <w:lsdException w:name="Medium Shading 2 Accent 3" w:semiHidden="0" w:uiPriority="64" w:unhideWhenUsed="0"/>
+    <w:lsdException w:name="Medium List 1 Accent 3" w:semiHidden="0" w:uiPriority="65" w:unhideWhenUsed="0"/>
+    <w:lsdException w:name="Medium List 2 Accent 3" w:semiHidden="0" w:uiPriority="66" w:unhideWhenUsed="0"/>
+    <w:lsdException w:name="Medium Grid 1 Accent 3" w:semiHidden="0" w:uiPriority="67" w:unhideWhenUsed="0"/>
+    <w:lsdException w:name="Medium Grid 2 Accent 3" w:semiHidden="0" w:uiPriority="68" w:unhideWhenUsed="0"/>
+    <w:lsdException w:name="Medium Grid 3 Accent 3" w:semiHidden="0" w:uiPriority="69" w:unhideWhenUsed="0"/>
+    <w:lsdException w:name="Dark List Accent 3" w:semiHidden="0" w:uiPriority="70" w:unhideWhenUsed="0"/>
+    <w:lsdException w:name="Colorful Shading Accent 3" w:semiHidden="0" w:uiPriority="71" w:unhideWhenUsed="0"/>
+    <w:lsdException w:name="Colorful List Accent 3" w:semiHidden="0" w:uiPriority="72" w:unhideWhenUsed="0"/>
+    <w:lsdException w:name="Colorful Grid Accent 3" w:semiHidden="0" w:uiPriority="73" w:unhideWhenUsed="0"/>
+    <w:lsdException w:name="Light Shading Accent 4" w:semiHidden="0" w:uiPriority="60" w:unhideWhenUsed="0"/>
+    <w:lsdException w:name="Light List Accent 4" w:semiHidden="0" w:uiPriority="61" w:unhideWhenUsed="0"/>
+    <w:lsdException w:name="Light Grid Accent 4" w:semiHidden="0" w:uiPriority="62" w:unhideWhenUsed="0"/>
+    <w:lsdException w:name="Medium Shading 1 Accent 4" w:semiHidden="0" w:uiPriority="63" w:unhideWhenUsed="0"/>
+    <w:lsdException w:name="Medium Shading 2 Accent 4" w:semiHidden="0" w:uiPriority="64" w:unhideWhenUsed="0"/>
+    <w:lsdException w:name="Medium List 1 Accent 4" w:semiHidden="0" w:uiPriority="65" w:unhideWhenUsed="0"/>
+    <w:lsdException w:name="Medium List 2 Accent 4" w:semiHidden="0" w:uiPriority="66" w:unhideWhenUsed="0"/>
+    <w:lsdException w:name="Medium Grid 1 Accent 4" w:semiHidden="0" w:uiPriority="67" w:unhideWhenUsed="0"/>
+    <w:lsdException w:name="Medium Grid 2 Accent 4" w:semiHidden="0" w:uiPriority="68" w:unhideWhenUsed="0"/>
+    <w:lsdException w:name="Medium Grid 3 Accent 4" w:semiHidden="0" w:uiPriority="69" w:unhideWhenUsed="0"/>
+    <w:lsdException w:name="Dark List Accent 4" w:semiHidden="0" w:uiPriority="70" w:unhideWhenUsed="0"/>
+    <w:lsdException w:name="Colorful Shading Accent 4" w:semiHidden="0" w:uiPriority="71" w:unhideWhenUsed="0"/>
+    <w:lsdException w:name="Colorful List Accent 4" w:semiHidden="0" w:uiPriority="72" w:unhideWhenUsed="0"/>
+    <w:lsdException w:name="Colorful Grid Accent 4" w:semiHidden="0" w:uiPriority="73" w:unhideWhenUsed="0"/>
+    <w:lsdException w:name="Light Shading Accent 5" w:semiHidden="0" w:uiPriority="60" w:unhideWhenUsed="0"/>
+    <w:lsdException w:name="Light List Accent 5" w:semiHidden="0" w:uiPriority="61" w:unhideWhenUsed="0"/>
+    <w:lsdException w:name="Light Grid Accent 5" w:semiHidden="0" w:uiPriority="62" w:unhideWhenUsed="0"/>
+    <w:lsdException w:name="Medium Shading 1 Accent 5" w:semiHidden="0" w:uiPriority="63" w:unhideWhenUsed="0"/>
+    <w:lsdException w:name="Medium Shading 2 Accent 5" w:semiHidden="0" w:uiPriority="64" w:unhideWhenUsed="0"/>
+    <w:lsdException w:name="Medium List 1 Accent 5" w:semiHidden="0" w:uiPriority="65" w:unhideWhenUsed="0"/>
+    <w:lsdException w:name="Medium List 2 Accent 5" w:semiHidden="0" w:uiPriority="66" w:unhideWhenUsed="0"/>
+    <w:lsdException w:name="Medium Grid 1 Accent 5" w:semiHidden="0" w:uiPriority="67" w:unhideWhenUsed="0"/>
+    <w:lsdException w:name="Medium Grid 2 Accent 5" w:semiHidden="0" w:uiPriority="68" w:unhideWhenUsed="0"/>
+    <w:lsdException w:name="Medium Grid 3 Accent 5" w:semiHidden="0" w:uiPriority="69" w:unhideWhenUsed="0"/>
+    <w:lsdException w:name="Dark List Accent 5" w:semiHidden="0" w:uiPriority="70" w:unhideWhenUsed="0"/>
+    <w:lsdException w:name="Colorful Shading Accent 5" w:semiHidden="0" w:uiPriority="71" w:unhideWhenUsed="0"/>
+    <w:lsdException w:name="Colorful List Accent 5" w:semiHidden="0" w:uiPriority="72" w:unhideWhenUsed="0"/>
+    <w:lsdException w:name="Colorful Grid Accent 5" w:semiHidden="0" w:uiPriority="73" w:unhideWhenUsed="0"/>
+    <w:lsdException w:name="Light Shading Accent 6" w:semiHidden="0" w:uiPriority="60" w:unhideWhenUsed="0"/>
+    <w:lsdException w:name="Light List Accent 6" w:semiHidden="0" w:uiPriority="61" w:unhideWhenUsed="0"/>
+    <w:lsdException w:name="Light Grid Accent 6" w:semiHidden="0" w:uiPriority="62" w:unhideWhenUsed="0"/>
+    <w:lsdException w:name="Medium Shading 1 Accent 6" w:semiHidden="0" w:uiPriority="63" w:unhideWhenUsed="0"/>
+    <w:lsdException w:name="Medium Shading 2 Accent 6" w:semiHidden="0" w:uiPriority="64" w:unhideWhenUsed="0"/>
+    <w:lsdException w:name="Medium List 1 Accent 6" w:semiHidden="0" w:uiPriority="65" w:unhideWhenUsed="0"/>
+    <w:lsdException w:name="Medium List 2 Accent 6" w:semiHidden="0" w:uiPriority="66" w:unhideWhenUsed="0"/>
+    <w:lsdException w:name="Medium Grid 1 Accent 6" w:semiHidden="0" w:uiPriority="67" w:unhideWhenUsed="0"/>
+    <w:lsdException w:name="Medium Grid 2 Accent 6" w:semiHidden="0" w:uiPriority="68" w:unhideWhenUsed="0"/>
+    <w:lsdException w:name="Medium Grid 3 Accent 6" w:semiHidden="0" w:uiPriority="69" w:unhideWhenUsed="0"/>
+    <w:lsdException w:name="Dark List Accent 6" w:semiHidden="0" w:uiPriority="70" w:unhideWhenUsed="0"/>
+    <w:lsdException w:name="Colorful Shading Accent 6" w:semiHidden="0" w:uiPriority="71" w:unhideWhenUsed="0"/>
+    <w:lsdException w:name="Colorful List Accent 6" w:semiHidden="0" w:uiPriority="72" w:unhideWhenUsed="0"/>
+    <w:lsdException w:name="Colorful Grid Accent 6" w:semiHidden="0" w:uiPriority="73" w:unhideWhenUsed="0"/>
+    <w:lsdException w:name="Subtle Emphasis" w:semiHidden="0" w:uiPriority="19" w:unhideWhenUsed="0" w:qFormat="1"/>
+    <w:lsdException w:name="Intense Emphasis" w:semiHidden="0" w:uiPriority="21" w:unhideWhenUsed="0" w:qFormat="1"/>
+    <w:lsdException w:name="Subtle Reference" w:semiHidden="0" w:uiPriority="31" w:unhideWhenUsed="0" w:qFormat="1"/>
+    <w:lsdException w:name="Intense Reference" w:semiHidden="0" w:uiPriority="32" w:unhideWhenUsed="0" w:qFormat="1"/>
+    <w:lsdException w:name="Book Title" w:semiHidden="0" w:uiPriority="33" w:unhideWhenUsed="0" w:qFormat="1"/>
+    <w:lsdException w:name="Bibliography" w:uiPriority="37"/>
+    <w:lsdException w:name="TOC Heading" w:uiPriority="39" w:qFormat="1"/>
+  </w:latentStyles>
+  <w:style w:type="paragraph" w:default="1" w:styleId="Normal">
+    <w:name w:val="Normal"/>
+    <w:qFormat/>
+    <w:rsid w:val="00FA043E"/>
+    <w:pPr>
+      <w:suppressAutoHyphens/>
+      <w:spacing w:after="200"/>
+    </w:pPr>
+  </w:style>
+  <w:style w:type="paragraph" w:styleId="Titre1">
+    <w:name w:val="heading 1"/>
+    <w:basedOn w:val="Normal"/>
+    <w:next w:val="Normal"/>
+    <w:link w:val="Titre1Car"/>
+    <w:uiPriority w:val="9"/>
+    <w:qFormat/>
+    <w:rsid w:val="00827788"/>
+    <w:pPr>
+      <w:keepNext/>
+      <w:keepLines/>
+      <w:spacing w:before="480" w:after="0"/>
+      <w:outlineLvl w:val="0"/>
+    </w:pPr>
+    <w:rPr>
+      <w:rFonts w:ascii="Cambria" w:hAnsi="Cambria"/>
+      <w:b/>
+      <w:bCs/>
+      <w:color w:val="365F91"/>
+      <w:sz w:val="28"/>
+      <w:szCs w:val="28"/>
+    </w:rPr>
+  </w:style>
+  <w:style w:type="paragraph" w:styleId="Titre2">
+    <w:name w:val="heading 2"/>
+    <w:basedOn w:val="Normal"/>
+    <w:next w:val="Normal"/>
+    <w:link w:val="Titre2Car"/>
+    <w:uiPriority w:val="9"/>
+    <w:unhideWhenUsed/>
+    <w:qFormat/>
+    <w:rsid w:val="00D80BE9"/>
+    <w:pPr>
+      <w:keepNext/>
+      <w:keepLines/>
+      <w:spacing w:before="200" w:after="0"/>
+      <w:outlineLvl w:val="1"/>
+    </w:pPr>
+    <w:rPr>
+      <w:rFonts w:ascii="Cambria" w:hAnsi="Cambria"/>
+      <w:b/>
+      <w:bCs/>
+      <w:color w:val="4F81BD"/>
+      <w:sz w:val="26"/>
+      <w:szCs w:val="26"/>
+    </w:rPr>
+  </w:style>
+  <w:style w:type="character" w:default="1" w:styleId="Policepardfaut">
+    <w:name w:val="Default Paragraph Font"/>
+    <w:uiPriority w:val="1"/>
+    <w:semiHidden/>
+    <w:unhideWhenUsed/>
+  </w:style>
+  <w:style w:type="table" w:default="1" w:styleId="TableauNormal">
+    <w:name w:val="Normal Table"/>
+    <w:uiPriority w:val="99"/>
+    <w:semiHidden/>
+    <w:unhideWhenUsed/>
+    <w:tblPr>
+      <w:tblInd w:w="0" w:type="dxa"/>
+      <w:tblCellMar>
+        <w:top w:w="0" w:type="dxa"/>
+        <w:left w:w="108" w:type="dxa"/>
+        <w:bottom w:w="0" w:type="dxa"/>
+        <w:right w:w="108" w:type="dxa"/>
+      </w:tblCellMar>
+    </w:tblPr>
+  </w:style>
+  <w:style w:type="numbering" w:default="1" w:styleId="Aucuneliste">
+    <w:name w:val="No List"/>
+    <w:uiPriority w:val="99"/>
+    <w:semiHidden/>
+    <w:unhideWhenUsed/>
+  </w:style>
+  <w:style w:type="character" w:customStyle="1" w:styleId="SansinterligneCar">
+    <w:name w:val="Sans interligne Car"/>
+    <w:basedOn w:val="Policepardfaut"/>
+    <w:link w:val="Sansinterligne"/>
+    <w:uiPriority w:val="1"/>
+    <w:rsid w:val="00827788"/>
+    <w:rPr>
+      <w:lang w:eastAsia="fr-FR"/>
+    </w:rPr>
+  </w:style>
+  <w:style w:type="character" w:customStyle="1" w:styleId="TextedebullesCar">
+    <w:name w:val="Texte de bulles Car"/>
+    <w:basedOn w:val="Policepardfaut"/>
+    <w:link w:val="Textedebulles"/>
+    <w:uiPriority w:val="99"/>
+    <w:semiHidden/>
+    <w:rsid w:val="00827788"/>
+    <w:rPr>
+      <w:rFonts w:ascii="Tahoma" w:hAnsi="Tahoma" w:cs="Tahoma"/>
+      <w:sz w:val="16"/>
+      <w:szCs w:val="16"/>
+    </w:rPr>
+  </w:style>
+  <w:style w:type="character" w:customStyle="1" w:styleId="Titre1Car">
+    <w:name w:val="Titre 1 Car"/>
+    <w:basedOn w:val="Policepardfaut"/>
+    <w:link w:val="Titre1"/>
+    <w:uiPriority w:val="9"/>
+    <w:rsid w:val="00827788"/>
+    <w:rPr>
+      <w:rFonts w:ascii="Cambria" w:hAnsi="Cambria"/>
+      <w:b/>
+      <w:bCs/>
+      <w:color w:val="365F91"/>
+      <w:sz w:val="28"/>
+      <w:szCs w:val="28"/>
+    </w:rPr>
+  </w:style>
+  <w:style w:type="character" w:customStyle="1" w:styleId="apple-tab-span">
+    <w:name w:val="apple-tab-span"/>
+    <w:basedOn w:val="Policepardfaut"/>
+    <w:rsid w:val="00D2424D"/>
+  </w:style>
+  <w:style w:type="character" w:styleId="Emphaseintense">
+    <w:name w:val="Intense Emphasis"/>
+    <w:basedOn w:val="Policepardfaut"/>
+    <w:uiPriority w:val="21"/>
+    <w:qFormat/>
+    <w:rsid w:val="00C46FDC"/>
+    <w:rPr>
+      <w:b/>
+      <w:bCs/>
+      <w:i/>
+      <w:iCs/>
+      <w:color w:val="4F81BD"/>
+    </w:rPr>
+  </w:style>
+  <w:style w:type="character" w:customStyle="1" w:styleId="Titre2Car">
+    <w:name w:val="Titre 2 Car"/>
+    <w:basedOn w:val="Policepardfaut"/>
+    <w:link w:val="Titre2"/>
+    <w:uiPriority w:val="9"/>
+    <w:rsid w:val="00D80BE9"/>
+    <w:rPr>
+      <w:rFonts w:ascii="Cambria" w:hAnsi="Cambria"/>
+      <w:b/>
+      <w:bCs/>
+      <w:color w:val="4F81BD"/>
+      <w:sz w:val="26"/>
+      <w:szCs w:val="26"/>
+    </w:rPr>
+  </w:style>
+  <w:style w:type="character" w:customStyle="1" w:styleId="ListLabel1">
+    <w:name w:val="ListLabel 1"/>
+    <w:rsid w:val="00141F96"/>
+    <w:rPr>
+      <w:rFonts w:cs="Calibri"/>
+    </w:rPr>
+  </w:style>
+  <w:style w:type="character" w:customStyle="1" w:styleId="ListLabel2">
+    <w:name w:val="ListLabel 2"/>
+    <w:rsid w:val="00141F96"/>
+    <w:rPr>
+      <w:rFonts w:cs="Courier New"/>
+    </w:rPr>
+  </w:style>
+  <w:style w:type="character" w:customStyle="1" w:styleId="ListLabel3">
+    <w:name w:val="ListLabel 3"/>
+    <w:rsid w:val="00141F96"/>
+    <w:rPr>
+      <w:rFonts w:cs="Calibri"/>
+      <w:color w:val="00000A"/>
+    </w:rPr>
+  </w:style>
+  <w:style w:type="character" w:customStyle="1" w:styleId="ListLabel4">
+    <w:name w:val="ListLabel 4"/>
+    <w:rsid w:val="00141F96"/>
+    <w:rPr>
+      <w:sz w:val="20"/>
+    </w:rPr>
+  </w:style>
+  <w:style w:type="paragraph" w:styleId="Titre">
+    <w:name w:val="Title"/>
+    <w:basedOn w:val="Normal"/>
+    <w:next w:val="Corpsdetexte"/>
+    <w:rsid w:val="00141F96"/>
+    <w:pPr>
+      <w:keepNext/>
+      <w:spacing w:before="240" w:after="120"/>
+    </w:pPr>
+    <w:rPr>
+      <w:rFonts w:ascii="Liberation Sans" w:eastAsia="Microsoft YaHei" w:hAnsi="Liberation Sans" w:cs="Mangal"/>
+      <w:sz w:val="28"/>
+      <w:szCs w:val="28"/>
+    </w:rPr>
+  </w:style>
+  <w:style w:type="paragraph" w:styleId="Corpsdetexte">
+    <w:name w:val="Body Text"/>
+    <w:basedOn w:val="Normal"/>
+    <w:rsid w:val="00141F96"/>
+    <w:pPr>
+      <w:spacing w:after="140" w:line="288" w:lineRule="auto"/>
+    </w:pPr>
+  </w:style>
+  <w:style w:type="paragraph" w:styleId="Liste">
+    <w:name w:val="List"/>
+    <w:basedOn w:val="Corpsdetexte"/>
+    <w:rsid w:val="00141F96"/>
+    <w:rPr>
+      <w:rFonts w:cs="Mangal"/>
+    </w:rPr>
+  </w:style>
+  <w:style w:type="paragraph" w:styleId="Lgende">
+    <w:name w:val="caption"/>
+    <w:basedOn w:val="Normal"/>
+    <w:rsid w:val="00141F96"/>
+    <w:pPr>
+      <w:suppressLineNumbers/>
+      <w:spacing w:before="120" w:after="120"/>
+    </w:pPr>
+    <w:rPr>
+      <w:rFonts w:cs="Mangal"/>
+      <w:i/>
+      <w:iCs/>
+      <w:sz w:val="24"/>
+      <w:szCs w:val="24"/>
+    </w:rPr>
+  </w:style>
+  <w:style w:type="paragraph" w:customStyle="1" w:styleId="Index">
+    <w:name w:val="Index"/>
+    <w:basedOn w:val="Normal"/>
+    <w:rsid w:val="00141F96"/>
+    <w:pPr>
+      <w:suppressLineNumbers/>
+    </w:pPr>
+    <w:rPr>
+      <w:rFonts w:cs="Mangal"/>
+    </w:rPr>
+  </w:style>
+  <w:style w:type="paragraph" w:styleId="Sansinterligne">
+    <w:name w:val="No Spacing"/>
+    <w:link w:val="SansinterligneCar"/>
+    <w:uiPriority w:val="1"/>
+    <w:qFormat/>
+    <w:rsid w:val="00827788"/>
+    <w:pPr>
+      <w:suppressAutoHyphens/>
+      <w:spacing w:line="240" w:lineRule="auto"/>
+    </w:pPr>
+    <w:rPr>
+      <w:lang w:eastAsia="fr-FR"/>
+    </w:rPr>
+  </w:style>
+  <w:style w:type="paragraph" w:styleId="Textedebulles">
+    <w:name w:val="Balloon Text"/>
+    <w:basedOn w:val="Normal"/>
+    <w:link w:val="TextedebullesCar"/>
+    <w:uiPriority w:val="99"/>
+    <w:semiHidden/>
+    <w:unhideWhenUsed/>
+    <w:rsid w:val="00827788"/>
+    <w:pPr>
+      <w:spacing w:after="0" w:line="240" w:lineRule="auto"/>
+    </w:pPr>
+    <w:rPr>
+      <w:rFonts w:ascii="Tahoma" w:hAnsi="Tahoma" w:cs="Tahoma"/>
+      <w:sz w:val="16"/>
+      <w:szCs w:val="16"/>
+    </w:rPr>
+  </w:style>
+  <w:style w:type="paragraph" w:styleId="Paragraphedeliste">
+    <w:name w:val="List Paragraph"/>
+    <w:basedOn w:val="Normal"/>
+    <w:uiPriority w:val="34"/>
+    <w:qFormat/>
+    <w:rsid w:val="00827788"/>
+    <w:pPr>
+      <w:ind w:left="720"/>
+      <w:contextualSpacing/>
+    </w:pPr>
+  </w:style>
+  <w:style w:type="paragraph" w:styleId="NormalWeb">
+    <w:name w:val="Normal (Web)"/>
+    <w:basedOn w:val="Normal"/>
+    <w:uiPriority w:val="99"/>
+    <w:unhideWhenUsed/>
+    <w:rsid w:val="00D2424D"/>
+    <w:pPr>
+      <w:spacing w:after="280"/>
+    </w:pPr>
+    <w:rPr>
+      <w:rFonts w:ascii="Times New Roman" w:eastAsia="Times New Roman" w:hAnsi="Times New Roman" w:cs="Times New Roman"/>
+      <w:sz w:val="24"/>
+      <w:szCs w:val="24"/>
+      <w:lang w:eastAsia="fr-FR"/>
+    </w:rPr>
+  </w:style>
+  <w:style w:type="paragraph" w:customStyle="1" w:styleId="Contenudecadre">
+    <w:name w:val="Contenu de cadre"/>
+    <w:basedOn w:val="Normal"/>
+    <w:rsid w:val="00141F96"/>
+  </w:style>
+  <w:style w:type="paragraph" w:styleId="En-tte">
+    <w:name w:val="header"/>
+    <w:basedOn w:val="Normal"/>
+    <w:link w:val="En-tteCar"/>
+    <w:uiPriority w:val="99"/>
+    <w:unhideWhenUsed/>
+    <w:rsid w:val="00DD6C5D"/>
+    <w:pPr>
+      <w:tabs>
+        <w:tab w:val="center" w:pos="4153"/>
+        <w:tab w:val="right" w:pos="8306"/>
+      </w:tabs>
+      <w:spacing w:after="0" w:line="240" w:lineRule="auto"/>
+    </w:pPr>
+  </w:style>
+  <w:style w:type="character" w:customStyle="1" w:styleId="En-tteCar">
+    <w:name w:val="En-tête Car"/>
+    <w:basedOn w:val="Policepardfaut"/>
+    <w:link w:val="En-tte"/>
+    <w:uiPriority w:val="99"/>
+    <w:rsid w:val="00DD6C5D"/>
+  </w:style>
+  <w:style w:type="paragraph" w:styleId="Pieddepage">
+    <w:name w:val="footer"/>
+    <w:basedOn w:val="Normal"/>
+    <w:link w:val="PieddepageCar"/>
+    <w:uiPriority w:val="99"/>
+    <w:unhideWhenUsed/>
+    <w:rsid w:val="00DD6C5D"/>
+    <w:pPr>
+      <w:tabs>
+        <w:tab w:val="center" w:pos="4153"/>
+        <w:tab w:val="right" w:pos="8306"/>
+      </w:tabs>
+      <w:spacing w:after="0" w:line="240" w:lineRule="auto"/>
+    </w:pPr>
+  </w:style>
+  <w:style w:type="character" w:customStyle="1" w:styleId="PieddepageCar">
+    <w:name w:val="Pied de page Car"/>
+    <w:basedOn w:val="Policepardfaut"/>
+    <w:link w:val="Pieddepage"/>
+    <w:uiPriority w:val="99"/>
+    <w:rsid w:val="00DD6C5D"/>
+  </w:style>
+  <w:style w:type="paragraph" w:styleId="En-ttedetabledesmatires">
+    <w:name w:val="TOC Heading"/>
+    <w:basedOn w:val="Titre1"/>
+    <w:next w:val="Normal"/>
+    <w:uiPriority w:val="39"/>
+    <w:unhideWhenUsed/>
+    <w:qFormat/>
+    <w:rsid w:val="00E64802"/>
+    <w:pPr>
+      <w:suppressAutoHyphens w:val="0"/>
+      <w:outlineLvl w:val="9"/>
+    </w:pPr>
+    <w:rPr>
+      <w:rFonts w:asciiTheme="majorHAnsi" w:eastAsiaTheme="majorEastAsia" w:hAnsiTheme="majorHAnsi" w:cstheme="majorBidi"/>
+      <w:color w:val="365F91" w:themeColor="accent1" w:themeShade="BF"/>
+      <w:lang w:eastAsia="fr-FR"/>
+    </w:rPr>
+  </w:style>
+  <w:style w:type="paragraph" w:styleId="TM1">
+    <w:name w:val="toc 1"/>
+    <w:basedOn w:val="Normal"/>
+    <w:next w:val="Normal"/>
+    <w:autoRedefine/>
+    <w:uiPriority w:val="39"/>
+    <w:unhideWhenUsed/>
+    <w:rsid w:val="00E64802"/>
+    <w:pPr>
+      <w:spacing w:after="100"/>
+    </w:pPr>
+  </w:style>
+  <w:style w:type="paragraph" w:styleId="TM2">
+    <w:name w:val="toc 2"/>
+    <w:basedOn w:val="Normal"/>
+    <w:next w:val="Normal"/>
+    <w:autoRedefine/>
+    <w:uiPriority w:val="39"/>
+    <w:unhideWhenUsed/>
+    <w:rsid w:val="00E64802"/>
+    <w:pPr>
+      <w:spacing w:after="100"/>
+      <w:ind w:left="220"/>
+    </w:pPr>
+  </w:style>
+  <w:style w:type="character" w:styleId="Lienhypertexte">
+    <w:name w:val="Hyperlink"/>
+    <w:basedOn w:val="Policepardfaut"/>
+    <w:uiPriority w:val="99"/>
+    <w:unhideWhenUsed/>
+    <w:rsid w:val="00E64802"/>
+    <w:rPr>
+      <w:color w:val="0000FF" w:themeColor="hyperlink"/>
+      <w:u w:val="single"/>
+    </w:rPr>
+  </w:style>
+  <w:style w:type="paragraph" w:styleId="TM3">
     <w:name w:val="toc 3"/>
     <w:basedOn w:val="Normal"/>
     <w:next w:val="Normal"/>
@@ -11794,7 +12179,7 @@
 </file>
 
 <file path=customXml/itemProps2.xml><?xml version="1.0" encoding="utf-8"?>
-<ds:datastoreItem xmlns:ds="http://schemas.openxmlformats.org/officeDocument/2006/customXml" ds:itemID="{6CCCAC39-2269-47CF-B037-9FEB90F6DFA4}">
+<ds:datastoreItem xmlns:ds="http://schemas.openxmlformats.org/officeDocument/2006/customXml" ds:itemID="{DF22ED98-8E16-4A5E-AEF1-29AAF6D224D4}">
   <ds:schemaRefs>
     <ds:schemaRef ds:uri="http://schemas.openxmlformats.org/officeDocument/2006/bibliography"/>
   </ds:schemaRefs>

</xml_diff>